<commit_message>
Start parameter setting table
</commit_message>
<xml_diff>
--- a/analysis/paper/template.docx
+++ b/analysis/paper/template.docx
@@ -65,12 +65,124 @@
         <w:pStyle w:val="Bibliography"/>
       </w:pPr>
       <w:bookmarkStart w:id="1" w:name="introduction"/>
-      <w:bookmarkStart w:id="2" w:name="_GoBack"/>
       <w:bookmarkEnd w:id="1"/>
-      <w:bookmarkEnd w:id="2"/>
       <w:r>
         <w:t>Bibliography (with hanging indent)</w:t>
       </w:r>
+    </w:p>
+    <w:p>
+      <w:pPr>
+        <w:pStyle w:val="Bibliography"/>
+      </w:pPr>
+    </w:p>
+    <w:p>
+      <w:pPr>
+        <w:pStyle w:val="Caption"/>
+      </w:pPr>
+      <w:r>
+        <w:t>Table</w:t>
+      </w:r>
+      <w:r>
+        <w:t xml:space="preserve"> </w:t>
+      </w:r>
+      <w:fldSimple w:instr=" SEQ Table \* ARABIC ">
+        <w:r>
+          <w:rPr>
+            <w:noProof/>
+          </w:rPr>
+          <w:t>1</w:t>
+        </w:r>
+      </w:fldSimple>
+      <w:bookmarkStart w:id="2" w:name="_GoBack"/>
+      <w:bookmarkEnd w:id="2"/>
+    </w:p>
+    <w:tbl>
+      <w:tblPr>
+        <w:tblStyle w:val="TableGrid"/>
+        <w:tblW w:w="0" w:type="auto"/>
+        <w:tblInd w:w="720" w:type="dxa"/>
+        <w:tblLook w:val="04A0" w:firstRow="1" w:lastRow="0" w:firstColumn="1" w:lastColumn="0" w:noHBand="0" w:noVBand="1"/>
+      </w:tblPr>
+      <w:tblGrid>
+        <w:gridCol w:w="2952"/>
+        <w:gridCol w:w="2952"/>
+        <w:gridCol w:w="2952"/>
+      </w:tblGrid>
+      <w:tr>
+        <w:tc>
+          <w:tcPr>
+            <w:tcW w:w="2952" w:type="dxa"/>
+          </w:tcPr>
+          <w:p>
+            <w:pPr>
+              <w:pStyle w:val="Bibliography"/>
+              <w:ind w:left="0" w:firstLine="0"/>
+            </w:pPr>
+          </w:p>
+        </w:tc>
+        <w:tc>
+          <w:tcPr>
+            <w:tcW w:w="2952" w:type="dxa"/>
+          </w:tcPr>
+          <w:p>
+            <w:pPr>
+              <w:pStyle w:val="Bibliography"/>
+              <w:ind w:left="0" w:firstLine="0"/>
+            </w:pPr>
+          </w:p>
+        </w:tc>
+        <w:tc>
+          <w:tcPr>
+            <w:tcW w:w="2952" w:type="dxa"/>
+          </w:tcPr>
+          <w:p>
+            <w:pPr>
+              <w:pStyle w:val="Bibliography"/>
+              <w:ind w:left="0" w:firstLine="0"/>
+            </w:pPr>
+          </w:p>
+        </w:tc>
+      </w:tr>
+      <w:tr>
+        <w:tc>
+          <w:tcPr>
+            <w:tcW w:w="2952" w:type="dxa"/>
+          </w:tcPr>
+          <w:p>
+            <w:pPr>
+              <w:pStyle w:val="Bibliography"/>
+              <w:ind w:left="0" w:firstLine="0"/>
+            </w:pPr>
+          </w:p>
+        </w:tc>
+        <w:tc>
+          <w:tcPr>
+            <w:tcW w:w="2952" w:type="dxa"/>
+          </w:tcPr>
+          <w:p>
+            <w:pPr>
+              <w:pStyle w:val="Bibliography"/>
+              <w:ind w:left="0" w:firstLine="0"/>
+            </w:pPr>
+          </w:p>
+        </w:tc>
+        <w:tc>
+          <w:tcPr>
+            <w:tcW w:w="2952" w:type="dxa"/>
+          </w:tcPr>
+          <w:p>
+            <w:pPr>
+              <w:pStyle w:val="Bibliography"/>
+              <w:ind w:left="0" w:firstLine="0"/>
+            </w:pPr>
+          </w:p>
+        </w:tc>
+      </w:tr>
+    </w:tbl>
+    <w:p>
+      <w:pPr>
+        <w:pStyle w:val="Bibliography"/>
+      </w:pPr>
     </w:p>
     <w:sectPr>
       <w:pgSz w:w="12240" w:h="15840"/>
@@ -561,6 +673,7 @@
     <w:lsdException w:name="heading 5" w:uiPriority="9" w:qFormat="1"/>
     <w:lsdException w:name="heading 6" w:uiPriority="9" w:qFormat="1"/>
     <w:lsdException w:name="footnote text" w:uiPriority="9" w:qFormat="1"/>
+    <w:lsdException w:name="caption" w:qFormat="1"/>
     <w:lsdException w:name="Title" w:qFormat="1"/>
     <w:lsdException w:name="Body Text" w:qFormat="1"/>
     <w:lsdException w:name="Subtitle" w:qFormat="1"/>
@@ -887,6 +1000,7 @@
     <w:name w:val="caption"/>
     <w:basedOn w:val="Normal"/>
     <w:link w:val="CaptionChar"/>
+    <w:qFormat/>
     <w:pPr>
       <w:spacing w:after="120"/>
     </w:pPr>
@@ -1346,6 +1460,24 @@
       <w:sz w:val="16"/>
       <w:szCs w:val="16"/>
     </w:rPr>
+  </w:style>
+  <w:style w:type="table" w:styleId="TableGrid">
+    <w:name w:val="Table Grid"/>
+    <w:basedOn w:val="TableNormal"/>
+    <w:rsid w:val="0084066C"/>
+    <w:pPr>
+      <w:spacing w:after="0" w:line="240" w:lineRule="auto"/>
+    </w:pPr>
+    <w:tblPr>
+      <w:tblBorders>
+        <w:top w:val="single" w:sz="4" w:space="0" w:color="auto"/>
+        <w:left w:val="single" w:sz="4" w:space="0" w:color="auto"/>
+        <w:bottom w:val="single" w:sz="4" w:space="0" w:color="auto"/>
+        <w:right w:val="single" w:sz="4" w:space="0" w:color="auto"/>
+        <w:insideH w:val="single" w:sz="4" w:space="0" w:color="auto"/>
+        <w:insideV w:val="single" w:sz="4" w:space="0" w:color="auto"/>
+      </w:tblBorders>
+    </w:tblPr>
   </w:style>
 </w:styles>
 </file>
@@ -1376,6 +1508,7 @@
     <w:lsdException w:name="heading 5" w:uiPriority="9" w:qFormat="1"/>
     <w:lsdException w:name="heading 6" w:uiPriority="9" w:qFormat="1"/>
     <w:lsdException w:name="footnote text" w:uiPriority="9" w:qFormat="1"/>
+    <w:lsdException w:name="caption" w:qFormat="1"/>
     <w:lsdException w:name="Title" w:qFormat="1"/>
     <w:lsdException w:name="Body Text" w:qFormat="1"/>
     <w:lsdException w:name="Subtitle" w:qFormat="1"/>
@@ -1702,6 +1835,7 @@
     <w:name w:val="caption"/>
     <w:basedOn w:val="Normal"/>
     <w:link w:val="CaptionChar"/>
+    <w:qFormat/>
     <w:pPr>
       <w:spacing w:after="120"/>
     </w:pPr>
@@ -2161,6 +2295,24 @@
       <w:sz w:val="16"/>
       <w:szCs w:val="16"/>
     </w:rPr>
+  </w:style>
+  <w:style w:type="table" w:styleId="TableGrid">
+    <w:name w:val="Table Grid"/>
+    <w:basedOn w:val="TableNormal"/>
+    <w:rsid w:val="0084066C"/>
+    <w:pPr>
+      <w:spacing w:after="0" w:line="240" w:lineRule="auto"/>
+    </w:pPr>
+    <w:tblPr>
+      <w:tblBorders>
+        <w:top w:val="single" w:sz="4" w:space="0" w:color="auto"/>
+        <w:left w:val="single" w:sz="4" w:space="0" w:color="auto"/>
+        <w:bottom w:val="single" w:sz="4" w:space="0" w:color="auto"/>
+        <w:right w:val="single" w:sz="4" w:space="0" w:color="auto"/>
+        <w:insideH w:val="single" w:sz="4" w:space="0" w:color="auto"/>
+        <w:insideV w:val="single" w:sz="4" w:space="0" w:color="auto"/>
+      </w:tblBorders>
+    </w:tblPr>
   </w:style>
 </w:styles>
 </file>

</xml_diff>

<commit_message>
Complete draft of tables
</commit_message>
<xml_diff>
--- a/analysis/paper/template.docx
+++ b/analysis/paper/template.docx
@@ -77,7 +77,7 @@
     </w:p>
     <w:p>
       <w:pPr>
-        <w:pStyle w:val="Caption"/>
+        <w:pStyle w:val="Compact"/>
       </w:pPr>
       <w:r>
         <w:t>Table</w:t>
@@ -85,16 +85,27 @@
       <w:r>
         <w:t xml:space="preserve"> </w:t>
       </w:r>
-      <w:fldSimple w:instr=" SEQ Table \* ARABIC ">
-        <w:r>
-          <w:rPr>
-            <w:noProof/>
-          </w:rPr>
-          <w:t>1</w:t>
-        </w:r>
-      </w:fldSimple>
-      <w:bookmarkStart w:id="2" w:name="_GoBack"/>
-      <w:bookmarkEnd w:id="2"/>
+      <w:r>
+        <w:fldChar w:fldCharType="begin"/>
+      </w:r>
+      <w:r>
+        <w:instrText xml:space="preserve"> SEQ Table \* ARABIC </w:instrText>
+      </w:r>
+      <w:r>
+        <w:fldChar w:fldCharType="separate"/>
+      </w:r>
+      <w:r>
+        <w:rPr>
+          <w:noProof/>
+        </w:rPr>
+        <w:t>1</w:t>
+      </w:r>
+      <w:r>
+        <w:rPr>
+          <w:noProof/>
+        </w:rPr>
+        <w:fldChar w:fldCharType="end"/>
+      </w:r>
     </w:p>
     <w:tbl>
       <w:tblPr>
@@ -115,9 +126,10 @@
           </w:tcPr>
           <w:p>
             <w:pPr>
-              <w:pStyle w:val="Bibliography"/>
-              <w:ind w:left="0" w:firstLine="0"/>
+              <w:pStyle w:val="Compact"/>
             </w:pPr>
+            <w:bookmarkStart w:id="2" w:name="_GoBack"/>
+            <w:bookmarkEnd w:id="2"/>
           </w:p>
         </w:tc>
         <w:tc>
@@ -862,9 +874,9 @@
     <w:name w:val="Compact"/>
     <w:basedOn w:val="BodyText"/>
     <w:qFormat/>
-    <w:rsid w:val="00C318DD"/>
-    <w:pPr>
-      <w:spacing w:before="36" w:after="36"/>
+    <w:rsid w:val="00552678"/>
+    <w:pPr>
+      <w:spacing w:before="36" w:after="36" w:line="240" w:lineRule="auto"/>
     </w:pPr>
   </w:style>
   <w:style w:type="paragraph" w:styleId="Title">
@@ -1697,9 +1709,9 @@
     <w:name w:val="Compact"/>
     <w:basedOn w:val="BodyText"/>
     <w:qFormat/>
-    <w:rsid w:val="00C318DD"/>
-    <w:pPr>
-      <w:spacing w:before="36" w:after="36"/>
+    <w:rsid w:val="00552678"/>
+    <w:pPr>
+      <w:spacing w:before="36" w:after="36" w:line="240" w:lineRule="auto"/>
     </w:pPr>
   </w:style>
   <w:style w:type="paragraph" w:styleId="Title">

</xml_diff>

<commit_message>
Add a second appendix to the paper describing the results of the simulation with no intra-haul correlation
</commit_message>
<xml_diff>
--- a/analysis/paper/template.docx
+++ b/analysis/paper/template.docx
@@ -74,6 +74,8 @@
       <w:pPr>
         <w:pStyle w:val="Bibliography"/>
       </w:pPr>
+      <w:bookmarkStart w:id="2" w:name="_GoBack"/>
+      <w:bookmarkEnd w:id="2"/>
     </w:p>
     <w:p>
       <w:pPr>
@@ -85,14 +87,27 @@
       <w:r>
         <w:t xml:space="preserve"> </w:t>
       </w:r>
-      <w:fldSimple w:instr=" SEQ Table \* ARABIC ">
-        <w:r>
-          <w:rPr>
-            <w:noProof/>
-          </w:rPr>
-          <w:t>1</w:t>
-        </w:r>
-      </w:fldSimple>
+      <w:r>
+        <w:fldChar w:fldCharType="begin"/>
+      </w:r>
+      <w:r>
+        <w:instrText xml:space="preserve"> SEQ Table \* ARABIC </w:instrText>
+      </w:r>
+      <w:r>
+        <w:fldChar w:fldCharType="separate"/>
+      </w:r>
+      <w:r>
+        <w:rPr>
+          <w:noProof/>
+        </w:rPr>
+        <w:t>1</w:t>
+      </w:r>
+      <w:r>
+        <w:rPr>
+          <w:noProof/>
+        </w:rPr>
+        <w:fldChar w:fldCharType="end"/>
+      </w:r>
       <w:r>
         <w:rPr>
           <w:noProof/>
@@ -186,8 +201,6 @@
       <w:pPr>
         <w:pStyle w:val="Bibliography"/>
       </w:pPr>
-      <w:bookmarkStart w:id="2" w:name="_GoBack"/>
-      <w:bookmarkEnd w:id="2"/>
       <w:r>
         <w:rPr>
           <w:noProof/>
@@ -313,11 +326,21 @@
                             <w:r>
                               <w:t xml:space="preserve">Figure </w:t>
                             </w:r>
-                            <w:fldSimple w:instr=" SEQ Figure \* ARABIC ">
-                              <w:r>
-                                <w:t>1</w:t>
-                              </w:r>
-                            </w:fldSimple>
+                            <w:r>
+                              <w:fldChar w:fldCharType="begin"/>
+                            </w:r>
+                            <w:r>
+                              <w:instrText xml:space="preserve"> SEQ Figure \* ARABIC </w:instrText>
+                            </w:r>
+                            <w:r>
+                              <w:fldChar w:fldCharType="separate"/>
+                            </w:r>
+                            <w:r>
+                              <w:t>1</w:t>
+                            </w:r>
+                            <w:r>
+                              <w:fldChar w:fldCharType="end"/>
+                            </w:r>
                             <w:r>
                               <w:t xml:space="preserve"> </w:t>
                             </w:r>
@@ -363,11 +386,21 @@
                       <w:r>
                         <w:t xml:space="preserve">Figure </w:t>
                       </w:r>
-                      <w:fldSimple w:instr=" SEQ Figure \* ARABIC ">
-                        <w:r>
-                          <w:t>1</w:t>
-                        </w:r>
-                      </w:fldSimple>
+                      <w:r>
+                        <w:fldChar w:fldCharType="begin"/>
+                      </w:r>
+                      <w:r>
+                        <w:instrText xml:space="preserve"> SEQ Figure \* ARABIC </w:instrText>
+                      </w:r>
+                      <w:r>
+                        <w:fldChar w:fldCharType="separate"/>
+                      </w:r>
+                      <w:r>
+                        <w:t>1</w:t>
+                      </w:r>
+                      <w:r>
+                        <w:fldChar w:fldCharType="end"/>
+                      </w:r>
                       <w:r>
                         <w:t xml:space="preserve"> </w:t>
                       </w:r>
@@ -389,9 +422,12 @@
       </w:r>
     </w:p>
     <w:sectPr>
+      <w:footerReference w:type="default" r:id="rId8"/>
       <w:pgSz w:w="12240" w:h="15840"/>
       <w:pgMar w:top="1440" w:right="1440" w:bottom="1440" w:left="1440" w:header="720" w:footer="720" w:gutter="0"/>
+      <w:lnNumType w:countBy="1" w:restart="continuous"/>
       <w:cols w:space="720"/>
+      <w:docGrid w:linePitch="326"/>
     </w:sectPr>
   </w:body>
 </w:document>
@@ -420,6 +456,59 @@
     </w:p>
   </w:endnote>
 </w:endnotes>
+</file>
+
+<file path=word/footer1.xml><?xml version="1.0" encoding="utf-8"?>
+<w:ftr xmlns:wpc="http://schemas.microsoft.com/office/word/2010/wordprocessingCanvas" xmlns:mc="http://schemas.openxmlformats.org/markup-compatibility/2006" xmlns:o="urn:schemas-microsoft-com:office:office" xmlns:r="http://schemas.openxmlformats.org/officeDocument/2006/relationships" xmlns:m="http://schemas.openxmlformats.org/officeDocument/2006/math" xmlns:v="urn:schemas-microsoft-com:vml" xmlns:wp14="http://schemas.microsoft.com/office/word/2010/wordprocessingDrawing" xmlns:wp="http://schemas.openxmlformats.org/drawingml/2006/wordprocessingDrawing" xmlns:w10="urn:schemas-microsoft-com:office:word" xmlns:w="http://schemas.openxmlformats.org/wordprocessingml/2006/main" xmlns:w14="http://schemas.microsoft.com/office/word/2010/wordml" xmlns:wpg="http://schemas.microsoft.com/office/word/2010/wordprocessingGroup" xmlns:wpi="http://schemas.microsoft.com/office/word/2010/wordprocessingInk" xmlns:wne="http://schemas.microsoft.com/office/word/2006/wordml" xmlns:wps="http://schemas.microsoft.com/office/word/2010/wordprocessingShape" mc:Ignorable="w14 wp14">
+  <w:sdt>
+    <w:sdtPr>
+      <w:id w:val="-1917236034"/>
+      <w:docPartObj>
+        <w:docPartGallery w:val="Page Numbers (Bottom of Page)"/>
+        <w:docPartUnique/>
+      </w:docPartObj>
+    </w:sdtPr>
+    <w:sdtEndPr>
+      <w:rPr>
+        <w:noProof/>
+      </w:rPr>
+    </w:sdtEndPr>
+    <w:sdtContent>
+      <w:p>
+        <w:pPr>
+          <w:pStyle w:val="Footer"/>
+          <w:jc w:val="right"/>
+        </w:pPr>
+        <w:r>
+          <w:fldChar w:fldCharType="begin"/>
+        </w:r>
+        <w:r>
+          <w:instrText xml:space="preserve"> PAGE   \* MERGEFORMAT </w:instrText>
+        </w:r>
+        <w:r>
+          <w:fldChar w:fldCharType="separate"/>
+        </w:r>
+        <w:r>
+          <w:rPr>
+            <w:noProof/>
+          </w:rPr>
+          <w:t>1</w:t>
+        </w:r>
+        <w:r>
+          <w:rPr>
+            <w:noProof/>
+          </w:rPr>
+          <w:fldChar w:fldCharType="end"/>
+        </w:r>
+      </w:p>
+    </w:sdtContent>
+  </w:sdt>
+  <w:p>
+    <w:pPr>
+      <w:pStyle w:val="Footer"/>
+    </w:pPr>
+  </w:p>
+</w:ftr>
 </file>
 
 <file path=word/footnotes.xml><?xml version="1.0" encoding="utf-8"?>
@@ -969,6 +1058,7 @@
     <w:lsdException w:name="heading 5" w:uiPriority="9" w:qFormat="1"/>
     <w:lsdException w:name="heading 6" w:uiPriority="9" w:qFormat="1"/>
     <w:lsdException w:name="footnote text" w:uiPriority="9" w:qFormat="1"/>
+    <w:lsdException w:name="footer" w:uiPriority="99"/>
     <w:lsdException w:name="caption" w:qFormat="1"/>
     <w:lsdException w:name="Title" w:qFormat="1"/>
     <w:lsdException w:name="Body Text" w:qFormat="1"/>
@@ -1784,6 +1874,51 @@
         <w:insideV w:val="single" w:sz="4" w:space="0" w:color="auto"/>
       </w:tblBorders>
     </w:tblPr>
+  </w:style>
+  <w:style w:type="paragraph" w:styleId="Header">
+    <w:name w:val="header"/>
+    <w:basedOn w:val="Normal"/>
+    <w:link w:val="HeaderChar"/>
+    <w:rsid w:val="00750D2C"/>
+    <w:pPr>
+      <w:tabs>
+        <w:tab w:val="center" w:pos="4680"/>
+        <w:tab w:val="right" w:pos="9360"/>
+      </w:tabs>
+      <w:spacing w:after="0" w:line="240" w:lineRule="auto"/>
+    </w:pPr>
+  </w:style>
+  <w:style w:type="character" w:customStyle="1" w:styleId="HeaderChar">
+    <w:name w:val="Header Char"/>
+    <w:basedOn w:val="DefaultParagraphFont"/>
+    <w:link w:val="Header"/>
+    <w:rsid w:val="00750D2C"/>
+  </w:style>
+  <w:style w:type="paragraph" w:styleId="Footer">
+    <w:name w:val="footer"/>
+    <w:basedOn w:val="Normal"/>
+    <w:link w:val="FooterChar"/>
+    <w:uiPriority w:val="99"/>
+    <w:rsid w:val="00750D2C"/>
+    <w:pPr>
+      <w:tabs>
+        <w:tab w:val="center" w:pos="4680"/>
+        <w:tab w:val="right" w:pos="9360"/>
+      </w:tabs>
+      <w:spacing w:after="0" w:line="240" w:lineRule="auto"/>
+    </w:pPr>
+  </w:style>
+  <w:style w:type="character" w:customStyle="1" w:styleId="FooterChar">
+    <w:name w:val="Footer Char"/>
+    <w:basedOn w:val="DefaultParagraphFont"/>
+    <w:link w:val="Footer"/>
+    <w:uiPriority w:val="99"/>
+    <w:rsid w:val="00750D2C"/>
+  </w:style>
+  <w:style w:type="character" w:styleId="LineNumber">
+    <w:name w:val="line number"/>
+    <w:basedOn w:val="DefaultParagraphFont"/>
+    <w:rsid w:val="00750D2C"/>
   </w:style>
 </w:styles>
 </file>
@@ -1814,6 +1949,7 @@
     <w:lsdException w:name="heading 5" w:uiPriority="9" w:qFormat="1"/>
     <w:lsdException w:name="heading 6" w:uiPriority="9" w:qFormat="1"/>
     <w:lsdException w:name="footnote text" w:uiPriority="9" w:qFormat="1"/>
+    <w:lsdException w:name="footer" w:uiPriority="99"/>
     <w:lsdException w:name="caption" w:qFormat="1"/>
     <w:lsdException w:name="Title" w:qFormat="1"/>
     <w:lsdException w:name="Body Text" w:qFormat="1"/>
@@ -2629,6 +2765,51 @@
         <w:insideV w:val="single" w:sz="4" w:space="0" w:color="auto"/>
       </w:tblBorders>
     </w:tblPr>
+  </w:style>
+  <w:style w:type="paragraph" w:styleId="Header">
+    <w:name w:val="header"/>
+    <w:basedOn w:val="Normal"/>
+    <w:link w:val="HeaderChar"/>
+    <w:rsid w:val="00750D2C"/>
+    <w:pPr>
+      <w:tabs>
+        <w:tab w:val="center" w:pos="4680"/>
+        <w:tab w:val="right" w:pos="9360"/>
+      </w:tabs>
+      <w:spacing w:after="0" w:line="240" w:lineRule="auto"/>
+    </w:pPr>
+  </w:style>
+  <w:style w:type="character" w:customStyle="1" w:styleId="HeaderChar">
+    <w:name w:val="Header Char"/>
+    <w:basedOn w:val="DefaultParagraphFont"/>
+    <w:link w:val="Header"/>
+    <w:rsid w:val="00750D2C"/>
+  </w:style>
+  <w:style w:type="paragraph" w:styleId="Footer">
+    <w:name w:val="footer"/>
+    <w:basedOn w:val="Normal"/>
+    <w:link w:val="FooterChar"/>
+    <w:uiPriority w:val="99"/>
+    <w:rsid w:val="00750D2C"/>
+    <w:pPr>
+      <w:tabs>
+        <w:tab w:val="center" w:pos="4680"/>
+        <w:tab w:val="right" w:pos="9360"/>
+      </w:tabs>
+      <w:spacing w:after="0" w:line="240" w:lineRule="auto"/>
+    </w:pPr>
+  </w:style>
+  <w:style w:type="character" w:customStyle="1" w:styleId="FooterChar">
+    <w:name w:val="Footer Char"/>
+    <w:basedOn w:val="DefaultParagraphFont"/>
+    <w:link w:val="Footer"/>
+    <w:uiPriority w:val="99"/>
+    <w:rsid w:val="00750D2C"/>
+  </w:style>
+  <w:style w:type="character" w:styleId="LineNumber">
+    <w:name w:val="line number"/>
+    <w:basedOn w:val="DefaultParagraphFont"/>
+    <w:rsid w:val="00750D2C"/>
   </w:style>
 </w:styles>
 </file>

</xml_diff>

<commit_message>
Add divergent dot plot and error surface plot to paper (next step: fix docx template for code block and increase font of surface plot)
</commit_message>
<xml_diff>
--- a/analysis/paper/template.docx
+++ b/analysis/paper/template.docx
@@ -1,6 +1,6 @@
 
 <file path=word/document.xml><?xml version="1.0" encoding="utf-8"?>
-<w:document xmlns:wpc="http://schemas.microsoft.com/office/word/2010/wordprocessingCanvas" xmlns:mc="http://schemas.openxmlformats.org/markup-compatibility/2006" xmlns:o="urn:schemas-microsoft-com:office:office" xmlns:r="http://schemas.openxmlformats.org/officeDocument/2006/relationships" xmlns:m="http://schemas.openxmlformats.org/officeDocument/2006/math" xmlns:v="urn:schemas-microsoft-com:vml" xmlns:wp14="http://schemas.microsoft.com/office/word/2010/wordprocessingDrawing" xmlns:wp="http://schemas.openxmlformats.org/drawingml/2006/wordprocessingDrawing" xmlns:w10="urn:schemas-microsoft-com:office:word" xmlns:w="http://schemas.openxmlformats.org/wordprocessingml/2006/main" xmlns:w14="http://schemas.microsoft.com/office/word/2010/wordml" xmlns:wpg="http://schemas.microsoft.com/office/word/2010/wordprocessingGroup" xmlns:wpi="http://schemas.microsoft.com/office/word/2010/wordprocessingInk" xmlns:wne="http://schemas.microsoft.com/office/word/2006/wordml" xmlns:wps="http://schemas.microsoft.com/office/word/2010/wordprocessingShape" mc:Ignorable="w14 wp14">
+<w:document xmlns:wpc="http://schemas.microsoft.com/office/word/2010/wordprocessingCanvas" xmlns:cx="http://schemas.microsoft.com/office/drawing/2014/chartex" xmlns:cx1="http://schemas.microsoft.com/office/drawing/2015/9/8/chartex" xmlns:mc="http://schemas.openxmlformats.org/markup-compatibility/2006" xmlns:o="urn:schemas-microsoft-com:office:office" xmlns:r="http://schemas.openxmlformats.org/officeDocument/2006/relationships" xmlns:m="http://schemas.openxmlformats.org/officeDocument/2006/math" xmlns:v="urn:schemas-microsoft-com:vml" xmlns:wp14="http://schemas.microsoft.com/office/word/2010/wordprocessingDrawing" xmlns:wp="http://schemas.openxmlformats.org/drawingml/2006/wordprocessingDrawing" xmlns:w10="urn:schemas-microsoft-com:office:word" xmlns:w="http://schemas.openxmlformats.org/wordprocessingml/2006/main" xmlns:w14="http://schemas.microsoft.com/office/word/2010/wordml" xmlns:w15="http://schemas.microsoft.com/office/word/2012/wordml" xmlns:w16se="http://schemas.microsoft.com/office/word/2015/wordml/symex" xmlns:wpg="http://schemas.microsoft.com/office/word/2010/wordprocessingGroup" xmlns:wpi="http://schemas.microsoft.com/office/word/2010/wordprocessingInk" xmlns:wne="http://schemas.microsoft.com/office/word/2006/wordml" xmlns:wps="http://schemas.microsoft.com/office/word/2010/wordprocessingShape" mc:Ignorable="w14 w15 w16se wp14">
   <w:body>
     <w:p>
       <w:pPr>
@@ -74,6 +74,20 @@
       <w:pPr>
         <w:pStyle w:val="Bibliography"/>
       </w:pPr>
+      <w:r>
+        <w:rPr>
+          <w:rStyle w:val="VerbatimChar"/>
+        </w:rPr>
+        <w:t>source co</w:t>
+      </w:r>
+      <w:bookmarkStart w:id="2" w:name="_GoBack"/>
+      <w:bookmarkEnd w:id="2"/>
+      <w:r>
+        <w:rPr>
+          <w:rStyle w:val="VerbatimChar"/>
+        </w:rPr>
+        <w:t>de</w:t>
+      </w:r>
     </w:p>
     <w:p>
       <w:pPr>
@@ -85,14 +99,36 @@
       <w:r>
         <w:t xml:space="preserve"> </w:t>
       </w:r>
-      <w:fldSimple w:instr=" SEQ Table \* ARABIC ">
-        <w:r>
-          <w:rPr>
-            <w:noProof/>
-          </w:rPr>
-          <w:t>1</w:t>
-        </w:r>
-      </w:fldSimple>
+      <w:r>
+        <w:rPr>
+          <w:noProof/>
+        </w:rPr>
+        <w:fldChar w:fldCharType="begin"/>
+      </w:r>
+      <w:r>
+        <w:rPr>
+          <w:noProof/>
+        </w:rPr>
+        <w:instrText xml:space="preserve"> SEQ Table \* ARABIC </w:instrText>
+      </w:r>
+      <w:r>
+        <w:rPr>
+          <w:noProof/>
+        </w:rPr>
+        <w:fldChar w:fldCharType="separate"/>
+      </w:r>
+      <w:r>
+        <w:rPr>
+          <w:noProof/>
+        </w:rPr>
+        <w:t>1</w:t>
+      </w:r>
+      <w:r>
+        <w:rPr>
+          <w:noProof/>
+        </w:rPr>
+        <w:fldChar w:fldCharType="end"/>
+      </w:r>
       <w:r>
         <w:rPr>
           <w:noProof/>
@@ -247,7 +283,7 @@
           </mc:Choice>
           <mc:Fallback>
             <w:pict>
-              <v:rect id="Rectangle 1" o:spid="_x0000_s1026" style="position:absolute;margin-left:5pt;margin-top:30.15pt;width:104.65pt;height:55.25pt;z-index:251659264;visibility:visible;mso-wrap-style:square;mso-wrap-distance-left:9pt;mso-wrap-distance-top:0;mso-wrap-distance-right:9pt;mso-wrap-distance-bottom:0;mso-position-horizontal:absolute;mso-position-horizontal-relative:text;mso-position-vertical:absolute;mso-position-vertical-relative:text;v-text-anchor:middle" o:gfxdata="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" fillcolor="black [3204]" strokecolor="black [3044]">
+              <v:rect w14:anchorId="05C8BF02" id="Rectangle 1" o:spid="_x0000_s1026" style="position:absolute;margin-left:5pt;margin-top:30.15pt;width:104.65pt;height:55.25pt;z-index:251659264;visibility:visible;mso-wrap-style:square;mso-wrap-distance-left:9pt;mso-wrap-distance-top:0;mso-wrap-distance-right:9pt;mso-wrap-distance-bottom:0;mso-position-horizontal:absolute;mso-position-horizontal-relative:text;mso-position-vertical:absolute;mso-position-vertical-relative:text;v-text-anchor:middle" o:gfxdata="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" fillcolor="black [3204]" strokecolor="black [3044]">
                 <v:fill color2="gray [1620]" rotate="t" angle="180" focus="100%" type="gradient">
                   <o:fill v:ext="view" type="gradientUnscaled"/>
                 </v:fill>
@@ -311,26 +347,23 @@
                             <w:r>
                               <w:t xml:space="preserve">Figure </w:t>
                             </w:r>
-                            <w:fldSimple w:instr=" SEQ Figure \* ARABIC ">
-                              <w:r>
-                                <w:t>1</w:t>
-                              </w:r>
-                            </w:fldSimple>
                             <w:r>
-                              <w:t xml:space="preserve"> </w:t>
+                              <w:fldChar w:fldCharType="begin"/>
                             </w:r>
-                            <w:proofErr w:type="gramStart"/>
                             <w:r>
-                              <w:t>This</w:t>
+                              <w:instrText xml:space="preserve"> SEQ Figure \* ARABIC </w:instrText>
                             </w:r>
-                            <w:proofErr w:type="gramEnd"/>
                             <w:r>
-                              <w:t xml:space="preserve"> is </w:t>
+                              <w:fldChar w:fldCharType="separate"/>
                             </w:r>
-                            <w:bookmarkStart w:id="2" w:name="_GoBack"/>
-                            <w:bookmarkEnd w:id="2"/>
                             <w:r>
-                              <w:t>a figure caption</w:t>
+                              <w:t>1</w:t>
+                            </w:r>
+                            <w:r>
+                              <w:fldChar w:fldCharType="end"/>
+                            </w:r>
+                            <w:r>
+                              <w:t xml:space="preserve"> This is a figure caption</w:t>
                             </w:r>
                           </w:p>
                         </w:txbxContent>
@@ -352,7 +385,7 @@
           </mc:Choice>
           <mc:Fallback>
             <w:pict>
-              <v:shapetype id="_x0000_t202" coordsize="21600,21600" o:spt="202" path="m,l,21600r21600,l21600,xe">
+              <v:shapetype w14:anchorId="32760B9E" id="_x0000_t202" coordsize="21600,21600" o:spt="202" path="m,l,21600r21600,l21600,xe">
                 <v:stroke joinstyle="miter"/>
                 <v:path gradientshapeok="t" o:connecttype="rect"/>
               </v:shapetype>
@@ -366,26 +399,23 @@
                       <w:r>
                         <w:t xml:space="preserve">Figure </w:t>
                       </w:r>
-                      <w:fldSimple w:instr=" SEQ Figure \* ARABIC ">
-                        <w:r>
-                          <w:t>1</w:t>
-                        </w:r>
-                      </w:fldSimple>
                       <w:r>
-                        <w:t xml:space="preserve"> </w:t>
+                        <w:fldChar w:fldCharType="begin"/>
                       </w:r>
-                      <w:proofErr w:type="gramStart"/>
                       <w:r>
-                        <w:t>This</w:t>
+                        <w:instrText xml:space="preserve"> SEQ Figure \* ARABIC </w:instrText>
                       </w:r>
-                      <w:proofErr w:type="gramEnd"/>
                       <w:r>
-                        <w:t xml:space="preserve"> is </w:t>
+                        <w:fldChar w:fldCharType="separate"/>
                       </w:r>
-                      <w:bookmarkStart w:id="3" w:name="_GoBack"/>
-                      <w:bookmarkEnd w:id="3"/>
                       <w:r>
-                        <w:t>a figure caption</w:t>
+                        <w:t>1</w:t>
+                      </w:r>
+                      <w:r>
+                        <w:fldChar w:fldCharType="end"/>
+                      </w:r>
+                      <w:r>
+                        <w:t xml:space="preserve"> This is a figure caption</w:t>
                       </w:r>
                     </w:p>
                   </w:txbxContent>
@@ -397,7 +427,7 @@
       </w:r>
     </w:p>
     <w:sectPr>
-      <w:footerReference w:type="default" r:id="rId8"/>
+      <w:footerReference w:type="default" r:id="rId7"/>
       <w:pgSz w:w="12240" w:h="15840"/>
       <w:pgMar w:top="1440" w:right="1440" w:bottom="1440" w:left="1440" w:header="720" w:footer="720" w:gutter="0"/>
       <w:lnNumType w:countBy="1" w:restart="continuous"/>
@@ -409,7 +439,7 @@
 </file>
 
 <file path=word/endnotes.xml><?xml version="1.0" encoding="utf-8"?>
-<w:endnotes xmlns:wpc="http://schemas.microsoft.com/office/word/2010/wordprocessingCanvas" xmlns:mc="http://schemas.openxmlformats.org/markup-compatibility/2006" xmlns:o="urn:schemas-microsoft-com:office:office" xmlns:r="http://schemas.openxmlformats.org/officeDocument/2006/relationships" xmlns:m="http://schemas.openxmlformats.org/officeDocument/2006/math" xmlns:v="urn:schemas-microsoft-com:vml" xmlns:wp14="http://schemas.microsoft.com/office/word/2010/wordprocessingDrawing" xmlns:wp="http://schemas.openxmlformats.org/drawingml/2006/wordprocessingDrawing" xmlns:w10="urn:schemas-microsoft-com:office:word" xmlns:w="http://schemas.openxmlformats.org/wordprocessingml/2006/main" xmlns:w14="http://schemas.microsoft.com/office/word/2010/wordml" xmlns:wpg="http://schemas.microsoft.com/office/word/2010/wordprocessingGroup" xmlns:wpi="http://schemas.microsoft.com/office/word/2010/wordprocessingInk" xmlns:wne="http://schemas.microsoft.com/office/word/2006/wordml" xmlns:wps="http://schemas.microsoft.com/office/word/2010/wordprocessingShape" mc:Ignorable="w14 wp14">
+<w:endnotes xmlns:wpc="http://schemas.microsoft.com/office/word/2010/wordprocessingCanvas" xmlns:cx="http://schemas.microsoft.com/office/drawing/2014/chartex" xmlns:cx1="http://schemas.microsoft.com/office/drawing/2015/9/8/chartex" xmlns:mc="http://schemas.openxmlformats.org/markup-compatibility/2006" xmlns:o="urn:schemas-microsoft-com:office:office" xmlns:r="http://schemas.openxmlformats.org/officeDocument/2006/relationships" xmlns:m="http://schemas.openxmlformats.org/officeDocument/2006/math" xmlns:v="urn:schemas-microsoft-com:vml" xmlns:wp14="http://schemas.microsoft.com/office/word/2010/wordprocessingDrawing" xmlns:wp="http://schemas.openxmlformats.org/drawingml/2006/wordprocessingDrawing" xmlns:w10="urn:schemas-microsoft-com:office:word" xmlns:w="http://schemas.openxmlformats.org/wordprocessingml/2006/main" xmlns:w14="http://schemas.microsoft.com/office/word/2010/wordml" xmlns:w15="http://schemas.microsoft.com/office/word/2012/wordml" xmlns:w16se="http://schemas.microsoft.com/office/word/2015/wordml/symex" xmlns:wpg="http://schemas.microsoft.com/office/word/2010/wordprocessingGroup" xmlns:wpi="http://schemas.microsoft.com/office/word/2010/wordprocessingInk" xmlns:wne="http://schemas.microsoft.com/office/word/2006/wordml" xmlns:wps="http://schemas.microsoft.com/office/word/2010/wordprocessingShape" mc:Ignorable="w14 w15 w16se wp14">
   <w:endnote w:type="separator" w:id="-1">
     <w:p>
       <w:pPr>
@@ -434,7 +464,7 @@
 </file>
 
 <file path=word/footer1.xml><?xml version="1.0" encoding="utf-8"?>
-<w:ftr xmlns:wpc="http://schemas.microsoft.com/office/word/2010/wordprocessingCanvas" xmlns:mc="http://schemas.openxmlformats.org/markup-compatibility/2006" xmlns:o="urn:schemas-microsoft-com:office:office" xmlns:r="http://schemas.openxmlformats.org/officeDocument/2006/relationships" xmlns:m="http://schemas.openxmlformats.org/officeDocument/2006/math" xmlns:v="urn:schemas-microsoft-com:vml" xmlns:wp14="http://schemas.microsoft.com/office/word/2010/wordprocessingDrawing" xmlns:wp="http://schemas.openxmlformats.org/drawingml/2006/wordprocessingDrawing" xmlns:w10="urn:schemas-microsoft-com:office:word" xmlns:w="http://schemas.openxmlformats.org/wordprocessingml/2006/main" xmlns:w14="http://schemas.microsoft.com/office/word/2010/wordml" xmlns:wpg="http://schemas.microsoft.com/office/word/2010/wordprocessingGroup" xmlns:wpi="http://schemas.microsoft.com/office/word/2010/wordprocessingInk" xmlns:wne="http://schemas.microsoft.com/office/word/2006/wordml" xmlns:wps="http://schemas.microsoft.com/office/word/2010/wordprocessingShape" mc:Ignorable="w14 wp14">
+<w:ftr xmlns:wpc="http://schemas.microsoft.com/office/word/2010/wordprocessingCanvas" xmlns:cx="http://schemas.microsoft.com/office/drawing/2014/chartex" xmlns:cx1="http://schemas.microsoft.com/office/drawing/2015/9/8/chartex" xmlns:mc="http://schemas.openxmlformats.org/markup-compatibility/2006" xmlns:o="urn:schemas-microsoft-com:office:office" xmlns:r="http://schemas.openxmlformats.org/officeDocument/2006/relationships" xmlns:m="http://schemas.openxmlformats.org/officeDocument/2006/math" xmlns:v="urn:schemas-microsoft-com:vml" xmlns:wp14="http://schemas.microsoft.com/office/word/2010/wordprocessingDrawing" xmlns:wp="http://schemas.openxmlformats.org/drawingml/2006/wordprocessingDrawing" xmlns:w10="urn:schemas-microsoft-com:office:word" xmlns:w="http://schemas.openxmlformats.org/wordprocessingml/2006/main" xmlns:w14="http://schemas.microsoft.com/office/word/2010/wordml" xmlns:w15="http://schemas.microsoft.com/office/word/2012/wordml" xmlns:w16se="http://schemas.microsoft.com/office/word/2015/wordml/symex" xmlns:wpg="http://schemas.microsoft.com/office/word/2010/wordprocessingGroup" xmlns:wpi="http://schemas.microsoft.com/office/word/2010/wordprocessingInk" xmlns:wne="http://schemas.microsoft.com/office/word/2006/wordml" xmlns:wps="http://schemas.microsoft.com/office/word/2010/wordprocessingShape" mc:Ignorable="w14 w15 w16se wp14">
   <w:sdt>
     <w:sdtPr>
       <w:id w:val="-1917236034"/>
@@ -487,7 +517,7 @@
 </file>
 
 <file path=word/footnotes.xml><?xml version="1.0" encoding="utf-8"?>
-<w:footnotes xmlns:wpc="http://schemas.microsoft.com/office/word/2010/wordprocessingCanvas" xmlns:mc="http://schemas.openxmlformats.org/markup-compatibility/2006" xmlns:o="urn:schemas-microsoft-com:office:office" xmlns:r="http://schemas.openxmlformats.org/officeDocument/2006/relationships" xmlns:m="http://schemas.openxmlformats.org/officeDocument/2006/math" xmlns:v="urn:schemas-microsoft-com:vml" xmlns:wp14="http://schemas.microsoft.com/office/word/2010/wordprocessingDrawing" xmlns:wp="http://schemas.openxmlformats.org/drawingml/2006/wordprocessingDrawing" xmlns:w10="urn:schemas-microsoft-com:office:word" xmlns:w="http://schemas.openxmlformats.org/wordprocessingml/2006/main" xmlns:w14="http://schemas.microsoft.com/office/word/2010/wordml" xmlns:wpg="http://schemas.microsoft.com/office/word/2010/wordprocessingGroup" xmlns:wpi="http://schemas.microsoft.com/office/word/2010/wordprocessingInk" xmlns:wne="http://schemas.microsoft.com/office/word/2006/wordml" xmlns:wps="http://schemas.microsoft.com/office/word/2010/wordprocessingShape" mc:Ignorable="w14 wp14">
+<w:footnotes xmlns:wpc="http://schemas.microsoft.com/office/word/2010/wordprocessingCanvas" xmlns:cx="http://schemas.microsoft.com/office/drawing/2014/chartex" xmlns:cx1="http://schemas.microsoft.com/office/drawing/2015/9/8/chartex" xmlns:mc="http://schemas.openxmlformats.org/markup-compatibility/2006" xmlns:o="urn:schemas-microsoft-com:office:office" xmlns:r="http://schemas.openxmlformats.org/officeDocument/2006/relationships" xmlns:m="http://schemas.openxmlformats.org/officeDocument/2006/math" xmlns:v="urn:schemas-microsoft-com:vml" xmlns:wp14="http://schemas.microsoft.com/office/word/2010/wordprocessingDrawing" xmlns:wp="http://schemas.openxmlformats.org/drawingml/2006/wordprocessingDrawing" xmlns:w10="urn:schemas-microsoft-com:office:word" xmlns:w="http://schemas.openxmlformats.org/wordprocessingml/2006/main" xmlns:w14="http://schemas.microsoft.com/office/word/2010/wordml" xmlns:w15="http://schemas.microsoft.com/office/word/2012/wordml" xmlns:w16se="http://schemas.microsoft.com/office/word/2015/wordml/symex" xmlns:wpg="http://schemas.microsoft.com/office/word/2010/wordprocessingGroup" xmlns:wpi="http://schemas.microsoft.com/office/word/2010/wordprocessingInk" xmlns:wne="http://schemas.microsoft.com/office/word/2006/wordml" xmlns:wps="http://schemas.microsoft.com/office/word/2010/wordprocessingShape" mc:Ignorable="w14 w15 w16se wp14">
   <w:footnote w:type="separator" w:id="-1">
     <w:p>
       <w:r>
@@ -506,8 +536,8 @@
 </file>
 
 <file path=word/numbering.xml><?xml version="1.0" encoding="utf-8"?>
-<w:numbering xmlns:wpc="http://schemas.microsoft.com/office/word/2010/wordprocessingCanvas" xmlns:mc="http://schemas.openxmlformats.org/markup-compatibility/2006" xmlns:o="urn:schemas-microsoft-com:office:office" xmlns:r="http://schemas.openxmlformats.org/officeDocument/2006/relationships" xmlns:m="http://schemas.openxmlformats.org/officeDocument/2006/math" xmlns:v="urn:schemas-microsoft-com:vml" xmlns:wp14="http://schemas.microsoft.com/office/word/2010/wordprocessingDrawing" xmlns:wp="http://schemas.openxmlformats.org/drawingml/2006/wordprocessingDrawing" xmlns:w10="urn:schemas-microsoft-com:office:word" xmlns:w="http://schemas.openxmlformats.org/wordprocessingml/2006/main" xmlns:w14="http://schemas.microsoft.com/office/word/2010/wordml" xmlns:wpg="http://schemas.microsoft.com/office/word/2010/wordprocessingGroup" xmlns:wpi="http://schemas.microsoft.com/office/word/2010/wordprocessingInk" xmlns:wne="http://schemas.microsoft.com/office/word/2006/wordml" xmlns:wps="http://schemas.microsoft.com/office/word/2010/wordprocessingShape" mc:Ignorable="w14 wp14">
-  <w:abstractNum w:abstractNumId="0">
+<w:numbering xmlns:wpc="http://schemas.microsoft.com/office/word/2010/wordprocessingCanvas" xmlns:cx="http://schemas.microsoft.com/office/drawing/2014/chartex" xmlns:cx1="http://schemas.microsoft.com/office/drawing/2015/9/8/chartex" xmlns:mc="http://schemas.openxmlformats.org/markup-compatibility/2006" xmlns:o="urn:schemas-microsoft-com:office:office" xmlns:r="http://schemas.openxmlformats.org/officeDocument/2006/relationships" xmlns:m="http://schemas.openxmlformats.org/officeDocument/2006/math" xmlns:v="urn:schemas-microsoft-com:vml" xmlns:wp14="http://schemas.microsoft.com/office/word/2010/wordprocessingDrawing" xmlns:wp="http://schemas.openxmlformats.org/drawingml/2006/wordprocessingDrawing" xmlns:w10="urn:schemas-microsoft-com:office:word" xmlns:w="http://schemas.openxmlformats.org/wordprocessingml/2006/main" xmlns:w14="http://schemas.microsoft.com/office/word/2010/wordml" xmlns:w15="http://schemas.microsoft.com/office/word/2012/wordml" xmlns:w16se="http://schemas.microsoft.com/office/word/2015/wordml/symex" xmlns:wpg="http://schemas.microsoft.com/office/word/2010/wordprocessingGroup" xmlns:wpi="http://schemas.microsoft.com/office/word/2010/wordprocessingInk" xmlns:wne="http://schemas.microsoft.com/office/word/2006/wordml" xmlns:wps="http://schemas.microsoft.com/office/word/2010/wordprocessingShape" mc:Ignorable="w14 w15 w16se wp14">
+  <w:abstractNum w:abstractNumId="0" w15:restartNumberingAfterBreak="0">
     <w:nsid w:val="E17F69BA"/>
     <w:multiLevelType w:val="multilevel"/>
     <w:tmpl w:val="C278ECCC"/>
@@ -599,7 +629,7 @@
       <w:lvlJc w:val="left"/>
     </w:lvl>
   </w:abstractNum>
-  <w:abstractNum w:abstractNumId="1">
+  <w:abstractNum w:abstractNumId="1" w15:restartNumberingAfterBreak="0">
     <w:nsid w:val="FFFFFF7C"/>
     <w:multiLevelType w:val="singleLevel"/>
     <w:tmpl w:val="189C98D6"/>
@@ -616,7 +646,7 @@
       </w:pPr>
     </w:lvl>
   </w:abstractNum>
-  <w:abstractNum w:abstractNumId="2">
+  <w:abstractNum w:abstractNumId="2" w15:restartNumberingAfterBreak="0">
     <w:nsid w:val="FFFFFF7D"/>
     <w:multiLevelType w:val="singleLevel"/>
     <w:tmpl w:val="DBDC0770"/>
@@ -633,7 +663,7 @@
       </w:pPr>
     </w:lvl>
   </w:abstractNum>
-  <w:abstractNum w:abstractNumId="3">
+  <w:abstractNum w:abstractNumId="3" w15:restartNumberingAfterBreak="0">
     <w:nsid w:val="FFFFFF7E"/>
     <w:multiLevelType w:val="singleLevel"/>
     <w:tmpl w:val="12A2539C"/>
@@ -650,7 +680,7 @@
       </w:pPr>
     </w:lvl>
   </w:abstractNum>
-  <w:abstractNum w:abstractNumId="4">
+  <w:abstractNum w:abstractNumId="4" w15:restartNumberingAfterBreak="0">
     <w:nsid w:val="FFFFFF7F"/>
     <w:multiLevelType w:val="singleLevel"/>
     <w:tmpl w:val="16CABA7E"/>
@@ -667,7 +697,7 @@
       </w:pPr>
     </w:lvl>
   </w:abstractNum>
-  <w:abstractNum w:abstractNumId="5">
+  <w:abstractNum w:abstractNumId="5" w15:restartNumberingAfterBreak="0">
     <w:nsid w:val="FFFFFF80"/>
     <w:multiLevelType w:val="singleLevel"/>
     <w:tmpl w:val="4A0E6C46"/>
@@ -687,7 +717,7 @@
       </w:rPr>
     </w:lvl>
   </w:abstractNum>
-  <w:abstractNum w:abstractNumId="6">
+  <w:abstractNum w:abstractNumId="6" w15:restartNumberingAfterBreak="0">
     <w:nsid w:val="FFFFFF81"/>
     <w:multiLevelType w:val="singleLevel"/>
     <w:tmpl w:val="14D6D6C4"/>
@@ -707,7 +737,7 @@
       </w:rPr>
     </w:lvl>
   </w:abstractNum>
-  <w:abstractNum w:abstractNumId="7">
+  <w:abstractNum w:abstractNumId="7" w15:restartNumberingAfterBreak="0">
     <w:nsid w:val="FFFFFF82"/>
     <w:multiLevelType w:val="singleLevel"/>
     <w:tmpl w:val="957C4860"/>
@@ -727,7 +757,7 @@
       </w:rPr>
     </w:lvl>
   </w:abstractNum>
-  <w:abstractNum w:abstractNumId="8">
+  <w:abstractNum w:abstractNumId="8" w15:restartNumberingAfterBreak="0">
     <w:nsid w:val="FFFFFF83"/>
     <w:multiLevelType w:val="singleLevel"/>
     <w:tmpl w:val="4E522F58"/>
@@ -747,7 +777,7 @@
       </w:rPr>
     </w:lvl>
   </w:abstractNum>
-  <w:abstractNum w:abstractNumId="9">
+  <w:abstractNum w:abstractNumId="9" w15:restartNumberingAfterBreak="0">
     <w:nsid w:val="FFFFFF88"/>
     <w:multiLevelType w:val="singleLevel"/>
     <w:tmpl w:val="987E8A38"/>
@@ -764,7 +794,7 @@
       </w:pPr>
     </w:lvl>
   </w:abstractNum>
-  <w:abstractNum w:abstractNumId="10">
+  <w:abstractNum w:abstractNumId="10" w15:restartNumberingAfterBreak="0">
     <w:nsid w:val="FFFFFF89"/>
     <w:multiLevelType w:val="singleLevel"/>
     <w:tmpl w:val="2E1EAE4C"/>
@@ -784,7 +814,7 @@
       </w:rPr>
     </w:lvl>
   </w:abstractNum>
-  <w:abstractNum w:abstractNumId="11">
+  <w:abstractNum w:abstractNumId="11" w15:restartNumberingAfterBreak="0">
     <w:nsid w:val="0E284BD9"/>
     <w:multiLevelType w:val="hybridMultilevel"/>
     <w:tmpl w:val="345E6B24"/>
@@ -873,7 +903,7 @@
       </w:pPr>
     </w:lvl>
   </w:abstractNum>
-  <w:abstractNum w:abstractNumId="12">
+  <w:abstractNum w:abstractNumId="12" w15:restartNumberingAfterBreak="0">
     <w:nsid w:val="5A515D6D"/>
     <w:multiLevelType w:val="multilevel"/>
     <w:tmpl w:val="FE12B700"/>
@@ -1008,7 +1038,7 @@
 </file>
 
 <file path=word/styles.xml><?xml version="1.0" encoding="utf-8"?>
-<w:styles xmlns:mc="http://schemas.openxmlformats.org/markup-compatibility/2006" xmlns:r="http://schemas.openxmlformats.org/officeDocument/2006/relationships" xmlns:w="http://schemas.openxmlformats.org/wordprocessingml/2006/main" xmlns:w14="http://schemas.microsoft.com/office/word/2010/wordml" mc:Ignorable="w14">
+<w:styles xmlns:mc="http://schemas.openxmlformats.org/markup-compatibility/2006" xmlns:r="http://schemas.openxmlformats.org/officeDocument/2006/relationships" xmlns:w="http://schemas.openxmlformats.org/wordprocessingml/2006/main" xmlns:w14="http://schemas.microsoft.com/office/word/2010/wordml" xmlns:w15="http://schemas.microsoft.com/office/word/2012/wordml" xmlns:w16se="http://schemas.microsoft.com/office/word/2015/wordml/symex" mc:Ignorable="w14 w15 w16se">
   <w:docDefaults>
     <w:rPrDefault>
       <w:rPr>
@@ -1024,7 +1054,7 @@
       </w:pPr>
     </w:pPrDefault>
   </w:docDefaults>
-  <w:latentStyles w:defLockedState="0" w:defUIPriority="0" w:defSemiHidden="0" w:defUnhideWhenUsed="0" w:defQFormat="0" w:count="267">
+  <w:latentStyles w:defLockedState="0" w:defUIPriority="0" w:defSemiHidden="0" w:defUnhideWhenUsed="0" w:defQFormat="0" w:count="371">
     <w:lsdException w:name="Normal" w:qFormat="1"/>
     <w:lsdException w:name="heading 1" w:uiPriority="9" w:qFormat="1"/>
     <w:lsdException w:name="heading 2" w:uiPriority="9" w:qFormat="1"/>
@@ -1032,16 +1062,347 @@
     <w:lsdException w:name="heading 4" w:uiPriority="9" w:qFormat="1"/>
     <w:lsdException w:name="heading 5" w:uiPriority="9" w:qFormat="1"/>
     <w:lsdException w:name="heading 6" w:uiPriority="9" w:qFormat="1"/>
-    <w:lsdException w:name="footnote text" w:uiPriority="9" w:qFormat="1"/>
-    <w:lsdException w:name="footer" w:uiPriority="99"/>
-    <w:lsdException w:name="caption" w:qFormat="1"/>
+    <w:lsdException w:name="heading 7" w:semiHidden="1" w:unhideWhenUsed="1"/>
+    <w:lsdException w:name="heading 8" w:semiHidden="1" w:unhideWhenUsed="1"/>
+    <w:lsdException w:name="heading 9" w:semiHidden="1" w:unhideWhenUsed="1"/>
+    <w:lsdException w:name="index 1" w:semiHidden="1" w:unhideWhenUsed="1"/>
+    <w:lsdException w:name="index 2" w:semiHidden="1" w:unhideWhenUsed="1"/>
+    <w:lsdException w:name="index 3" w:semiHidden="1" w:unhideWhenUsed="1"/>
+    <w:lsdException w:name="index 4" w:semiHidden="1" w:unhideWhenUsed="1"/>
+    <w:lsdException w:name="index 5" w:semiHidden="1" w:unhideWhenUsed="1"/>
+    <w:lsdException w:name="index 6" w:semiHidden="1" w:unhideWhenUsed="1"/>
+    <w:lsdException w:name="index 7" w:semiHidden="1" w:unhideWhenUsed="1"/>
+    <w:lsdException w:name="index 8" w:semiHidden="1" w:unhideWhenUsed="1"/>
+    <w:lsdException w:name="index 9" w:semiHidden="1" w:unhideWhenUsed="1"/>
+    <w:lsdException w:name="toc 1" w:semiHidden="1" w:unhideWhenUsed="1"/>
+    <w:lsdException w:name="toc 2" w:semiHidden="1" w:unhideWhenUsed="1"/>
+    <w:lsdException w:name="toc 3" w:semiHidden="1" w:unhideWhenUsed="1"/>
+    <w:lsdException w:name="toc 4" w:semiHidden="1" w:unhideWhenUsed="1"/>
+    <w:lsdException w:name="toc 5" w:semiHidden="1" w:unhideWhenUsed="1"/>
+    <w:lsdException w:name="toc 6" w:semiHidden="1" w:unhideWhenUsed="1"/>
+    <w:lsdException w:name="toc 7" w:semiHidden="1" w:unhideWhenUsed="1"/>
+    <w:lsdException w:name="toc 8" w:semiHidden="1" w:unhideWhenUsed="1"/>
+    <w:lsdException w:name="toc 9" w:semiHidden="1" w:unhideWhenUsed="1"/>
+    <w:lsdException w:name="Normal Indent" w:semiHidden="1" w:unhideWhenUsed="1"/>
+    <w:lsdException w:name="footnote text" w:semiHidden="1" w:uiPriority="9" w:unhideWhenUsed="1" w:qFormat="1"/>
+    <w:lsdException w:name="annotation text" w:semiHidden="1" w:unhideWhenUsed="1"/>
+    <w:lsdException w:name="header" w:semiHidden="1" w:unhideWhenUsed="1"/>
+    <w:lsdException w:name="footer" w:semiHidden="1" w:uiPriority="99" w:unhideWhenUsed="1"/>
+    <w:lsdException w:name="index heading" w:semiHidden="1" w:unhideWhenUsed="1"/>
+    <w:lsdException w:name="caption" w:semiHidden="1" w:unhideWhenUsed="1" w:qFormat="1"/>
+    <w:lsdException w:name="table of figures" w:semiHidden="1" w:unhideWhenUsed="1"/>
+    <w:lsdException w:name="envelope address" w:semiHidden="1" w:unhideWhenUsed="1"/>
+    <w:lsdException w:name="envelope return" w:semiHidden="1" w:unhideWhenUsed="1"/>
+    <w:lsdException w:name="footnote reference" w:semiHidden="1" w:unhideWhenUsed="1"/>
+    <w:lsdException w:name="annotation reference" w:semiHidden="1" w:unhideWhenUsed="1"/>
+    <w:lsdException w:name="line number" w:semiHidden="1" w:unhideWhenUsed="1"/>
+    <w:lsdException w:name="page number" w:semiHidden="1" w:unhideWhenUsed="1"/>
+    <w:lsdException w:name="endnote reference" w:semiHidden="1" w:unhideWhenUsed="1"/>
+    <w:lsdException w:name="endnote text" w:semiHidden="1" w:unhideWhenUsed="1"/>
+    <w:lsdException w:name="table of authorities" w:semiHidden="1" w:unhideWhenUsed="1"/>
+    <w:lsdException w:name="macro" w:semiHidden="1" w:unhideWhenUsed="1"/>
+    <w:lsdException w:name="toa heading" w:semiHidden="1" w:unhideWhenUsed="1"/>
+    <w:lsdException w:name="List" w:semiHidden="1" w:unhideWhenUsed="1"/>
+    <w:lsdException w:name="List Bullet" w:semiHidden="1" w:unhideWhenUsed="1"/>
+    <w:lsdException w:name="List 2" w:semiHidden="1" w:unhideWhenUsed="1"/>
+    <w:lsdException w:name="List 3" w:semiHidden="1" w:unhideWhenUsed="1"/>
+    <w:lsdException w:name="List Bullet 2" w:semiHidden="1" w:unhideWhenUsed="1"/>
+    <w:lsdException w:name="List Bullet 3" w:semiHidden="1" w:unhideWhenUsed="1"/>
+    <w:lsdException w:name="List Bullet 4" w:semiHidden="1" w:unhideWhenUsed="1"/>
+    <w:lsdException w:name="List Bullet 5" w:semiHidden="1" w:unhideWhenUsed="1"/>
+    <w:lsdException w:name="List Number 2" w:semiHidden="1" w:unhideWhenUsed="1"/>
+    <w:lsdException w:name="List Number 3" w:semiHidden="1" w:unhideWhenUsed="1"/>
+    <w:lsdException w:name="List Number 4" w:semiHidden="1" w:unhideWhenUsed="1"/>
+    <w:lsdException w:name="List Number 5" w:semiHidden="1" w:unhideWhenUsed="1"/>
     <w:lsdException w:name="Title" w:qFormat="1"/>
-    <w:lsdException w:name="Body Text" w:qFormat="1"/>
+    <w:lsdException w:name="Closing" w:semiHidden="1" w:unhideWhenUsed="1"/>
+    <w:lsdException w:name="Signature" w:semiHidden="1" w:unhideWhenUsed="1"/>
+    <w:lsdException w:name="Default Paragraph Font" w:semiHidden="1" w:unhideWhenUsed="1"/>
+    <w:lsdException w:name="Body Text" w:semiHidden="1" w:unhideWhenUsed="1" w:qFormat="1"/>
+    <w:lsdException w:name="Body Text Indent" w:semiHidden="1" w:unhideWhenUsed="1"/>
+    <w:lsdException w:name="List Continue" w:semiHidden="1" w:unhideWhenUsed="1"/>
+    <w:lsdException w:name="List Continue 2" w:semiHidden="1" w:unhideWhenUsed="1"/>
+    <w:lsdException w:name="List Continue 3" w:semiHidden="1" w:unhideWhenUsed="1"/>
+    <w:lsdException w:name="List Continue 4" w:semiHidden="1" w:unhideWhenUsed="1"/>
+    <w:lsdException w:name="List Continue 5" w:semiHidden="1" w:unhideWhenUsed="1"/>
+    <w:lsdException w:name="Message Header" w:semiHidden="1" w:unhideWhenUsed="1"/>
     <w:lsdException w:name="Subtitle" w:qFormat="1"/>
     <w:lsdException w:name="Date" w:qFormat="1"/>
-    <w:lsdException w:name="Block Text" w:uiPriority="9" w:qFormat="1"/>
-    <w:lsdException w:name="Bibliography" w:qFormat="1"/>
-    <w:lsdException w:name="TOC Heading" w:uiPriority="39" w:qFormat="1"/>
+    <w:lsdException w:name="Body Text First Indent 2" w:semiHidden="1" w:unhideWhenUsed="1"/>
+    <w:lsdException w:name="Note Heading" w:semiHidden="1" w:unhideWhenUsed="1"/>
+    <w:lsdException w:name="Body Text 2" w:semiHidden="1" w:unhideWhenUsed="1"/>
+    <w:lsdException w:name="Body Text 3" w:semiHidden="1" w:unhideWhenUsed="1"/>
+    <w:lsdException w:name="Body Text Indent 2" w:semiHidden="1" w:unhideWhenUsed="1"/>
+    <w:lsdException w:name="Body Text Indent 3" w:semiHidden="1" w:unhideWhenUsed="1"/>
+    <w:lsdException w:name="Block Text" w:semiHidden="1" w:uiPriority="9" w:unhideWhenUsed="1" w:qFormat="1"/>
+    <w:lsdException w:name="Hyperlink" w:semiHidden="1" w:unhideWhenUsed="1"/>
+    <w:lsdException w:name="FollowedHyperlink" w:semiHidden="1" w:unhideWhenUsed="1"/>
+    <w:lsdException w:name="Document Map" w:semiHidden="1" w:unhideWhenUsed="1"/>
+    <w:lsdException w:name="Plain Text" w:semiHidden="1" w:unhideWhenUsed="1"/>
+    <w:lsdException w:name="E-mail Signature" w:semiHidden="1" w:unhideWhenUsed="1"/>
+    <w:lsdException w:name="HTML Top of Form" w:semiHidden="1" w:unhideWhenUsed="1"/>
+    <w:lsdException w:name="HTML Bottom of Form" w:semiHidden="1" w:unhideWhenUsed="1"/>
+    <w:lsdException w:name="Normal (Web)" w:semiHidden="1" w:unhideWhenUsed="1"/>
+    <w:lsdException w:name="HTML Acronym" w:semiHidden="1" w:unhideWhenUsed="1"/>
+    <w:lsdException w:name="HTML Address" w:semiHidden="1" w:unhideWhenUsed="1"/>
+    <w:lsdException w:name="HTML Cite" w:semiHidden="1" w:unhideWhenUsed="1"/>
+    <w:lsdException w:name="HTML Code" w:semiHidden="1" w:unhideWhenUsed="1"/>
+    <w:lsdException w:name="HTML Definition" w:semiHidden="1" w:unhideWhenUsed="1"/>
+    <w:lsdException w:name="HTML Keyboard" w:semiHidden="1" w:unhideWhenUsed="1"/>
+    <w:lsdException w:name="HTML Preformatted" w:semiHidden="1" w:unhideWhenUsed="1"/>
+    <w:lsdException w:name="HTML Sample" w:semiHidden="1" w:unhideWhenUsed="1"/>
+    <w:lsdException w:name="HTML Typewriter" w:semiHidden="1" w:unhideWhenUsed="1"/>
+    <w:lsdException w:name="HTML Variable" w:semiHidden="1" w:unhideWhenUsed="1"/>
+    <w:lsdException w:name="Normal Table" w:semiHidden="1" w:unhideWhenUsed="1"/>
+    <w:lsdException w:name="annotation subject" w:semiHidden="1" w:unhideWhenUsed="1"/>
+    <w:lsdException w:name="No List" w:semiHidden="1" w:unhideWhenUsed="1"/>
+    <w:lsdException w:name="Outline List 1" w:semiHidden="1" w:unhideWhenUsed="1"/>
+    <w:lsdException w:name="Outline List 2" w:semiHidden="1" w:unhideWhenUsed="1"/>
+    <w:lsdException w:name="Outline List 3" w:semiHidden="1" w:unhideWhenUsed="1"/>
+    <w:lsdException w:name="Table Simple 1" w:semiHidden="1" w:unhideWhenUsed="1"/>
+    <w:lsdException w:name="Table Simple 2" w:semiHidden="1" w:unhideWhenUsed="1"/>
+    <w:lsdException w:name="Table Simple 3" w:semiHidden="1" w:unhideWhenUsed="1"/>
+    <w:lsdException w:name="Table Classic 1" w:semiHidden="1" w:unhideWhenUsed="1"/>
+    <w:lsdException w:name="Table Classic 2" w:semiHidden="1" w:unhideWhenUsed="1"/>
+    <w:lsdException w:name="Table Classic 3" w:semiHidden="1" w:unhideWhenUsed="1"/>
+    <w:lsdException w:name="Table Classic 4" w:semiHidden="1" w:unhideWhenUsed="1"/>
+    <w:lsdException w:name="Table Colorful 1" w:semiHidden="1" w:unhideWhenUsed="1"/>
+    <w:lsdException w:name="Table Colorful 2" w:semiHidden="1" w:unhideWhenUsed="1"/>
+    <w:lsdException w:name="Table Colorful 3" w:semiHidden="1" w:unhideWhenUsed="1"/>
+    <w:lsdException w:name="Table Columns 1" w:semiHidden="1" w:unhideWhenUsed="1"/>
+    <w:lsdException w:name="Table Columns 2" w:semiHidden="1" w:unhideWhenUsed="1"/>
+    <w:lsdException w:name="Table Columns 3" w:semiHidden="1" w:unhideWhenUsed="1"/>
+    <w:lsdException w:name="Table Columns 4" w:semiHidden="1" w:unhideWhenUsed="1"/>
+    <w:lsdException w:name="Table Columns 5" w:semiHidden="1" w:unhideWhenUsed="1"/>
+    <w:lsdException w:name="Table Grid 1" w:semiHidden="1" w:unhideWhenUsed="1"/>
+    <w:lsdException w:name="Table Grid 2" w:semiHidden="1" w:unhideWhenUsed="1"/>
+    <w:lsdException w:name="Table Grid 3" w:semiHidden="1" w:unhideWhenUsed="1"/>
+    <w:lsdException w:name="Table Grid 4" w:semiHidden="1" w:unhideWhenUsed="1"/>
+    <w:lsdException w:name="Table Grid 5" w:semiHidden="1" w:unhideWhenUsed="1"/>
+    <w:lsdException w:name="Table Grid 6" w:semiHidden="1" w:unhideWhenUsed="1"/>
+    <w:lsdException w:name="Table Grid 7" w:semiHidden="1" w:unhideWhenUsed="1"/>
+    <w:lsdException w:name="Table Grid 8" w:semiHidden="1" w:unhideWhenUsed="1"/>
+    <w:lsdException w:name="Table List 1" w:semiHidden="1" w:unhideWhenUsed="1"/>
+    <w:lsdException w:name="Table List 2" w:semiHidden="1" w:unhideWhenUsed="1"/>
+    <w:lsdException w:name="Table List 3" w:semiHidden="1" w:unhideWhenUsed="1"/>
+    <w:lsdException w:name="Table List 4" w:semiHidden="1" w:unhideWhenUsed="1"/>
+    <w:lsdException w:name="Table List 5" w:semiHidden="1" w:unhideWhenUsed="1"/>
+    <w:lsdException w:name="Table List 6" w:semiHidden="1" w:unhideWhenUsed="1"/>
+    <w:lsdException w:name="Table List 7" w:semiHidden="1" w:unhideWhenUsed="1"/>
+    <w:lsdException w:name="Table List 8" w:semiHidden="1" w:unhideWhenUsed="1"/>
+    <w:lsdException w:name="Table 3D effects 1" w:semiHidden="1" w:unhideWhenUsed="1"/>
+    <w:lsdException w:name="Table 3D effects 2" w:semiHidden="1" w:unhideWhenUsed="1"/>
+    <w:lsdException w:name="Table 3D effects 3" w:semiHidden="1" w:unhideWhenUsed="1"/>
+    <w:lsdException w:name="Table Contemporary" w:semiHidden="1" w:unhideWhenUsed="1"/>
+    <w:lsdException w:name="Table Elegant" w:semiHidden="1" w:unhideWhenUsed="1"/>
+    <w:lsdException w:name="Table Professional" w:semiHidden="1" w:unhideWhenUsed="1"/>
+    <w:lsdException w:name="Table Subtle 1" w:semiHidden="1" w:unhideWhenUsed="1"/>
+    <w:lsdException w:name="Table Subtle 2" w:semiHidden="1" w:unhideWhenUsed="1"/>
+    <w:lsdException w:name="Table Web 1" w:semiHidden="1" w:unhideWhenUsed="1"/>
+    <w:lsdException w:name="Table Web 2" w:semiHidden="1" w:unhideWhenUsed="1"/>
+    <w:lsdException w:name="Table Web 3" w:semiHidden="1" w:unhideWhenUsed="1"/>
+    <w:lsdException w:name="Balloon Text" w:semiHidden="1" w:unhideWhenUsed="1"/>
+    <w:lsdException w:name="Table Theme" w:semiHidden="1" w:unhideWhenUsed="1"/>
+    <w:lsdException w:name="Medium List 1"/>
+    <w:lsdException w:name="Medium List 2"/>
+    <w:lsdException w:name="Medium Grid 1"/>
+    <w:lsdException w:name="Medium Grid 2"/>
+    <w:lsdException w:name="Medium Grid 3"/>
+    <w:lsdException w:name="Dark List"/>
+    <w:lsdException w:name="Colorful Shading"/>
+    <w:lsdException w:name="Colorful List"/>
+    <w:lsdException w:name="Colorful Grid"/>
+    <w:lsdException w:name="Light Shading Accent 1"/>
+    <w:lsdException w:name="Light List Accent 1"/>
+    <w:lsdException w:name="Light Grid Accent 1"/>
+    <w:lsdException w:name="Medium Shading 1 Accent 1"/>
+    <w:lsdException w:name="Medium Shading 2 Accent 1"/>
+    <w:lsdException w:name="Medium List 1 Accent 1"/>
+    <w:lsdException w:name="Revision" w:semiHidden="1"/>
+    <w:lsdException w:name="Medium List 2 Accent 1"/>
+    <w:lsdException w:name="Medium Grid 1 Accent 1"/>
+    <w:lsdException w:name="Medium Grid 2 Accent 1"/>
+    <w:lsdException w:name="Medium Grid 3 Accent 1"/>
+    <w:lsdException w:name="Dark List Accent 1"/>
+    <w:lsdException w:name="Colorful Shading Accent 1"/>
+    <w:lsdException w:name="Colorful List Accent 1"/>
+    <w:lsdException w:name="Colorful Grid Accent 1"/>
+    <w:lsdException w:name="Light Shading Accent 2"/>
+    <w:lsdException w:name="Light List Accent 2"/>
+    <w:lsdException w:name="Light Grid Accent 2"/>
+    <w:lsdException w:name="Medium Shading 1 Accent 2"/>
+    <w:lsdException w:name="Medium Shading 2 Accent 2"/>
+    <w:lsdException w:name="Medium List 1 Accent 2"/>
+    <w:lsdException w:name="Medium List 2 Accent 2"/>
+    <w:lsdException w:name="Medium Grid 1 Accent 2"/>
+    <w:lsdException w:name="Medium Grid 2 Accent 2"/>
+    <w:lsdException w:name="Medium Grid 3 Accent 2"/>
+    <w:lsdException w:name="Dark List Accent 2"/>
+    <w:lsdException w:name="Colorful Shading Accent 2"/>
+    <w:lsdException w:name="Colorful List Accent 2"/>
+    <w:lsdException w:name="Colorful Grid Accent 2"/>
+    <w:lsdException w:name="Light Shading Accent 3"/>
+    <w:lsdException w:name="Light List Accent 3"/>
+    <w:lsdException w:name="Light Grid Accent 3"/>
+    <w:lsdException w:name="Medium Shading 1 Accent 3"/>
+    <w:lsdException w:name="Medium Shading 2 Accent 3"/>
+    <w:lsdException w:name="Medium List 1 Accent 3"/>
+    <w:lsdException w:name="Medium List 2 Accent 3"/>
+    <w:lsdException w:name="Medium Grid 1 Accent 3"/>
+    <w:lsdException w:name="Medium Grid 2 Accent 3"/>
+    <w:lsdException w:name="Medium Grid 3 Accent 3"/>
+    <w:lsdException w:name="Dark List Accent 3"/>
+    <w:lsdException w:name="Colorful Shading Accent 3"/>
+    <w:lsdException w:name="Colorful List Accent 3"/>
+    <w:lsdException w:name="Colorful Grid Accent 3"/>
+    <w:lsdException w:name="Light Shading Accent 4"/>
+    <w:lsdException w:name="Light List Accent 4"/>
+    <w:lsdException w:name="Light Grid Accent 4"/>
+    <w:lsdException w:name="Medium Shading 1 Accent 4"/>
+    <w:lsdException w:name="Medium Shading 2 Accent 4"/>
+    <w:lsdException w:name="Medium List 1 Accent 4"/>
+    <w:lsdException w:name="Medium List 2 Accent 4"/>
+    <w:lsdException w:name="Medium Grid 1 Accent 4"/>
+    <w:lsdException w:name="Medium Grid 2 Accent 4"/>
+    <w:lsdException w:name="Medium Grid 3 Accent 4"/>
+    <w:lsdException w:name="Dark List Accent 4"/>
+    <w:lsdException w:name="Colorful Shading Accent 4"/>
+    <w:lsdException w:name="Colorful List Accent 4"/>
+    <w:lsdException w:name="Colorful Grid Accent 4"/>
+    <w:lsdException w:name="Light Shading Accent 5"/>
+    <w:lsdException w:name="Light List Accent 5"/>
+    <w:lsdException w:name="Light Grid Accent 5"/>
+    <w:lsdException w:name="Medium Shading 1 Accent 5"/>
+    <w:lsdException w:name="Medium Shading 2 Accent 5"/>
+    <w:lsdException w:name="Medium List 1 Accent 5"/>
+    <w:lsdException w:name="Medium List 2 Accent 5"/>
+    <w:lsdException w:name="Medium Grid 1 Accent 5"/>
+    <w:lsdException w:name="Medium Grid 2 Accent 5"/>
+    <w:lsdException w:name="Medium Grid 3 Accent 5"/>
+    <w:lsdException w:name="Dark List Accent 5"/>
+    <w:lsdException w:name="Colorful Shading Accent 5"/>
+    <w:lsdException w:name="Colorful List Accent 5"/>
+    <w:lsdException w:name="Colorful Grid Accent 5"/>
+    <w:lsdException w:name="Light Shading Accent 6"/>
+    <w:lsdException w:name="Light List Accent 6"/>
+    <w:lsdException w:name="Light Grid Accent 6"/>
+    <w:lsdException w:name="Medium Shading 1 Accent 6"/>
+    <w:lsdException w:name="Medium Shading 2 Accent 6"/>
+    <w:lsdException w:name="Medium List 1 Accent 6"/>
+    <w:lsdException w:name="Medium List 2 Accent 6"/>
+    <w:lsdException w:name="Medium Grid 1 Accent 6"/>
+    <w:lsdException w:name="Medium Grid 2 Accent 6"/>
+    <w:lsdException w:name="Medium Grid 3 Accent 6"/>
+    <w:lsdException w:name="Dark List Accent 6"/>
+    <w:lsdException w:name="Colorful Shading Accent 6"/>
+    <w:lsdException w:name="Colorful List Accent 6"/>
+    <w:lsdException w:name="Colorful Grid Accent 6"/>
+    <w:lsdException w:name="Bibliography" w:semiHidden="1" w:unhideWhenUsed="1" w:qFormat="1"/>
+    <w:lsdException w:name="TOC Heading" w:semiHidden="1" w:uiPriority="39" w:unhideWhenUsed="1" w:qFormat="1"/>
+    <w:lsdException w:name="Plain Table 1" w:uiPriority="41"/>
+    <w:lsdException w:name="Plain Table 2" w:uiPriority="42"/>
+    <w:lsdException w:name="Plain Table 3" w:uiPriority="43"/>
+    <w:lsdException w:name="Plain Table 4" w:uiPriority="44"/>
+    <w:lsdException w:name="Plain Table 5" w:uiPriority="45"/>
+    <w:lsdException w:name="Grid Table Light" w:uiPriority="40"/>
+    <w:lsdException w:name="Grid Table 1 Light" w:uiPriority="46"/>
+    <w:lsdException w:name="Grid Table 2" w:uiPriority="47"/>
+    <w:lsdException w:name="Grid Table 3" w:uiPriority="48"/>
+    <w:lsdException w:name="Grid Table 4" w:uiPriority="49"/>
+    <w:lsdException w:name="Grid Table 5 Dark" w:uiPriority="50"/>
+    <w:lsdException w:name="Grid Table 6 Colorful" w:uiPriority="51"/>
+    <w:lsdException w:name="Grid Table 7 Colorful" w:uiPriority="52"/>
+    <w:lsdException w:name="Grid Table 1 Light Accent 1" w:uiPriority="46"/>
+    <w:lsdException w:name="Grid Table 2 Accent 1" w:uiPriority="47"/>
+    <w:lsdException w:name="Grid Table 3 Accent 1" w:uiPriority="48"/>
+    <w:lsdException w:name="Grid Table 4 Accent 1" w:uiPriority="49"/>
+    <w:lsdException w:name="Grid Table 5 Dark Accent 1" w:uiPriority="50"/>
+    <w:lsdException w:name="Grid Table 6 Colorful Accent 1" w:uiPriority="51"/>
+    <w:lsdException w:name="Grid Table 7 Colorful Accent 1" w:uiPriority="52"/>
+    <w:lsdException w:name="Grid Table 1 Light Accent 2" w:uiPriority="46"/>
+    <w:lsdException w:name="Grid Table 2 Accent 2" w:uiPriority="47"/>
+    <w:lsdException w:name="Grid Table 3 Accent 2" w:uiPriority="48"/>
+    <w:lsdException w:name="Grid Table 4 Accent 2" w:uiPriority="49"/>
+    <w:lsdException w:name="Grid Table 5 Dark Accent 2" w:uiPriority="50"/>
+    <w:lsdException w:name="Grid Table 6 Colorful Accent 2" w:uiPriority="51"/>
+    <w:lsdException w:name="Grid Table 7 Colorful Accent 2" w:uiPriority="52"/>
+    <w:lsdException w:name="Grid Table 1 Light Accent 3" w:uiPriority="46"/>
+    <w:lsdException w:name="Grid Table 2 Accent 3" w:uiPriority="47"/>
+    <w:lsdException w:name="Grid Table 3 Accent 3" w:uiPriority="48"/>
+    <w:lsdException w:name="Grid Table 4 Accent 3" w:uiPriority="49"/>
+    <w:lsdException w:name="Grid Table 5 Dark Accent 3" w:uiPriority="50"/>
+    <w:lsdException w:name="Grid Table 6 Colorful Accent 3" w:uiPriority="51"/>
+    <w:lsdException w:name="Grid Table 7 Colorful Accent 3" w:uiPriority="52"/>
+    <w:lsdException w:name="Grid Table 1 Light Accent 4" w:uiPriority="46"/>
+    <w:lsdException w:name="Grid Table 2 Accent 4" w:uiPriority="47"/>
+    <w:lsdException w:name="Grid Table 3 Accent 4" w:uiPriority="48"/>
+    <w:lsdException w:name="Grid Table 4 Accent 4" w:uiPriority="49"/>
+    <w:lsdException w:name="Grid Table 5 Dark Accent 4" w:uiPriority="50"/>
+    <w:lsdException w:name="Grid Table 6 Colorful Accent 4" w:uiPriority="51"/>
+    <w:lsdException w:name="Grid Table 7 Colorful Accent 4" w:uiPriority="52"/>
+    <w:lsdException w:name="Grid Table 1 Light Accent 5" w:uiPriority="46"/>
+    <w:lsdException w:name="Grid Table 2 Accent 5" w:uiPriority="47"/>
+    <w:lsdException w:name="Grid Table 3 Accent 5" w:uiPriority="48"/>
+    <w:lsdException w:name="Grid Table 4 Accent 5" w:uiPriority="49"/>
+    <w:lsdException w:name="Grid Table 5 Dark Accent 5" w:uiPriority="50"/>
+    <w:lsdException w:name="Grid Table 6 Colorful Accent 5" w:uiPriority="51"/>
+    <w:lsdException w:name="Grid Table 7 Colorful Accent 5" w:uiPriority="52"/>
+    <w:lsdException w:name="Grid Table 1 Light Accent 6" w:uiPriority="46"/>
+    <w:lsdException w:name="Grid Table 2 Accent 6" w:uiPriority="47"/>
+    <w:lsdException w:name="Grid Table 3 Accent 6" w:uiPriority="48"/>
+    <w:lsdException w:name="Grid Table 4 Accent 6" w:uiPriority="49"/>
+    <w:lsdException w:name="Grid Table 5 Dark Accent 6" w:uiPriority="50"/>
+    <w:lsdException w:name="Grid Table 6 Colorful Accent 6" w:uiPriority="51"/>
+    <w:lsdException w:name="Grid Table 7 Colorful Accent 6" w:uiPriority="52"/>
+    <w:lsdException w:name="List Table 1 Light" w:uiPriority="46"/>
+    <w:lsdException w:name="List Table 2" w:uiPriority="47"/>
+    <w:lsdException w:name="List Table 3" w:uiPriority="48"/>
+    <w:lsdException w:name="List Table 4" w:uiPriority="49"/>
+    <w:lsdException w:name="List Table 5 Dark" w:uiPriority="50"/>
+    <w:lsdException w:name="List Table 6 Colorful" w:uiPriority="51"/>
+    <w:lsdException w:name="List Table 7 Colorful" w:uiPriority="52"/>
+    <w:lsdException w:name="List Table 1 Light Accent 1" w:uiPriority="46"/>
+    <w:lsdException w:name="List Table 2 Accent 1" w:uiPriority="47"/>
+    <w:lsdException w:name="List Table 3 Accent 1" w:uiPriority="48"/>
+    <w:lsdException w:name="List Table 4 Accent 1" w:uiPriority="49"/>
+    <w:lsdException w:name="List Table 5 Dark Accent 1" w:uiPriority="50"/>
+    <w:lsdException w:name="List Table 6 Colorful Accent 1" w:uiPriority="51"/>
+    <w:lsdException w:name="List Table 7 Colorful Accent 1" w:uiPriority="52"/>
+    <w:lsdException w:name="List Table 1 Light Accent 2" w:uiPriority="46"/>
+    <w:lsdException w:name="List Table 2 Accent 2" w:uiPriority="47"/>
+    <w:lsdException w:name="List Table 3 Accent 2" w:uiPriority="48"/>
+    <w:lsdException w:name="List Table 4 Accent 2" w:uiPriority="49"/>
+    <w:lsdException w:name="List Table 5 Dark Accent 2" w:uiPriority="50"/>
+    <w:lsdException w:name="List Table 6 Colorful Accent 2" w:uiPriority="51"/>
+    <w:lsdException w:name="List Table 7 Colorful Accent 2" w:uiPriority="52"/>
+    <w:lsdException w:name="List Table 1 Light Accent 3" w:uiPriority="46"/>
+    <w:lsdException w:name="List Table 2 Accent 3" w:uiPriority="47"/>
+    <w:lsdException w:name="List Table 3 Accent 3" w:uiPriority="48"/>
+    <w:lsdException w:name="List Table 4 Accent 3" w:uiPriority="49"/>
+    <w:lsdException w:name="List Table 5 Dark Accent 3" w:uiPriority="50"/>
+    <w:lsdException w:name="List Table 6 Colorful Accent 3" w:uiPriority="51"/>
+    <w:lsdException w:name="List Table 7 Colorful Accent 3" w:uiPriority="52"/>
+    <w:lsdException w:name="List Table 1 Light Accent 4" w:uiPriority="46"/>
+    <w:lsdException w:name="List Table 2 Accent 4" w:uiPriority="47"/>
+    <w:lsdException w:name="List Table 3 Accent 4" w:uiPriority="48"/>
+    <w:lsdException w:name="List Table 4 Accent 4" w:uiPriority="49"/>
+    <w:lsdException w:name="List Table 5 Dark Accent 4" w:uiPriority="50"/>
+    <w:lsdException w:name="List Table 6 Colorful Accent 4" w:uiPriority="51"/>
+    <w:lsdException w:name="List Table 7 Colorful Accent 4" w:uiPriority="52"/>
+    <w:lsdException w:name="List Table 1 Light Accent 5" w:uiPriority="46"/>
+    <w:lsdException w:name="List Table 2 Accent 5" w:uiPriority="47"/>
+    <w:lsdException w:name="List Table 3 Accent 5" w:uiPriority="48"/>
+    <w:lsdException w:name="List Table 4 Accent 5" w:uiPriority="49"/>
+    <w:lsdException w:name="List Table 5 Dark Accent 5" w:uiPriority="50"/>
+    <w:lsdException w:name="List Table 6 Colorful Accent 5" w:uiPriority="51"/>
+    <w:lsdException w:name="List Table 7 Colorful Accent 5" w:uiPriority="52"/>
+    <w:lsdException w:name="List Table 1 Light Accent 6" w:uiPriority="46"/>
+    <w:lsdException w:name="List Table 2 Accent 6" w:uiPriority="47"/>
+    <w:lsdException w:name="List Table 3 Accent 6" w:uiPriority="48"/>
+    <w:lsdException w:name="List Table 4 Accent 6" w:uiPriority="49"/>
+    <w:lsdException w:name="List Table 5 Dark Accent 6" w:uiPriority="50"/>
+    <w:lsdException w:name="List Table 6 Colorful Accent 6" w:uiPriority="51"/>
+    <w:lsdException w:name="List Table 7 Colorful Accent 6" w:uiPriority="52"/>
   </w:latentStyles>
   <w:style w:type="paragraph" w:default="1" w:styleId="Normal">
     <w:name w:val="Normal"/>
@@ -1413,9 +1774,10 @@
     <w:name w:val="Verbatim Char"/>
     <w:basedOn w:val="CaptionChar"/>
     <w:link w:val="SourceCode"/>
-    <w:rPr>
-      <w:rFonts w:ascii="Consolas" w:hAnsi="Consolas"/>
-      <w:sz w:val="22"/>
+    <w:rsid w:val="00093788"/>
+    <w:rPr>
+      <w:rFonts w:ascii="Lucida Console" w:hAnsi="Lucida Console"/>
+      <w:shd w:val="clear" w:color="auto" w:fill="F8F8F8"/>
     </w:rPr>
   </w:style>
   <w:style w:type="character" w:styleId="FootnoteReference">
@@ -1454,904 +1816,15 @@
     <w:name w:val="Source Code"/>
     <w:basedOn w:val="Normal"/>
     <w:link w:val="VerbatimChar"/>
+    <w:qFormat/>
+    <w:rsid w:val="00093788"/>
     <w:pPr>
       <w:shd w:val="clear" w:color="auto" w:fill="F8F8F8"/>
       <w:wordWrap w:val="0"/>
     </w:pPr>
-  </w:style>
-  <w:style w:type="character" w:customStyle="1" w:styleId="KeywordTok">
-    <w:name w:val="KeywordTok"/>
-    <w:basedOn w:val="VerbatimChar"/>
-    <w:rPr>
-      <w:rFonts w:ascii="Consolas" w:hAnsi="Consolas"/>
-      <w:b/>
-      <w:color w:val="204A87"/>
-      <w:sz w:val="22"/>
-      <w:shd w:val="clear" w:color="auto" w:fill="F8F8F8"/>
-    </w:rPr>
-  </w:style>
-  <w:style w:type="character" w:customStyle="1" w:styleId="DataTypeTok">
-    <w:name w:val="DataTypeTok"/>
-    <w:basedOn w:val="VerbatimChar"/>
-    <w:rPr>
-      <w:rFonts w:ascii="Consolas" w:hAnsi="Consolas"/>
-      <w:color w:val="204A87"/>
-      <w:sz w:val="22"/>
-      <w:shd w:val="clear" w:color="auto" w:fill="F8F8F8"/>
-    </w:rPr>
-  </w:style>
-  <w:style w:type="character" w:customStyle="1" w:styleId="DecValTok">
-    <w:name w:val="DecValTok"/>
-    <w:basedOn w:val="VerbatimChar"/>
-    <w:rPr>
-      <w:rFonts w:ascii="Consolas" w:hAnsi="Consolas"/>
-      <w:color w:val="0000CF"/>
-      <w:sz w:val="22"/>
-      <w:shd w:val="clear" w:color="auto" w:fill="F8F8F8"/>
-    </w:rPr>
-  </w:style>
-  <w:style w:type="character" w:customStyle="1" w:styleId="BaseNTok">
-    <w:name w:val="BaseNTok"/>
-    <w:basedOn w:val="VerbatimChar"/>
-    <w:rPr>
-      <w:rFonts w:ascii="Consolas" w:hAnsi="Consolas"/>
-      <w:color w:val="0000CF"/>
-      <w:sz w:val="22"/>
-      <w:shd w:val="clear" w:color="auto" w:fill="F8F8F8"/>
-    </w:rPr>
-  </w:style>
-  <w:style w:type="character" w:customStyle="1" w:styleId="FloatTok">
-    <w:name w:val="FloatTok"/>
-    <w:basedOn w:val="VerbatimChar"/>
-    <w:rPr>
-      <w:rFonts w:ascii="Consolas" w:hAnsi="Consolas"/>
-      <w:color w:val="0000CF"/>
-      <w:sz w:val="22"/>
-      <w:shd w:val="clear" w:color="auto" w:fill="F8F8F8"/>
-    </w:rPr>
-  </w:style>
-  <w:style w:type="character" w:customStyle="1" w:styleId="ConstantTok">
-    <w:name w:val="ConstantTok"/>
-    <w:basedOn w:val="VerbatimChar"/>
-    <w:rPr>
-      <w:rFonts w:ascii="Consolas" w:hAnsi="Consolas"/>
-      <w:color w:val="000000"/>
-      <w:sz w:val="22"/>
-      <w:shd w:val="clear" w:color="auto" w:fill="F8F8F8"/>
-    </w:rPr>
-  </w:style>
-  <w:style w:type="character" w:customStyle="1" w:styleId="CharTok">
-    <w:name w:val="CharTok"/>
-    <w:basedOn w:val="VerbatimChar"/>
-    <w:rPr>
-      <w:rFonts w:ascii="Consolas" w:hAnsi="Consolas"/>
-      <w:color w:val="4E9A06"/>
-      <w:sz w:val="22"/>
-      <w:shd w:val="clear" w:color="auto" w:fill="F8F8F8"/>
-    </w:rPr>
-  </w:style>
-  <w:style w:type="character" w:customStyle="1" w:styleId="SpecialCharTok">
-    <w:name w:val="SpecialCharTok"/>
-    <w:basedOn w:val="VerbatimChar"/>
-    <w:rPr>
-      <w:rFonts w:ascii="Consolas" w:hAnsi="Consolas"/>
-      <w:color w:val="000000"/>
-      <w:sz w:val="22"/>
-      <w:shd w:val="clear" w:color="auto" w:fill="F8F8F8"/>
-    </w:rPr>
-  </w:style>
-  <w:style w:type="character" w:customStyle="1" w:styleId="StringTok">
-    <w:name w:val="StringTok"/>
-    <w:basedOn w:val="VerbatimChar"/>
-    <w:rPr>
-      <w:rFonts w:ascii="Consolas" w:hAnsi="Consolas"/>
-      <w:color w:val="4E9A06"/>
-      <w:sz w:val="22"/>
-      <w:shd w:val="clear" w:color="auto" w:fill="F8F8F8"/>
-    </w:rPr>
-  </w:style>
-  <w:style w:type="character" w:customStyle="1" w:styleId="VerbatimStringTok">
-    <w:name w:val="VerbatimStringTok"/>
-    <w:basedOn w:val="VerbatimChar"/>
-    <w:rPr>
-      <w:rFonts w:ascii="Consolas" w:hAnsi="Consolas"/>
-      <w:color w:val="4E9A06"/>
-      <w:sz w:val="22"/>
-      <w:shd w:val="clear" w:color="auto" w:fill="F8F8F8"/>
-    </w:rPr>
-  </w:style>
-  <w:style w:type="character" w:customStyle="1" w:styleId="SpecialStringTok">
-    <w:name w:val="SpecialStringTok"/>
-    <w:basedOn w:val="VerbatimChar"/>
-    <w:rPr>
-      <w:rFonts w:ascii="Consolas" w:hAnsi="Consolas"/>
-      <w:color w:val="4E9A06"/>
-      <w:sz w:val="22"/>
-      <w:shd w:val="clear" w:color="auto" w:fill="F8F8F8"/>
-    </w:rPr>
-  </w:style>
-  <w:style w:type="character" w:customStyle="1" w:styleId="ImportTok">
-    <w:name w:val="ImportTok"/>
-    <w:basedOn w:val="VerbatimChar"/>
-    <w:rPr>
-      <w:rFonts w:ascii="Consolas" w:hAnsi="Consolas"/>
-      <w:sz w:val="22"/>
-      <w:shd w:val="clear" w:color="auto" w:fill="F8F8F8"/>
-    </w:rPr>
-  </w:style>
-  <w:style w:type="character" w:customStyle="1" w:styleId="CommentTok">
-    <w:name w:val="CommentTok"/>
-    <w:basedOn w:val="VerbatimChar"/>
-    <w:rPr>
-      <w:rFonts w:ascii="Consolas" w:hAnsi="Consolas"/>
-      <w:i/>
-      <w:color w:val="8F5902"/>
-      <w:sz w:val="22"/>
-      <w:shd w:val="clear" w:color="auto" w:fill="F8F8F8"/>
-    </w:rPr>
-  </w:style>
-  <w:style w:type="character" w:customStyle="1" w:styleId="DocumentationTok">
-    <w:name w:val="DocumentationTok"/>
-    <w:basedOn w:val="VerbatimChar"/>
-    <w:rPr>
-      <w:rFonts w:ascii="Consolas" w:hAnsi="Consolas"/>
-      <w:b/>
-      <w:i/>
-      <w:color w:val="8F5902"/>
-      <w:sz w:val="22"/>
-      <w:shd w:val="clear" w:color="auto" w:fill="F8F8F8"/>
-    </w:rPr>
-  </w:style>
-  <w:style w:type="character" w:customStyle="1" w:styleId="AnnotationTok">
-    <w:name w:val="AnnotationTok"/>
-    <w:basedOn w:val="VerbatimChar"/>
-    <w:rPr>
-      <w:rFonts w:ascii="Consolas" w:hAnsi="Consolas"/>
-      <w:b/>
-      <w:i/>
-      <w:color w:val="8F5902"/>
-      <w:sz w:val="22"/>
-      <w:shd w:val="clear" w:color="auto" w:fill="F8F8F8"/>
-    </w:rPr>
-  </w:style>
-  <w:style w:type="character" w:customStyle="1" w:styleId="CommentVarTok">
-    <w:name w:val="CommentVarTok"/>
-    <w:basedOn w:val="VerbatimChar"/>
-    <w:rPr>
-      <w:rFonts w:ascii="Consolas" w:hAnsi="Consolas"/>
-      <w:b/>
-      <w:i/>
-      <w:color w:val="8F5902"/>
-      <w:sz w:val="22"/>
-      <w:shd w:val="clear" w:color="auto" w:fill="F8F8F8"/>
-    </w:rPr>
-  </w:style>
-  <w:style w:type="character" w:customStyle="1" w:styleId="OtherTok">
-    <w:name w:val="OtherTok"/>
-    <w:basedOn w:val="VerbatimChar"/>
-    <w:rPr>
-      <w:rFonts w:ascii="Consolas" w:hAnsi="Consolas"/>
-      <w:color w:val="8F5902"/>
-      <w:sz w:val="22"/>
-      <w:shd w:val="clear" w:color="auto" w:fill="F8F8F8"/>
-    </w:rPr>
-  </w:style>
-  <w:style w:type="character" w:customStyle="1" w:styleId="FunctionTok">
-    <w:name w:val="FunctionTok"/>
-    <w:basedOn w:val="VerbatimChar"/>
-    <w:rPr>
-      <w:rFonts w:ascii="Consolas" w:hAnsi="Consolas"/>
-      <w:color w:val="000000"/>
-      <w:sz w:val="22"/>
-      <w:shd w:val="clear" w:color="auto" w:fill="F8F8F8"/>
-    </w:rPr>
-  </w:style>
-  <w:style w:type="character" w:customStyle="1" w:styleId="VariableTok">
-    <w:name w:val="VariableTok"/>
-    <w:basedOn w:val="VerbatimChar"/>
-    <w:rPr>
-      <w:rFonts w:ascii="Consolas" w:hAnsi="Consolas"/>
-      <w:color w:val="000000"/>
-      <w:sz w:val="22"/>
-      <w:shd w:val="clear" w:color="auto" w:fill="F8F8F8"/>
-    </w:rPr>
-  </w:style>
-  <w:style w:type="character" w:customStyle="1" w:styleId="ControlFlowTok">
-    <w:name w:val="ControlFlowTok"/>
-    <w:basedOn w:val="VerbatimChar"/>
-    <w:rPr>
-      <w:rFonts w:ascii="Consolas" w:hAnsi="Consolas"/>
-      <w:b/>
-      <w:color w:val="204A87"/>
-      <w:sz w:val="22"/>
-      <w:shd w:val="clear" w:color="auto" w:fill="F8F8F8"/>
-    </w:rPr>
-  </w:style>
-  <w:style w:type="character" w:customStyle="1" w:styleId="OperatorTok">
-    <w:name w:val="OperatorTok"/>
-    <w:basedOn w:val="VerbatimChar"/>
-    <w:rPr>
-      <w:rFonts w:ascii="Consolas" w:hAnsi="Consolas"/>
-      <w:b/>
-      <w:color w:val="CE5C00"/>
-      <w:sz w:val="22"/>
-      <w:shd w:val="clear" w:color="auto" w:fill="F8F8F8"/>
-    </w:rPr>
-  </w:style>
-  <w:style w:type="character" w:customStyle="1" w:styleId="BuiltInTok">
-    <w:name w:val="BuiltInTok"/>
-    <w:basedOn w:val="VerbatimChar"/>
-    <w:rPr>
-      <w:rFonts w:ascii="Consolas" w:hAnsi="Consolas"/>
-      <w:sz w:val="22"/>
-      <w:shd w:val="clear" w:color="auto" w:fill="F8F8F8"/>
-    </w:rPr>
-  </w:style>
-  <w:style w:type="character" w:customStyle="1" w:styleId="ExtensionTok">
-    <w:name w:val="ExtensionTok"/>
-    <w:basedOn w:val="VerbatimChar"/>
-    <w:rPr>
-      <w:rFonts w:ascii="Consolas" w:hAnsi="Consolas"/>
-      <w:sz w:val="22"/>
-      <w:shd w:val="clear" w:color="auto" w:fill="F8F8F8"/>
-    </w:rPr>
-  </w:style>
-  <w:style w:type="character" w:customStyle="1" w:styleId="PreprocessorTok">
-    <w:name w:val="PreprocessorTok"/>
-    <w:basedOn w:val="VerbatimChar"/>
-    <w:rPr>
-      <w:rFonts w:ascii="Consolas" w:hAnsi="Consolas"/>
-      <w:i/>
-      <w:color w:val="8F5902"/>
-      <w:sz w:val="22"/>
-      <w:shd w:val="clear" w:color="auto" w:fill="F8F8F8"/>
-    </w:rPr>
-  </w:style>
-  <w:style w:type="character" w:customStyle="1" w:styleId="AttributeTok">
-    <w:name w:val="AttributeTok"/>
-    <w:basedOn w:val="VerbatimChar"/>
-    <w:rPr>
-      <w:rFonts w:ascii="Consolas" w:hAnsi="Consolas"/>
-      <w:color w:val="C4A000"/>
-      <w:sz w:val="22"/>
-      <w:shd w:val="clear" w:color="auto" w:fill="F8F8F8"/>
-    </w:rPr>
-  </w:style>
-  <w:style w:type="character" w:customStyle="1" w:styleId="RegionMarkerTok">
-    <w:name w:val="RegionMarkerTok"/>
-    <w:basedOn w:val="VerbatimChar"/>
-    <w:rPr>
-      <w:rFonts w:ascii="Consolas" w:hAnsi="Consolas"/>
-      <w:sz w:val="22"/>
-      <w:shd w:val="clear" w:color="auto" w:fill="F8F8F8"/>
-    </w:rPr>
-  </w:style>
-  <w:style w:type="character" w:customStyle="1" w:styleId="InformationTok">
-    <w:name w:val="InformationTok"/>
-    <w:basedOn w:val="VerbatimChar"/>
-    <w:rPr>
-      <w:rFonts w:ascii="Consolas" w:hAnsi="Consolas"/>
-      <w:b/>
-      <w:i/>
-      <w:color w:val="8F5902"/>
-      <w:sz w:val="22"/>
-      <w:shd w:val="clear" w:color="auto" w:fill="F8F8F8"/>
-    </w:rPr>
-  </w:style>
-  <w:style w:type="character" w:customStyle="1" w:styleId="WarningTok">
-    <w:name w:val="WarningTok"/>
-    <w:basedOn w:val="VerbatimChar"/>
-    <w:rPr>
-      <w:rFonts w:ascii="Consolas" w:hAnsi="Consolas"/>
-      <w:b/>
-      <w:i/>
-      <w:color w:val="8F5902"/>
-      <w:sz w:val="22"/>
-      <w:shd w:val="clear" w:color="auto" w:fill="F8F8F8"/>
-    </w:rPr>
-  </w:style>
-  <w:style w:type="character" w:customStyle="1" w:styleId="AlertTok">
-    <w:name w:val="AlertTok"/>
-    <w:basedOn w:val="VerbatimChar"/>
-    <w:rPr>
-      <w:rFonts w:ascii="Consolas" w:hAnsi="Consolas"/>
-      <w:color w:val="EF2929"/>
-      <w:sz w:val="22"/>
-      <w:shd w:val="clear" w:color="auto" w:fill="F8F8F8"/>
-    </w:rPr>
-  </w:style>
-  <w:style w:type="character" w:customStyle="1" w:styleId="ErrorTok">
-    <w:name w:val="ErrorTok"/>
-    <w:basedOn w:val="VerbatimChar"/>
-    <w:rPr>
-      <w:rFonts w:ascii="Consolas" w:hAnsi="Consolas"/>
-      <w:b/>
-      <w:color w:val="A40000"/>
-      <w:sz w:val="22"/>
-      <w:shd w:val="clear" w:color="auto" w:fill="F8F8F8"/>
-    </w:rPr>
-  </w:style>
-  <w:style w:type="character" w:customStyle="1" w:styleId="NormalTok">
-    <w:name w:val="NormalTok"/>
-    <w:basedOn w:val="VerbatimChar"/>
-    <w:rPr>
-      <w:rFonts w:ascii="Consolas" w:hAnsi="Consolas"/>
-      <w:sz w:val="22"/>
-      <w:shd w:val="clear" w:color="auto" w:fill="F8F8F8"/>
-    </w:rPr>
-  </w:style>
-  <w:style w:type="paragraph" w:customStyle="1" w:styleId="Affiliation">
-    <w:name w:val="Affiliation"/>
-    <w:basedOn w:val="Author"/>
-    <w:link w:val="AffiliationChar"/>
-    <w:rsid w:val="009E5DEF"/>
-    <w:rPr>
-      <w:i/>
-    </w:rPr>
-  </w:style>
-  <w:style w:type="character" w:customStyle="1" w:styleId="AuthorChar">
-    <w:name w:val="Author Char"/>
-    <w:basedOn w:val="DefaultParagraphFont"/>
-    <w:link w:val="Author"/>
-    <w:rsid w:val="009E5DEF"/>
-  </w:style>
-  <w:style w:type="character" w:customStyle="1" w:styleId="AffiliationChar">
-    <w:name w:val="Affiliation Char"/>
-    <w:basedOn w:val="AuthorChar"/>
-    <w:link w:val="Affiliation"/>
-    <w:rsid w:val="009E5DEF"/>
-    <w:rPr>
-      <w:i/>
-    </w:rPr>
-  </w:style>
-  <w:style w:type="paragraph" w:styleId="BalloonText">
-    <w:name w:val="Balloon Text"/>
-    <w:basedOn w:val="Normal"/>
-    <w:link w:val="BalloonTextChar"/>
-    <w:rsid w:val="00E744ED"/>
-    <w:pPr>
-      <w:spacing w:after="0" w:line="240" w:lineRule="auto"/>
-    </w:pPr>
-    <w:rPr>
-      <w:rFonts w:ascii="Tahoma" w:hAnsi="Tahoma" w:cs="Tahoma"/>
-      <w:sz w:val="16"/>
-      <w:szCs w:val="16"/>
-    </w:rPr>
-  </w:style>
-  <w:style w:type="character" w:customStyle="1" w:styleId="BodyTextChar">
-    <w:name w:val="Body Text Char"/>
-    <w:basedOn w:val="DefaultParagraphFont"/>
-    <w:link w:val="BodyText"/>
-    <w:rsid w:val="00E744ED"/>
-  </w:style>
-  <w:style w:type="character" w:customStyle="1" w:styleId="BalloonTextChar">
-    <w:name w:val="Balloon Text Char"/>
-    <w:basedOn w:val="DefaultParagraphFont"/>
-    <w:link w:val="BalloonText"/>
-    <w:rsid w:val="00E744ED"/>
-    <w:rPr>
-      <w:rFonts w:ascii="Tahoma" w:hAnsi="Tahoma" w:cs="Tahoma"/>
-      <w:sz w:val="16"/>
-      <w:szCs w:val="16"/>
-    </w:rPr>
-  </w:style>
-  <w:style w:type="table" w:styleId="TableGrid">
-    <w:name w:val="Table Grid"/>
-    <w:basedOn w:val="TableNormal"/>
-    <w:rsid w:val="0084066C"/>
-    <w:pPr>
-      <w:spacing w:after="0" w:line="240" w:lineRule="auto"/>
-    </w:pPr>
-    <w:tblPr>
-      <w:tblBorders>
-        <w:top w:val="single" w:sz="4" w:space="0" w:color="auto"/>
-        <w:left w:val="single" w:sz="4" w:space="0" w:color="auto"/>
-        <w:bottom w:val="single" w:sz="4" w:space="0" w:color="auto"/>
-        <w:right w:val="single" w:sz="4" w:space="0" w:color="auto"/>
-        <w:insideH w:val="single" w:sz="4" w:space="0" w:color="auto"/>
-        <w:insideV w:val="single" w:sz="4" w:space="0" w:color="auto"/>
-      </w:tblBorders>
-    </w:tblPr>
-  </w:style>
-  <w:style w:type="paragraph" w:styleId="Header">
-    <w:name w:val="header"/>
-    <w:basedOn w:val="Normal"/>
-    <w:link w:val="HeaderChar"/>
-    <w:rsid w:val="00750D2C"/>
-    <w:pPr>
-      <w:tabs>
-        <w:tab w:val="center" w:pos="4680"/>
-        <w:tab w:val="right" w:pos="9360"/>
-      </w:tabs>
-      <w:spacing w:after="0" w:line="240" w:lineRule="auto"/>
-    </w:pPr>
-  </w:style>
-  <w:style w:type="character" w:customStyle="1" w:styleId="HeaderChar">
-    <w:name w:val="Header Char"/>
-    <w:basedOn w:val="DefaultParagraphFont"/>
-    <w:link w:val="Header"/>
-    <w:rsid w:val="00750D2C"/>
-  </w:style>
-  <w:style w:type="paragraph" w:styleId="Footer">
-    <w:name w:val="footer"/>
-    <w:basedOn w:val="Normal"/>
-    <w:link w:val="FooterChar"/>
-    <w:uiPriority w:val="99"/>
-    <w:rsid w:val="00750D2C"/>
-    <w:pPr>
-      <w:tabs>
-        <w:tab w:val="center" w:pos="4680"/>
-        <w:tab w:val="right" w:pos="9360"/>
-      </w:tabs>
-      <w:spacing w:after="0" w:line="240" w:lineRule="auto"/>
-    </w:pPr>
-  </w:style>
-  <w:style w:type="character" w:customStyle="1" w:styleId="FooterChar">
-    <w:name w:val="Footer Char"/>
-    <w:basedOn w:val="DefaultParagraphFont"/>
-    <w:link w:val="Footer"/>
-    <w:uiPriority w:val="99"/>
-    <w:rsid w:val="00750D2C"/>
-  </w:style>
-  <w:style w:type="character" w:styleId="LineNumber">
-    <w:name w:val="line number"/>
-    <w:basedOn w:val="DefaultParagraphFont"/>
-    <w:rsid w:val="00750D2C"/>
-  </w:style>
-</w:styles>
-</file>
-
-<file path=word/stylesWithEffects.xml><?xml version="1.0" encoding="utf-8"?>
-<w:styles xmlns:wpc="http://schemas.microsoft.com/office/word/2010/wordprocessingCanvas" xmlns:mc="http://schemas.openxmlformats.org/markup-compatibility/2006" xmlns:o="urn:schemas-microsoft-com:office:office" xmlns:r="http://schemas.openxmlformats.org/officeDocument/2006/relationships" xmlns:m="http://schemas.openxmlformats.org/officeDocument/2006/math" xmlns:v="urn:schemas-microsoft-com:vml" xmlns:wp14="http://schemas.microsoft.com/office/word/2010/wordprocessingDrawing" xmlns:wp="http://schemas.openxmlformats.org/drawingml/2006/wordprocessingDrawing" xmlns:w10="urn:schemas-microsoft-com:office:word" xmlns:w="http://schemas.openxmlformats.org/wordprocessingml/2006/main" xmlns:w14="http://schemas.microsoft.com/office/word/2010/wordml" xmlns:wpg="http://schemas.microsoft.com/office/word/2010/wordprocessingGroup" xmlns:wpi="http://schemas.microsoft.com/office/word/2010/wordprocessingInk" xmlns:wne="http://schemas.microsoft.com/office/word/2006/wordml" xmlns:wps="http://schemas.microsoft.com/office/word/2010/wordprocessingShape" mc:Ignorable="w14 wp14">
-  <w:docDefaults>
-    <w:rPrDefault>
-      <w:rPr>
-        <w:rFonts w:asciiTheme="minorHAnsi" w:eastAsiaTheme="minorHAnsi" w:hAnsiTheme="minorHAnsi" w:cstheme="minorBidi"/>
-        <w:sz w:val="24"/>
-        <w:szCs w:val="24"/>
-        <w:lang w:val="en-US" w:eastAsia="en-US" w:bidi="ar-SA"/>
-      </w:rPr>
-    </w:rPrDefault>
-    <w:pPrDefault>
-      <w:pPr>
-        <w:spacing w:after="160" w:line="480" w:lineRule="auto"/>
-      </w:pPr>
-    </w:pPrDefault>
-  </w:docDefaults>
-  <w:latentStyles w:defLockedState="0" w:defUIPriority="0" w:defSemiHidden="0" w:defUnhideWhenUsed="0" w:defQFormat="0" w:count="267">
-    <w:lsdException w:name="Normal" w:qFormat="1"/>
-    <w:lsdException w:name="heading 1" w:uiPriority="9" w:qFormat="1"/>
-    <w:lsdException w:name="heading 2" w:uiPriority="9" w:qFormat="1"/>
-    <w:lsdException w:name="heading 3" w:uiPriority="9" w:qFormat="1"/>
-    <w:lsdException w:name="heading 4" w:uiPriority="9" w:qFormat="1"/>
-    <w:lsdException w:name="heading 5" w:uiPriority="9" w:qFormat="1"/>
-    <w:lsdException w:name="heading 6" w:uiPriority="9" w:qFormat="1"/>
-    <w:lsdException w:name="footnote text" w:uiPriority="9" w:qFormat="1"/>
-    <w:lsdException w:name="footer" w:uiPriority="99"/>
-    <w:lsdException w:name="caption" w:qFormat="1"/>
-    <w:lsdException w:name="Title" w:qFormat="1"/>
-    <w:lsdException w:name="Body Text" w:qFormat="1"/>
-    <w:lsdException w:name="Subtitle" w:qFormat="1"/>
-    <w:lsdException w:name="Date" w:qFormat="1"/>
-    <w:lsdException w:name="Block Text" w:uiPriority="9" w:qFormat="1"/>
-    <w:lsdException w:name="Bibliography" w:qFormat="1"/>
-    <w:lsdException w:name="TOC Heading" w:uiPriority="39" w:qFormat="1"/>
-  </w:latentStyles>
-  <w:style w:type="paragraph" w:default="1" w:styleId="Normal">
-    <w:name w:val="Normal"/>
-    <w:qFormat/>
-    <w:rsid w:val="00C318DD"/>
-  </w:style>
-  <w:style w:type="paragraph" w:styleId="Heading1">
-    <w:name w:val="heading 1"/>
-    <w:basedOn w:val="Normal"/>
-    <w:next w:val="BodyText"/>
-    <w:uiPriority w:val="9"/>
-    <w:qFormat/>
-    <w:rsid w:val="00C318DD"/>
-    <w:pPr>
-      <w:keepNext/>
-      <w:keepLines/>
-      <w:spacing w:before="480" w:after="0"/>
-      <w:outlineLvl w:val="0"/>
-    </w:pPr>
-    <w:rPr>
-      <w:rFonts w:asciiTheme="majorHAnsi" w:eastAsiaTheme="majorEastAsia" w:hAnsiTheme="majorHAnsi" w:cstheme="majorBidi"/>
-      <w:b/>
-      <w:bCs/>
-      <w:color w:val="000000" w:themeColor="accent1" w:themeShade="B5"/>
-      <w:sz w:val="32"/>
-      <w:szCs w:val="32"/>
-    </w:rPr>
-  </w:style>
-  <w:style w:type="paragraph" w:styleId="Heading2">
-    <w:name w:val="heading 2"/>
-    <w:basedOn w:val="Normal"/>
-    <w:next w:val="BodyText"/>
-    <w:uiPriority w:val="9"/>
-    <w:unhideWhenUsed/>
-    <w:qFormat/>
-    <w:rsid w:val="00C318DD"/>
-    <w:pPr>
-      <w:keepNext/>
-      <w:keepLines/>
-      <w:spacing w:before="200" w:after="0"/>
-      <w:outlineLvl w:val="1"/>
-    </w:pPr>
-    <w:rPr>
-      <w:rFonts w:asciiTheme="majorHAnsi" w:eastAsiaTheme="majorEastAsia" w:hAnsiTheme="majorHAnsi" w:cstheme="majorBidi"/>
-      <w:b/>
-      <w:bCs/>
-      <w:color w:val="000000" w:themeColor="accent1"/>
-      <w:sz w:val="28"/>
-      <w:szCs w:val="28"/>
-    </w:rPr>
-  </w:style>
-  <w:style w:type="paragraph" w:styleId="Heading3">
-    <w:name w:val="heading 3"/>
-    <w:basedOn w:val="Normal"/>
-    <w:next w:val="BodyText"/>
-    <w:uiPriority w:val="9"/>
-    <w:unhideWhenUsed/>
-    <w:qFormat/>
-    <w:rsid w:val="00C318DD"/>
-    <w:pPr>
-      <w:keepNext/>
-      <w:keepLines/>
-      <w:spacing w:before="200" w:after="0"/>
-      <w:outlineLvl w:val="2"/>
-    </w:pPr>
-    <w:rPr>
-      <w:rFonts w:asciiTheme="majorHAnsi" w:eastAsiaTheme="majorEastAsia" w:hAnsiTheme="majorHAnsi" w:cstheme="majorBidi"/>
-      <w:b/>
-      <w:bCs/>
-      <w:color w:val="000000" w:themeColor="accent1"/>
-    </w:rPr>
-  </w:style>
-  <w:style w:type="paragraph" w:styleId="Heading4">
-    <w:name w:val="heading 4"/>
-    <w:basedOn w:val="Normal"/>
-    <w:next w:val="BodyText"/>
-    <w:uiPriority w:val="9"/>
-    <w:unhideWhenUsed/>
-    <w:qFormat/>
-    <w:rsid w:val="00C318DD"/>
-    <w:pPr>
-      <w:keepNext/>
-      <w:keepLines/>
-      <w:spacing w:before="200" w:after="0"/>
-      <w:outlineLvl w:val="3"/>
-    </w:pPr>
-    <w:rPr>
-      <w:rFonts w:asciiTheme="majorHAnsi" w:eastAsiaTheme="majorEastAsia" w:hAnsiTheme="majorHAnsi" w:cstheme="majorBidi"/>
-      <w:b/>
-      <w:bCs/>
-      <w:color w:val="000000" w:themeColor="accent1"/>
-    </w:rPr>
-  </w:style>
-  <w:style w:type="paragraph" w:styleId="Heading5">
-    <w:name w:val="heading 5"/>
-    <w:basedOn w:val="Normal"/>
-    <w:next w:val="BodyText"/>
-    <w:uiPriority w:val="9"/>
-    <w:unhideWhenUsed/>
-    <w:qFormat/>
-    <w:rsid w:val="00C318DD"/>
-    <w:pPr>
-      <w:keepNext/>
-      <w:keepLines/>
-      <w:spacing w:before="200" w:after="0"/>
-      <w:outlineLvl w:val="4"/>
-    </w:pPr>
-    <w:rPr>
-      <w:rFonts w:asciiTheme="majorHAnsi" w:eastAsiaTheme="majorEastAsia" w:hAnsiTheme="majorHAnsi" w:cstheme="majorBidi"/>
-      <w:i/>
-      <w:iCs/>
-      <w:color w:val="000000" w:themeColor="accent1"/>
-    </w:rPr>
-  </w:style>
-  <w:style w:type="paragraph" w:styleId="Heading6">
-    <w:name w:val="heading 6"/>
-    <w:basedOn w:val="Normal"/>
-    <w:next w:val="BodyText"/>
-    <w:uiPriority w:val="9"/>
-    <w:unhideWhenUsed/>
-    <w:qFormat/>
-    <w:rsid w:val="00C318DD"/>
-    <w:pPr>
-      <w:keepNext/>
-      <w:keepLines/>
-      <w:spacing w:before="200" w:after="0"/>
-      <w:outlineLvl w:val="5"/>
-    </w:pPr>
-    <w:rPr>
-      <w:rFonts w:asciiTheme="majorHAnsi" w:eastAsiaTheme="majorEastAsia" w:hAnsiTheme="majorHAnsi" w:cstheme="majorBidi"/>
-      <w:color w:val="000000" w:themeColor="accent1"/>
-    </w:rPr>
-  </w:style>
-  <w:style w:type="character" w:default="1" w:styleId="DefaultParagraphFont">
-    <w:name w:val="Default Paragraph Font"/>
-    <w:uiPriority w:val="1"/>
-    <w:semiHidden/>
-    <w:unhideWhenUsed/>
-  </w:style>
-  <w:style w:type="table" w:default="1" w:styleId="TableNormal">
-    <w:name w:val="Normal Table"/>
-    <w:uiPriority w:val="99"/>
-    <w:semiHidden/>
-    <w:unhideWhenUsed/>
-    <w:tblPr>
-      <w:tblInd w:w="0" w:type="dxa"/>
-      <w:tblCellMar>
-        <w:top w:w="0" w:type="dxa"/>
-        <w:left w:w="108" w:type="dxa"/>
-        <w:bottom w:w="0" w:type="dxa"/>
-        <w:right w:w="108" w:type="dxa"/>
-      </w:tblCellMar>
-    </w:tblPr>
-  </w:style>
-  <w:style w:type="numbering" w:default="1" w:styleId="NoList">
-    <w:name w:val="No List"/>
-    <w:uiPriority w:val="99"/>
-    <w:semiHidden/>
-    <w:unhideWhenUsed/>
-  </w:style>
-  <w:style w:type="paragraph" w:styleId="BodyText">
-    <w:name w:val="Body Text"/>
-    <w:basedOn w:val="Normal"/>
-    <w:link w:val="BodyTextChar"/>
-    <w:qFormat/>
-    <w:rsid w:val="00E744ED"/>
-    <w:pPr>
-      <w:spacing w:before="180" w:after="180"/>
-    </w:pPr>
-  </w:style>
-  <w:style w:type="paragraph" w:customStyle="1" w:styleId="FirstParagraph">
-    <w:name w:val="First Paragraph"/>
-    <w:basedOn w:val="BodyText"/>
-    <w:next w:val="BodyText"/>
-    <w:qFormat/>
-    <w:rsid w:val="00C318DD"/>
-  </w:style>
-  <w:style w:type="paragraph" w:customStyle="1" w:styleId="Compact">
-    <w:name w:val="Compact"/>
-    <w:basedOn w:val="BodyText"/>
-    <w:qFormat/>
-    <w:rsid w:val="00552678"/>
-    <w:pPr>
-      <w:spacing w:before="36" w:after="36" w:line="240" w:lineRule="auto"/>
-    </w:pPr>
-  </w:style>
-  <w:style w:type="paragraph" w:styleId="Title">
-    <w:name w:val="Title"/>
-    <w:basedOn w:val="Normal"/>
-    <w:next w:val="BodyText"/>
-    <w:qFormat/>
-    <w:rsid w:val="00C318DD"/>
-    <w:pPr>
-      <w:keepNext/>
-      <w:keepLines/>
-      <w:spacing w:before="480" w:after="240"/>
-      <w:jc w:val="center"/>
-    </w:pPr>
-    <w:rPr>
-      <w:rFonts w:asciiTheme="majorHAnsi" w:eastAsiaTheme="majorEastAsia" w:hAnsiTheme="majorHAnsi" w:cstheme="majorBidi"/>
-      <w:b/>
-      <w:bCs/>
-      <w:color w:val="000000" w:themeColor="accent1" w:themeShade="B5"/>
-      <w:sz w:val="40"/>
-      <w:szCs w:val="40"/>
-    </w:rPr>
-  </w:style>
-  <w:style w:type="paragraph" w:styleId="Subtitle">
-    <w:name w:val="Subtitle"/>
-    <w:basedOn w:val="Title"/>
-    <w:next w:val="BodyText"/>
-    <w:qFormat/>
-    <w:rsid w:val="00C318DD"/>
-    <w:pPr>
-      <w:spacing w:before="240"/>
-    </w:pPr>
-    <w:rPr>
-      <w:sz w:val="30"/>
-      <w:szCs w:val="30"/>
-    </w:rPr>
-  </w:style>
-  <w:style w:type="paragraph" w:customStyle="1" w:styleId="Author">
-    <w:name w:val="Author"/>
-    <w:next w:val="BodyText"/>
-    <w:link w:val="AuthorChar"/>
-    <w:qFormat/>
-    <w:rsid w:val="00C318DD"/>
-    <w:pPr>
-      <w:keepNext/>
-      <w:keepLines/>
-      <w:jc w:val="center"/>
-    </w:pPr>
-  </w:style>
-  <w:style w:type="paragraph" w:styleId="Date">
-    <w:name w:val="Date"/>
-    <w:next w:val="BodyText"/>
-    <w:qFormat/>
-    <w:rsid w:val="00C318DD"/>
-    <w:pPr>
-      <w:keepNext/>
-      <w:keepLines/>
-      <w:jc w:val="center"/>
-    </w:pPr>
-    <w:rPr>
-      <w:i/>
-    </w:rPr>
-  </w:style>
-  <w:style w:type="paragraph" w:customStyle="1" w:styleId="Abstract">
-    <w:name w:val="Abstract"/>
-    <w:basedOn w:val="Normal"/>
-    <w:next w:val="BodyText"/>
-    <w:qFormat/>
-    <w:rsid w:val="00C318DD"/>
-    <w:pPr>
-      <w:keepNext/>
-      <w:keepLines/>
-      <w:spacing w:before="300" w:after="300"/>
-    </w:pPr>
-    <w:rPr>
-      <w:sz w:val="20"/>
-      <w:szCs w:val="20"/>
-    </w:rPr>
-  </w:style>
-  <w:style w:type="paragraph" w:styleId="Bibliography">
-    <w:name w:val="Bibliography"/>
-    <w:basedOn w:val="Normal"/>
-    <w:qFormat/>
-    <w:rsid w:val="00C318DD"/>
-    <w:pPr>
-      <w:ind w:left="720" w:hanging="720"/>
-    </w:pPr>
-  </w:style>
-  <w:style w:type="paragraph" w:styleId="BlockText">
-    <w:name w:val="Block Text"/>
-    <w:basedOn w:val="BodyText"/>
-    <w:next w:val="BodyText"/>
-    <w:uiPriority w:val="9"/>
-    <w:unhideWhenUsed/>
-    <w:qFormat/>
-    <w:rsid w:val="00C318DD"/>
-    <w:pPr>
-      <w:spacing w:before="100" w:after="100"/>
-    </w:pPr>
-    <w:rPr>
-      <w:rFonts w:asciiTheme="majorHAnsi" w:eastAsiaTheme="majorEastAsia" w:hAnsiTheme="majorHAnsi" w:cstheme="majorBidi"/>
-      <w:bCs/>
-      <w:sz w:val="20"/>
-      <w:szCs w:val="20"/>
-    </w:rPr>
-  </w:style>
-  <w:style w:type="paragraph" w:styleId="FootnoteText">
-    <w:name w:val="footnote text"/>
-    <w:basedOn w:val="Normal"/>
-    <w:uiPriority w:val="9"/>
-    <w:unhideWhenUsed/>
-    <w:qFormat/>
-    <w:rsid w:val="00C318DD"/>
-  </w:style>
-  <w:style w:type="paragraph" w:customStyle="1" w:styleId="DefinitionTerm">
-    <w:name w:val="Definition Term"/>
-    <w:basedOn w:val="Normal"/>
-    <w:next w:val="Definition"/>
-    <w:pPr>
-      <w:keepNext/>
-      <w:keepLines/>
-      <w:spacing w:after="0"/>
-    </w:pPr>
-    <w:rPr>
-      <w:b/>
-    </w:rPr>
-  </w:style>
-  <w:style w:type="paragraph" w:customStyle="1" w:styleId="Definition">
-    <w:name w:val="Definition"/>
-    <w:basedOn w:val="Normal"/>
-  </w:style>
-  <w:style w:type="paragraph" w:styleId="Caption">
-    <w:name w:val="caption"/>
-    <w:basedOn w:val="Normal"/>
-    <w:link w:val="CaptionChar"/>
-    <w:qFormat/>
-    <w:pPr>
-      <w:spacing w:after="120"/>
-    </w:pPr>
-    <w:rPr>
-      <w:i/>
-    </w:rPr>
-  </w:style>
-  <w:style w:type="paragraph" w:customStyle="1" w:styleId="TableCaption">
-    <w:name w:val="Table Caption"/>
-    <w:basedOn w:val="Caption"/>
-    <w:qFormat/>
-    <w:rsid w:val="003A734B"/>
-    <w:pPr>
-      <w:keepNext/>
-    </w:pPr>
-    <w:rPr>
-      <w:i w:val="0"/>
-    </w:rPr>
-  </w:style>
-  <w:style w:type="paragraph" w:customStyle="1" w:styleId="ImageCaption">
-    <w:name w:val="Image Caption"/>
-    <w:basedOn w:val="Caption"/>
-    <w:qFormat/>
-    <w:rsid w:val="008F2B1E"/>
-    <w:pPr>
-      <w:spacing w:after="480"/>
-    </w:pPr>
-    <w:rPr>
-      <w:i w:val="0"/>
-    </w:rPr>
-  </w:style>
-  <w:style w:type="paragraph" w:customStyle="1" w:styleId="Figure">
-    <w:name w:val="Figure"/>
-    <w:basedOn w:val="Normal"/>
-  </w:style>
-  <w:style w:type="paragraph" w:customStyle="1" w:styleId="FigurewithCaption">
-    <w:name w:val="Figure with Caption"/>
-    <w:basedOn w:val="Figure"/>
-    <w:pPr>
-      <w:keepNext/>
-    </w:pPr>
-  </w:style>
-  <w:style w:type="character" w:customStyle="1" w:styleId="CaptionChar">
-    <w:name w:val="Caption Char"/>
-    <w:basedOn w:val="DefaultParagraphFont"/>
-    <w:link w:val="Caption"/>
-  </w:style>
-  <w:style w:type="character" w:customStyle="1" w:styleId="VerbatimChar">
-    <w:name w:val="Verbatim Char"/>
-    <w:basedOn w:val="CaptionChar"/>
-    <w:link w:val="SourceCode"/>
-    <w:rPr>
-      <w:rFonts w:ascii="Consolas" w:hAnsi="Consolas"/>
-      <w:sz w:val="22"/>
-    </w:rPr>
-  </w:style>
-  <w:style w:type="character" w:styleId="FootnoteReference">
-    <w:name w:val="footnote reference"/>
-    <w:basedOn w:val="CaptionChar"/>
-    <w:rPr>
-      <w:vertAlign w:val="superscript"/>
-    </w:rPr>
-  </w:style>
-  <w:style w:type="character" w:styleId="Hyperlink">
-    <w:name w:val="Hyperlink"/>
-    <w:basedOn w:val="CaptionChar"/>
-    <w:rPr>
-      <w:color w:val="000000" w:themeColor="accent1"/>
-    </w:rPr>
-  </w:style>
-  <w:style w:type="paragraph" w:styleId="TOCHeading">
-    <w:name w:val="TOC Heading"/>
-    <w:basedOn w:val="Heading1"/>
-    <w:next w:val="BodyText"/>
-    <w:uiPriority w:val="39"/>
-    <w:unhideWhenUsed/>
-    <w:qFormat/>
-    <w:rsid w:val="00C318DD"/>
-    <w:pPr>
-      <w:spacing w:before="240" w:line="259" w:lineRule="auto"/>
-      <w:outlineLvl w:val="9"/>
-    </w:pPr>
-    <w:rPr>
-      <w:b w:val="0"/>
-      <w:bCs w:val="0"/>
-      <w:color w:val="000000" w:themeColor="accent1" w:themeShade="BF"/>
-    </w:rPr>
-  </w:style>
-  <w:style w:type="paragraph" w:customStyle="1" w:styleId="SourceCode">
-    <w:name w:val="Source Code"/>
-    <w:basedOn w:val="Normal"/>
-    <w:link w:val="VerbatimChar"/>
-    <w:pPr>
-      <w:shd w:val="clear" w:color="auto" w:fill="F8F8F8"/>
-      <w:wordWrap w:val="0"/>
-    </w:pPr>
+    <w:rPr>
+      <w:rFonts w:ascii="Lucida Console" w:hAnsi="Lucida Console"/>
+    </w:rPr>
   </w:style>
   <w:style w:type="character" w:customStyle="1" w:styleId="KeywordTok">
     <w:name w:val="KeywordTok"/>

</xml_diff>

<commit_message>
Improve font size of error_surface figure and improve docx template
</commit_message>
<xml_diff>
--- a/analysis/paper/template.docx
+++ b/analysis/paper/template.docx
@@ -7,7 +7,7 @@
         <w:pStyle w:val="Title"/>
       </w:pPr>
       <w:r>
-        <w:t>Manuscript Title</w:t>
+        <w:t>Manuscript title</w:t>
       </w:r>
     </w:p>
     <w:p>
@@ -23,70 +23,119 @@
         <w:pStyle w:val="Date"/>
       </w:pPr>
       <w:r>
-        <w:t>Date</w:t>
+        <w:t>Date or affiliation</w:t>
       </w:r>
     </w:p>
     <w:p>
       <w:pPr>
         <w:pStyle w:val="Heading1"/>
       </w:pPr>
-      <w:bookmarkStart w:id="0" w:name="abstract"/>
+      <w:bookmarkStart w:id="0" w:name="heading-1"/>
+      <w:r>
+        <w:t>Heading 1</w:t>
+      </w:r>
       <w:bookmarkEnd w:id="0"/>
-      <w:r>
-        <w:t>Heading 1</w:t>
-      </w:r>
     </w:p>
     <w:p>
       <w:pPr>
         <w:pStyle w:val="Heading2"/>
       </w:pPr>
+      <w:bookmarkStart w:id="1" w:name="heading-2"/>
       <w:r>
         <w:t>Heading 2</w:t>
       </w:r>
+      <w:bookmarkStart w:id="2" w:name="_GoBack"/>
+      <w:bookmarkEnd w:id="1"/>
+      <w:bookmarkEnd w:id="2"/>
     </w:p>
     <w:p>
       <w:pPr>
         <w:pStyle w:val="Heading3"/>
       </w:pPr>
+      <w:bookmarkStart w:id="3" w:name="heading-3"/>
       <w:r>
         <w:t>Heading 3</w:t>
       </w:r>
+      <w:bookmarkEnd w:id="3"/>
     </w:p>
     <w:p>
       <w:pPr>
-        <w:pStyle w:val="BodyText"/>
-      </w:pPr>
-      <w:r>
-        <w:t>Body text</w:t>
-      </w:r>
+        <w:pStyle w:val="Heading4"/>
+      </w:pPr>
+      <w:bookmarkStart w:id="4" w:name="heading-4"/>
+      <w:r>
+        <w:t>Heading 4</w:t>
+      </w:r>
+      <w:bookmarkEnd w:id="4"/>
     </w:p>
     <w:p>
       <w:pPr>
-        <w:pStyle w:val="Bibliography"/>
-      </w:pPr>
-      <w:bookmarkStart w:id="1" w:name="introduction"/>
-      <w:bookmarkEnd w:id="1"/>
-      <w:r>
-        <w:t>Bibliography (with hanging indent)</w:t>
-      </w:r>
+        <w:pStyle w:val="Heading5"/>
+      </w:pPr>
+      <w:bookmarkStart w:id="5" w:name="heading-5"/>
+      <w:r>
+        <w:t>Heading 5</w:t>
+      </w:r>
+      <w:bookmarkEnd w:id="5"/>
     </w:p>
     <w:p>
       <w:pPr>
-        <w:pStyle w:val="Bibliography"/>
-      </w:pPr>
+        <w:pStyle w:val="FirstParagraph"/>
+      </w:pPr>
+      <w:r>
+        <w:t xml:space="preserve">This is some body text with a reference (R Core Team, 2017) and some </w:t>
+      </w:r>
       <w:r>
         <w:rPr>
           <w:rStyle w:val="VerbatimChar"/>
         </w:rPr>
-        <w:t>source co</w:t>
-      </w:r>
-      <w:bookmarkStart w:id="2" w:name="_GoBack"/>
-      <w:bookmarkEnd w:id="2"/>
+        <w:t>inline</w:t>
+      </w:r>
+      <w:r>
+        <w:t xml:space="preserve"> code. Below there is a table with a caption (Table 1</w:t>
+      </w:r>
+      <w:r>
+        <w:t>) and a figure with a caption (Figure 1).</w:t>
+      </w:r>
+    </w:p>
+    <w:p>
+      <w:pPr>
+        <w:pStyle w:val="SourceCode"/>
+      </w:pPr>
+      <w:r>
+        <w:rPr>
+          <w:rStyle w:val="KeywordTok"/>
+        </w:rPr>
+        <w:t>print</w:t>
+      </w:r>
+      <w:r>
+        <w:rPr>
+          <w:rStyle w:val="NormalTok"/>
+        </w:rPr>
+        <w:t>(</w:t>
+      </w:r>
+      <w:r>
+        <w:rPr>
+          <w:rStyle w:val="StringTok"/>
+        </w:rPr>
+        <w:t>"This is a code block"</w:t>
+      </w:r>
+      <w:r>
+        <w:rPr>
+          <w:rStyle w:val="NormalTok"/>
+        </w:rPr>
+        <w:t>)</w:t>
+      </w:r>
+    </w:p>
+    <w:p>
+      <w:pPr>
+        <w:pStyle w:val="SourceCode"/>
+      </w:pPr>
       <w:r>
         <w:rPr>
           <w:rStyle w:val="VerbatimChar"/>
         </w:rPr>
-        <w:t>de</w:t>
+        <w:t>## [1] "This is a code block"</w:t>
       </w:r>
     </w:p>
     <w:p>
@@ -94,204 +143,216 @@
         <w:pStyle w:val="TableCaption"/>
       </w:pPr>
       <w:r>
-        <w:t>Table</w:t>
-      </w:r>
-      <w:r>
-        <w:t xml:space="preserve"> </w:t>
-      </w:r>
-      <w:r>
-        <w:rPr>
-          <w:noProof/>
-        </w:rPr>
-        <w:fldChar w:fldCharType="begin"/>
-      </w:r>
-      <w:r>
-        <w:rPr>
-          <w:noProof/>
-        </w:rPr>
-        <w:instrText xml:space="preserve"> SEQ Table \* ARABIC </w:instrText>
-      </w:r>
-      <w:r>
-        <w:rPr>
-          <w:noProof/>
-        </w:rPr>
-        <w:fldChar w:fldCharType="separate"/>
-      </w:r>
-      <w:r>
-        <w:rPr>
-          <w:noProof/>
-        </w:rPr>
-        <w:t>1</w:t>
-      </w:r>
-      <w:r>
-        <w:rPr>
-          <w:noProof/>
-        </w:rPr>
-        <w:fldChar w:fldCharType="end"/>
-      </w:r>
-      <w:r>
-        <w:rPr>
-          <w:noProof/>
-        </w:rPr>
-        <w:t xml:space="preserve"> This is a table caption</w:t>
+        <w:t>Table 1 - A table with caption.</w:t>
       </w:r>
     </w:p>
     <w:tbl>
       <w:tblPr>
-        <w:tblStyle w:val="TableGrid"/>
-        <w:tblW w:w="0" w:type="auto"/>
-        <w:tblInd w:w="720" w:type="dxa"/>
-        <w:tblLook w:val="04A0" w:firstRow="1" w:lastRow="0" w:firstColumn="1" w:lastColumn="0" w:noHBand="0" w:noVBand="1"/>
+        <w:tblStyle w:val="Table"/>
+        <w:tblW w:w="0" w:type="pct"/>
+        <w:tblLook w:val="07E0" w:firstRow="1" w:lastRow="1" w:firstColumn="1" w:lastColumn="1" w:noHBand="1" w:noVBand="1"/>
+        <w:tblCaption w:val="Table 1 - A table with caption."/>
       </w:tblPr>
       <w:tblGrid>
-        <w:gridCol w:w="2952"/>
-        <w:gridCol w:w="2952"/>
-        <w:gridCol w:w="2952"/>
+        <w:gridCol w:w="1223"/>
+        <w:gridCol w:w="1223"/>
+        <w:gridCol w:w="1223"/>
       </w:tblGrid>
       <w:tr>
         <w:tc>
           <w:tcPr>
-            <w:tcW w:w="2952" w:type="dxa"/>
+            <w:tcW w:w="0" w:type="auto"/>
+            <w:tcBorders>
+              <w:bottom w:val="single" w:sz="0" w:space="0" w:color="auto"/>
+            </w:tcBorders>
+            <w:vAlign w:val="bottom"/>
           </w:tcPr>
           <w:p>
             <w:pPr>
               <w:pStyle w:val="Compact"/>
             </w:pPr>
+            <w:r>
+              <w:rPr>
+                <w:b/>
+              </w:rPr>
+              <w:t>Column 1</w:t>
+            </w:r>
           </w:p>
         </w:tc>
         <w:tc>
           <w:tcPr>
-            <w:tcW w:w="2952" w:type="dxa"/>
+            <w:tcW w:w="0" w:type="auto"/>
+            <w:tcBorders>
+              <w:bottom w:val="single" w:sz="0" w:space="0" w:color="auto"/>
+            </w:tcBorders>
+            <w:vAlign w:val="bottom"/>
           </w:tcPr>
           <w:p>
             <w:pPr>
-              <w:pStyle w:val="Bibliography"/>
-              <w:ind w:left="0" w:firstLine="0"/>
+              <w:pStyle w:val="Compact"/>
             </w:pPr>
+            <w:r>
+              <w:rPr>
+                <w:b/>
+              </w:rPr>
+              <w:t>Column 2</w:t>
+            </w:r>
           </w:p>
         </w:tc>
         <w:tc>
           <w:tcPr>
-            <w:tcW w:w="2952" w:type="dxa"/>
+            <w:tcW w:w="0" w:type="auto"/>
+            <w:tcBorders>
+              <w:bottom w:val="single" w:sz="0" w:space="0" w:color="auto"/>
+            </w:tcBorders>
+            <w:vAlign w:val="bottom"/>
           </w:tcPr>
           <w:p>
             <w:pPr>
-              <w:pStyle w:val="Bibliography"/>
-              <w:ind w:left="0" w:firstLine="0"/>
+              <w:pStyle w:val="Compact"/>
             </w:pPr>
+            <w:r>
+              <w:rPr>
+                <w:b/>
+              </w:rPr>
+              <w:t>Column 3</w:t>
+            </w:r>
           </w:p>
         </w:tc>
       </w:tr>
       <w:tr>
         <w:tc>
           <w:tcPr>
-            <w:tcW w:w="2952" w:type="dxa"/>
+            <w:tcW w:w="0" w:type="auto"/>
           </w:tcPr>
           <w:p>
             <w:pPr>
-              <w:pStyle w:val="Bibliography"/>
-              <w:ind w:left="0" w:firstLine="0"/>
+              <w:pStyle w:val="Compact"/>
             </w:pPr>
+            <w:r>
+              <w:t>1</w:t>
+            </w:r>
           </w:p>
         </w:tc>
         <w:tc>
           <w:tcPr>
-            <w:tcW w:w="2952" w:type="dxa"/>
+            <w:tcW w:w="0" w:type="auto"/>
           </w:tcPr>
           <w:p>
             <w:pPr>
-              <w:pStyle w:val="Bibliography"/>
-              <w:ind w:left="0" w:firstLine="0"/>
+              <w:pStyle w:val="Compact"/>
             </w:pPr>
+            <w:r>
+              <w:t>2</w:t>
+            </w:r>
           </w:p>
         </w:tc>
         <w:tc>
           <w:tcPr>
-            <w:tcW w:w="2952" w:type="dxa"/>
+            <w:tcW w:w="0" w:type="auto"/>
           </w:tcPr>
           <w:p>
             <w:pPr>
-              <w:pStyle w:val="Bibliography"/>
-              <w:ind w:left="0" w:firstLine="0"/>
+              <w:pStyle w:val="Compact"/>
             </w:pPr>
+            <w:r>
+              <w:t>3</w:t>
+            </w:r>
+          </w:p>
+        </w:tc>
+      </w:tr>
+      <w:tr>
+        <w:tc>
+          <w:tcPr>
+            <w:tcW w:w="0" w:type="auto"/>
+          </w:tcPr>
+          <w:p>
+            <w:pPr>
+              <w:pStyle w:val="Compact"/>
+            </w:pPr>
+            <w:r>
+              <w:t>4</w:t>
+            </w:r>
+          </w:p>
+        </w:tc>
+        <w:tc>
+          <w:tcPr>
+            <w:tcW w:w="0" w:type="auto"/>
+          </w:tcPr>
+          <w:p>
+            <w:pPr>
+              <w:pStyle w:val="Compact"/>
+            </w:pPr>
+            <w:r>
+              <w:t>5</w:t>
+            </w:r>
+          </w:p>
+        </w:tc>
+        <w:tc>
+          <w:tcPr>
+            <w:tcW w:w="0" w:type="auto"/>
+          </w:tcPr>
+          <w:p>
+            <w:pPr>
+              <w:pStyle w:val="Compact"/>
+            </w:pPr>
+            <w:r>
+              <w:t>6</w:t>
+            </w:r>
           </w:p>
         </w:tc>
       </w:tr>
     </w:tbl>
     <w:p>
       <w:pPr>
-        <w:pStyle w:val="Bibliography"/>
+        <w:pStyle w:val="CaptionedFigure"/>
       </w:pPr>
       <w:r>
         <w:rPr>
           <w:noProof/>
         </w:rPr>
-        <mc:AlternateContent>
-          <mc:Choice Requires="wps">
-            <w:drawing>
-              <wp:anchor distT="0" distB="0" distL="114300" distR="114300" simplePos="0" relativeHeight="251659264" behindDoc="0" locked="0" layoutInCell="1" allowOverlap="1" wp14:anchorId="5FE548A9" wp14:editId="7A2156F4">
-                <wp:simplePos x="0" y="0"/>
-                <wp:positionH relativeFrom="column">
-                  <wp:posOffset>63795</wp:posOffset>
-                </wp:positionH>
-                <wp:positionV relativeFrom="paragraph">
-                  <wp:posOffset>382610</wp:posOffset>
-                </wp:positionV>
-                <wp:extent cx="1329070" cy="701748"/>
-                <wp:effectExtent l="57150" t="19050" r="80645" b="98425"/>
-                <wp:wrapNone/>
-                <wp:docPr id="1" name="Rectangle 1"/>
-                <wp:cNvGraphicFramePr/>
-                <a:graphic xmlns:a="http://schemas.openxmlformats.org/drawingml/2006/main">
-                  <a:graphicData uri="http://schemas.microsoft.com/office/word/2010/wordprocessingShape">
-                    <wps:wsp>
-                      <wps:cNvSpPr/>
-                      <wps:spPr>
-                        <a:xfrm>
-                          <a:off x="0" y="0"/>
-                          <a:ext cx="1329070" cy="701748"/>
-                        </a:xfrm>
-                        <a:prstGeom prst="rect">
-                          <a:avLst/>
-                        </a:prstGeom>
-                      </wps:spPr>
-                      <wps:style>
-                        <a:lnRef idx="1">
-                          <a:schemeClr val="accent1"/>
-                        </a:lnRef>
-                        <a:fillRef idx="3">
-                          <a:schemeClr val="accent1"/>
-                        </a:fillRef>
-                        <a:effectRef idx="2">
-                          <a:schemeClr val="accent1"/>
-                        </a:effectRef>
-                        <a:fontRef idx="minor">
-                          <a:schemeClr val="lt1"/>
-                        </a:fontRef>
-                      </wps:style>
-                      <wps:bodyPr rot="0" spcFirstLastPara="0" vertOverflow="overflow" horzOverflow="overflow" vert="horz" wrap="square" lIns="91440" tIns="45720" rIns="91440" bIns="45720" numCol="1" spcCol="0" rtlCol="0" fromWordArt="0" anchor="ctr" anchorCtr="0" forceAA="0" compatLnSpc="1">
-                        <a:prstTxWarp prst="textNoShape">
-                          <a:avLst/>
-                        </a:prstTxWarp>
-                        <a:noAutofit/>
-                      </wps:bodyPr>
-                    </wps:wsp>
-                  </a:graphicData>
-                </a:graphic>
-              </wp:anchor>
-            </w:drawing>
-          </mc:Choice>
-          <mc:Fallback>
-            <w:pict>
-              <v:rect w14:anchorId="05C8BF02" id="Rectangle 1" o:spid="_x0000_s1026" style="position:absolute;margin-left:5pt;margin-top:30.15pt;width:104.65pt;height:55.25pt;z-index:251659264;visibility:visible;mso-wrap-style:square;mso-wrap-distance-left:9pt;mso-wrap-distance-top:0;mso-wrap-distance-right:9pt;mso-wrap-distance-bottom:0;mso-position-horizontal:absolute;mso-position-horizontal-relative:text;mso-position-vertical:absolute;mso-position-vertical-relative:text;v-text-anchor:middle" o:gfxdata="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" fillcolor="black [3204]" strokecolor="black [3044]">
-                <v:fill color2="gray [1620]" rotate="t" angle="180" focus="100%" type="gradient">
-                  <o:fill v:ext="view" type="gradientUnscaled"/>
-                </v:fill>
-                <v:shadow on="t" color="black" opacity="22937f" origin=",.5" offset="0,.63889mm"/>
-              </v:rect>
-            </w:pict>
-          </mc:Fallback>
-        </mc:AlternateContent>
+        <w:lastRenderedPageBreak/>
+        <w:drawing>
+          <wp:inline distT="0" distB="0" distL="0" distR="0">
+            <wp:extent cx="4620126" cy="3696101"/>
+            <wp:effectExtent l="0" t="0" r="0" b="0"/>
+            <wp:docPr id="1" name="Picture" descr="Figure 1 - A plot with caption."/>
+            <wp:cNvGraphicFramePr/>
+            <a:graphic xmlns:a="http://schemas.openxmlformats.org/drawingml/2006/main">
+              <a:graphicData uri="http://schemas.openxmlformats.org/drawingml/2006/picture">
+                <pic:pic xmlns:pic="http://schemas.openxmlformats.org/drawingml/2006/picture">
+                  <pic:nvPicPr>
+                    <pic:cNvPr id="0" name="Picture" descr="manuscript_template_files/figure-docx/example-figure-1.png"/>
+                    <pic:cNvPicPr>
+                      <a:picLocks noChangeAspect="1" noChangeArrowheads="1"/>
+                    </pic:cNvPicPr>
+                  </pic:nvPicPr>
+                  <pic:blipFill>
+                    <a:blip r:embed="rId7"/>
+                    <a:stretch>
+                      <a:fillRect/>
+                    </a:stretch>
+                  </pic:blipFill>
+                  <pic:spPr bwMode="auto">
+                    <a:xfrm>
+                      <a:off x="0" y="0"/>
+                      <a:ext cx="4620126" cy="3696101"/>
+                    </a:xfrm>
+                    <a:prstGeom prst="rect">
+                      <a:avLst/>
+                    </a:prstGeom>
+                    <a:noFill/>
+                    <a:ln w="9525">
+                      <a:noFill/>
+                      <a:headEnd/>
+                      <a:tailEnd/>
+                    </a:ln>
+                  </pic:spPr>
+                </pic:pic>
+              </a:graphicData>
+            </a:graphic>
+          </wp:inline>
+        </w:drawing>
       </w:r>
     </w:p>
     <w:p>
@@ -299,140 +360,46 @@
         <w:pStyle w:val="ImageCaption"/>
       </w:pPr>
       <w:r>
-        <w:rPr>
-          <w:noProof/>
-        </w:rPr>
-        <mc:AlternateContent>
-          <mc:Choice Requires="wps">
-            <w:drawing>
-              <wp:anchor distT="0" distB="0" distL="114300" distR="114300" simplePos="0" relativeHeight="251661312" behindDoc="0" locked="0" layoutInCell="1" allowOverlap="1" wp14:anchorId="32760B9E" wp14:editId="75A86A36">
-                <wp:simplePos x="0" y="0"/>
-                <wp:positionH relativeFrom="column">
-                  <wp:posOffset>63500</wp:posOffset>
-                </wp:positionH>
-                <wp:positionV relativeFrom="paragraph">
-                  <wp:posOffset>685165</wp:posOffset>
-                </wp:positionV>
-                <wp:extent cx="5283835" cy="635"/>
-                <wp:effectExtent l="0" t="0" r="0" b="0"/>
-                <wp:wrapNone/>
-                <wp:docPr id="2" name="Text Box 2"/>
-                <wp:cNvGraphicFramePr/>
-                <a:graphic xmlns:a="http://schemas.openxmlformats.org/drawingml/2006/main">
-                  <a:graphicData uri="http://schemas.microsoft.com/office/word/2010/wordprocessingShape">
-                    <wps:wsp>
-                      <wps:cNvSpPr txBox="1"/>
-                      <wps:spPr>
-                        <a:xfrm>
-                          <a:off x="0" y="0"/>
-                          <a:ext cx="5283835" cy="635"/>
-                        </a:xfrm>
-                        <a:prstGeom prst="rect">
-                          <a:avLst/>
-                        </a:prstGeom>
-                        <a:solidFill>
-                          <a:prstClr val="white"/>
-                        </a:solidFill>
-                        <a:ln>
-                          <a:noFill/>
-                        </a:ln>
-                        <a:effectLst/>
-                      </wps:spPr>
-                      <wps:txbx>
-                        <w:txbxContent>
-                          <w:p>
-                            <w:pPr>
-                              <w:pStyle w:val="ImageCaption"/>
-                            </w:pPr>
-                            <w:r>
-                              <w:t xml:space="preserve">Figure </w:t>
-                            </w:r>
-                            <w:r>
-                              <w:fldChar w:fldCharType="begin"/>
-                            </w:r>
-                            <w:r>
-                              <w:instrText xml:space="preserve"> SEQ Figure \* ARABIC </w:instrText>
-                            </w:r>
-                            <w:r>
-                              <w:fldChar w:fldCharType="separate"/>
-                            </w:r>
-                            <w:r>
-                              <w:t>1</w:t>
-                            </w:r>
-                            <w:r>
-                              <w:fldChar w:fldCharType="end"/>
-                            </w:r>
-                            <w:r>
-                              <w:t xml:space="preserve"> This is a figure caption</w:t>
-                            </w:r>
-                          </w:p>
-                        </w:txbxContent>
-                      </wps:txbx>
-                      <wps:bodyPr rot="0" spcFirstLastPara="0" vertOverflow="overflow" horzOverflow="overflow" vert="horz" wrap="square" lIns="0" tIns="0" rIns="0" bIns="0" numCol="1" spcCol="0" rtlCol="0" fromWordArt="0" anchor="t" anchorCtr="0" forceAA="0" compatLnSpc="1">
-                        <a:prstTxWarp prst="textNoShape">
-                          <a:avLst/>
-                        </a:prstTxWarp>
-                        <a:spAutoFit/>
-                      </wps:bodyPr>
-                    </wps:wsp>
-                  </a:graphicData>
-                </a:graphic>
-                <wp14:sizeRelH relativeFrom="margin">
-                  <wp14:pctWidth>0</wp14:pctWidth>
-                </wp14:sizeRelH>
-              </wp:anchor>
-            </w:drawing>
-          </mc:Choice>
-          <mc:Fallback>
-            <w:pict>
-              <v:shapetype w14:anchorId="32760B9E" id="_x0000_t202" coordsize="21600,21600" o:spt="202" path="m,l,21600r21600,l21600,xe">
-                <v:stroke joinstyle="miter"/>
-                <v:path gradientshapeok="t" o:connecttype="rect"/>
-              </v:shapetype>
-              <v:shape id="Text Box 2" o:spid="_x0000_s1026" type="#_x0000_t202" style="position:absolute;margin-left:5pt;margin-top:53.95pt;width:416.05pt;height:.05pt;z-index:251661312;visibility:visible;mso-wrap-style:square;mso-width-percent:0;mso-wrap-distance-left:9pt;mso-wrap-distance-top:0;mso-wrap-distance-right:9pt;mso-wrap-distance-bottom:0;mso-position-horizontal:absolute;mso-position-horizontal-relative:text;mso-position-vertical:absolute;mso-position-vertical-relative:text;mso-width-percent:0;mso-width-relative:margin;v-text-anchor:top" o:gfxdata="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" stroked="f">
-                <v:textbox style="mso-fit-shape-to-text:t" inset="0,0,0,0">
-                  <w:txbxContent>
-                    <w:p>
-                      <w:pPr>
-                        <w:pStyle w:val="ImageCaption"/>
-                      </w:pPr>
-                      <w:r>
-                        <w:t xml:space="preserve">Figure </w:t>
-                      </w:r>
-                      <w:r>
-                        <w:fldChar w:fldCharType="begin"/>
-                      </w:r>
-                      <w:r>
-                        <w:instrText xml:space="preserve"> SEQ Figure \* ARABIC </w:instrText>
-                      </w:r>
-                      <w:r>
-                        <w:fldChar w:fldCharType="separate"/>
-                      </w:r>
-                      <w:r>
-                        <w:t>1</w:t>
-                      </w:r>
-                      <w:r>
-                        <w:fldChar w:fldCharType="end"/>
-                      </w:r>
-                      <w:r>
-                        <w:t xml:space="preserve"> This is a figure caption</w:t>
-                      </w:r>
-                    </w:p>
-                  </w:txbxContent>
-                </v:textbox>
-              </v:shape>
-            </w:pict>
-          </mc:Fallback>
-        </mc:AlternateContent>
-      </w:r>
+        <w:t>Figure 1 - A plot with caption.</w:t>
+      </w:r>
+    </w:p>
+    <w:p>
+      <w:pPr>
+        <w:pStyle w:val="Heading1"/>
+      </w:pPr>
+      <w:bookmarkStart w:id="6" w:name="references"/>
+      <w:r>
+        <w:t>References</w:t>
+      </w:r>
+      <w:bookmarkEnd w:id="6"/>
+    </w:p>
+    <w:p>
+      <w:pPr>
+        <w:pStyle w:val="Bibliography"/>
+      </w:pPr>
+      <w:bookmarkStart w:id="7" w:name="ref-R"/>
+      <w:bookmarkStart w:id="8" w:name="refs"/>
+      <w:r>
+        <w:t xml:space="preserve">R Core Team. 2017. R: A language and environment for statistical computing. R Foundation for Statistical Computing, Vienna, Austria. </w:t>
+      </w:r>
+      <w:hyperlink r:id="rId8">
+        <w:r>
+          <w:rPr>
+            <w:rStyle w:val="Hyperlink"/>
+          </w:rPr>
+          <w:t>https://www.R-project.org/</w:t>
+        </w:r>
+      </w:hyperlink>
+      <w:r>
+        <w:t>.</w:t>
+      </w:r>
+      <w:bookmarkEnd w:id="7"/>
+      <w:bookmarkEnd w:id="8"/>
     </w:p>
     <w:sectPr>
-      <w:footerReference w:type="default" r:id="rId7"/>
       <w:pgSz w:w="12240" w:h="15840"/>
       <w:pgMar w:top="1440" w:right="1440" w:bottom="1440" w:left="1440" w:header="720" w:footer="720" w:gutter="0"/>
-      <w:lnNumType w:countBy="1" w:restart="continuous"/>
       <w:cols w:space="720"/>
-      <w:docGrid w:linePitch="326"/>
     </w:sectPr>
   </w:body>
 </w:document>
@@ -463,59 +430,6 @@
 </w:endnotes>
 </file>
 
-<file path=word/footer1.xml><?xml version="1.0" encoding="utf-8"?>
-<w:ftr xmlns:wpc="http://schemas.microsoft.com/office/word/2010/wordprocessingCanvas" xmlns:cx="http://schemas.microsoft.com/office/drawing/2014/chartex" xmlns:cx1="http://schemas.microsoft.com/office/drawing/2015/9/8/chartex" xmlns:mc="http://schemas.openxmlformats.org/markup-compatibility/2006" xmlns:o="urn:schemas-microsoft-com:office:office" xmlns:r="http://schemas.openxmlformats.org/officeDocument/2006/relationships" xmlns:m="http://schemas.openxmlformats.org/officeDocument/2006/math" xmlns:v="urn:schemas-microsoft-com:vml" xmlns:wp14="http://schemas.microsoft.com/office/word/2010/wordprocessingDrawing" xmlns:wp="http://schemas.openxmlformats.org/drawingml/2006/wordprocessingDrawing" xmlns:w10="urn:schemas-microsoft-com:office:word" xmlns:w="http://schemas.openxmlformats.org/wordprocessingml/2006/main" xmlns:w14="http://schemas.microsoft.com/office/word/2010/wordml" xmlns:w15="http://schemas.microsoft.com/office/word/2012/wordml" xmlns:w16se="http://schemas.microsoft.com/office/word/2015/wordml/symex" xmlns:wpg="http://schemas.microsoft.com/office/word/2010/wordprocessingGroup" xmlns:wpi="http://schemas.microsoft.com/office/word/2010/wordprocessingInk" xmlns:wne="http://schemas.microsoft.com/office/word/2006/wordml" xmlns:wps="http://schemas.microsoft.com/office/word/2010/wordprocessingShape" mc:Ignorable="w14 w15 w16se wp14">
-  <w:sdt>
-    <w:sdtPr>
-      <w:id w:val="-1917236034"/>
-      <w:docPartObj>
-        <w:docPartGallery w:val="Page Numbers (Bottom of Page)"/>
-        <w:docPartUnique/>
-      </w:docPartObj>
-    </w:sdtPr>
-    <w:sdtEndPr>
-      <w:rPr>
-        <w:noProof/>
-      </w:rPr>
-    </w:sdtEndPr>
-    <w:sdtContent>
-      <w:p>
-        <w:pPr>
-          <w:pStyle w:val="Footer"/>
-          <w:jc w:val="right"/>
-        </w:pPr>
-        <w:r>
-          <w:fldChar w:fldCharType="begin"/>
-        </w:r>
-        <w:r>
-          <w:instrText xml:space="preserve"> PAGE   \* MERGEFORMAT </w:instrText>
-        </w:r>
-        <w:r>
-          <w:fldChar w:fldCharType="separate"/>
-        </w:r>
-        <w:r>
-          <w:rPr>
-            <w:noProof/>
-          </w:rPr>
-          <w:t>1</w:t>
-        </w:r>
-        <w:r>
-          <w:rPr>
-            <w:noProof/>
-          </w:rPr>
-          <w:fldChar w:fldCharType="end"/>
-        </w:r>
-      </w:p>
-    </w:sdtContent>
-  </w:sdt>
-  <w:p>
-    <w:pPr>
-      <w:pStyle w:val="Footer"/>
-    </w:pPr>
-  </w:p>
-</w:ftr>
-</file>
-
 <file path=word/footnotes.xml><?xml version="1.0" encoding="utf-8"?>
 <w:footnotes xmlns:wpc="http://schemas.microsoft.com/office/word/2010/wordprocessingCanvas" xmlns:cx="http://schemas.microsoft.com/office/drawing/2014/chartex" xmlns:cx1="http://schemas.microsoft.com/office/drawing/2015/9/8/chartex" xmlns:mc="http://schemas.openxmlformats.org/markup-compatibility/2006" xmlns:o="urn:schemas-microsoft-com:office:office" xmlns:r="http://schemas.openxmlformats.org/officeDocument/2006/relationships" xmlns:m="http://schemas.openxmlformats.org/officeDocument/2006/math" xmlns:v="urn:schemas-microsoft-com:vml" xmlns:wp14="http://schemas.microsoft.com/office/word/2010/wordprocessingDrawing" xmlns:wp="http://schemas.openxmlformats.org/drawingml/2006/wordprocessingDrawing" xmlns:w10="urn:schemas-microsoft-com:office:word" xmlns:w="http://schemas.openxmlformats.org/wordprocessingml/2006/main" xmlns:w14="http://schemas.microsoft.com/office/word/2010/wordml" xmlns:w15="http://schemas.microsoft.com/office/word/2012/wordml" xmlns:w16se="http://schemas.microsoft.com/office/word/2015/wordml/symex" xmlns:wpg="http://schemas.microsoft.com/office/word/2010/wordprocessingGroup" xmlns:wpi="http://schemas.microsoft.com/office/word/2010/wordprocessingInk" xmlns:wne="http://schemas.microsoft.com/office/word/2006/wordml" xmlns:wps="http://schemas.microsoft.com/office/word/2010/wordprocessingShape" mc:Ignorable="w14 w15 w16se wp14">
   <w:footnote w:type="separator" w:id="-1">
@@ -538,101 +452,9 @@
 <file path=word/numbering.xml><?xml version="1.0" encoding="utf-8"?>
 <w:numbering xmlns:wpc="http://schemas.microsoft.com/office/word/2010/wordprocessingCanvas" xmlns:cx="http://schemas.microsoft.com/office/drawing/2014/chartex" xmlns:cx1="http://schemas.microsoft.com/office/drawing/2015/9/8/chartex" xmlns:mc="http://schemas.openxmlformats.org/markup-compatibility/2006" xmlns:o="urn:schemas-microsoft-com:office:office" xmlns:r="http://schemas.openxmlformats.org/officeDocument/2006/relationships" xmlns:m="http://schemas.openxmlformats.org/officeDocument/2006/math" xmlns:v="urn:schemas-microsoft-com:vml" xmlns:wp14="http://schemas.microsoft.com/office/word/2010/wordprocessingDrawing" xmlns:wp="http://schemas.openxmlformats.org/drawingml/2006/wordprocessingDrawing" xmlns:w10="urn:schemas-microsoft-com:office:word" xmlns:w="http://schemas.openxmlformats.org/wordprocessingml/2006/main" xmlns:w14="http://schemas.microsoft.com/office/word/2010/wordml" xmlns:w15="http://schemas.microsoft.com/office/word/2012/wordml" xmlns:w16se="http://schemas.microsoft.com/office/word/2015/wordml/symex" xmlns:wpg="http://schemas.microsoft.com/office/word/2010/wordprocessingGroup" xmlns:wpi="http://schemas.microsoft.com/office/word/2010/wordprocessingInk" xmlns:wne="http://schemas.microsoft.com/office/word/2006/wordml" xmlns:wps="http://schemas.microsoft.com/office/word/2010/wordprocessingShape" mc:Ignorable="w14 w15 w16se wp14">
   <w:abstractNum w:abstractNumId="0" w15:restartNumberingAfterBreak="0">
-    <w:nsid w:val="E17F69BA"/>
-    <w:multiLevelType w:val="multilevel"/>
-    <w:tmpl w:val="C278ECCC"/>
-    <w:lvl w:ilvl="0">
-      <w:numFmt w:val="bullet"/>
-      <w:lvlText w:val=" "/>
-      <w:lvlJc w:val="left"/>
-      <w:pPr>
-        <w:tabs>
-          <w:tab w:val="num" w:pos="0"/>
-        </w:tabs>
-        <w:ind w:left="480" w:hanging="480"/>
-      </w:pPr>
-    </w:lvl>
-    <w:lvl w:ilvl="1">
-      <w:numFmt w:val="bullet"/>
-      <w:lvlText w:val=" "/>
-      <w:lvlJc w:val="left"/>
-      <w:pPr>
-        <w:tabs>
-          <w:tab w:val="num" w:pos="720"/>
-        </w:tabs>
-        <w:ind w:left="1200" w:hanging="480"/>
-      </w:pPr>
-    </w:lvl>
-    <w:lvl w:ilvl="2">
-      <w:numFmt w:val="bullet"/>
-      <w:lvlText w:val=" "/>
-      <w:lvlJc w:val="left"/>
-      <w:pPr>
-        <w:tabs>
-          <w:tab w:val="num" w:pos="1440"/>
-        </w:tabs>
-        <w:ind w:left="1920" w:hanging="480"/>
-      </w:pPr>
-    </w:lvl>
-    <w:lvl w:ilvl="3">
-      <w:numFmt w:val="bullet"/>
-      <w:lvlText w:val=" "/>
-      <w:lvlJc w:val="left"/>
-      <w:pPr>
-        <w:tabs>
-          <w:tab w:val="num" w:pos="2160"/>
-        </w:tabs>
-        <w:ind w:left="2640" w:hanging="480"/>
-      </w:pPr>
-    </w:lvl>
-    <w:lvl w:ilvl="4">
-      <w:numFmt w:val="bullet"/>
-      <w:lvlText w:val=" "/>
-      <w:lvlJc w:val="left"/>
-      <w:pPr>
-        <w:tabs>
-          <w:tab w:val="num" w:pos="2880"/>
-        </w:tabs>
-        <w:ind w:left="3360" w:hanging="480"/>
-      </w:pPr>
-    </w:lvl>
-    <w:lvl w:ilvl="5">
-      <w:numFmt w:val="bullet"/>
-      <w:lvlText w:val=" "/>
-      <w:lvlJc w:val="left"/>
-      <w:pPr>
-        <w:tabs>
-          <w:tab w:val="num" w:pos="3600"/>
-        </w:tabs>
-        <w:ind w:left="4080" w:hanging="480"/>
-      </w:pPr>
-    </w:lvl>
-    <w:lvl w:ilvl="6">
-      <w:numFmt w:val="bullet"/>
-      <w:lvlText w:val=" "/>
-      <w:lvlJc w:val="left"/>
-      <w:pPr>
-        <w:tabs>
-          <w:tab w:val="num" w:pos="4320"/>
-        </w:tabs>
-        <w:ind w:left="4800" w:hanging="480"/>
-      </w:pPr>
-    </w:lvl>
-    <w:lvl w:ilvl="7">
-      <w:numFmt w:val="decimal"/>
-      <w:lvlText w:val=""/>
-      <w:lvlJc w:val="left"/>
-    </w:lvl>
-    <w:lvl w:ilvl="8">
-      <w:numFmt w:val="decimal"/>
-      <w:lvlText w:val=""/>
-      <w:lvlJc w:val="left"/>
-    </w:lvl>
-  </w:abstractNum>
-  <w:abstractNum w:abstractNumId="1" w15:restartNumberingAfterBreak="0">
     <w:nsid w:val="FFFFFF7C"/>
     <w:multiLevelType w:val="singleLevel"/>
-    <w:tmpl w:val="189C98D6"/>
+    <w:tmpl w:val="97924A4C"/>
     <w:lvl w:ilvl="0">
       <w:start w:val="1"/>
       <w:numFmt w:val="decimal"/>
@@ -646,10 +468,10 @@
       </w:pPr>
     </w:lvl>
   </w:abstractNum>
-  <w:abstractNum w:abstractNumId="2" w15:restartNumberingAfterBreak="0">
+  <w:abstractNum w:abstractNumId="1" w15:restartNumberingAfterBreak="0">
     <w:nsid w:val="FFFFFF7D"/>
     <w:multiLevelType w:val="singleLevel"/>
-    <w:tmpl w:val="DBDC0770"/>
+    <w:tmpl w:val="EA4E43C6"/>
     <w:lvl w:ilvl="0">
       <w:start w:val="1"/>
       <w:numFmt w:val="decimal"/>
@@ -663,10 +485,10 @@
       </w:pPr>
     </w:lvl>
   </w:abstractNum>
-  <w:abstractNum w:abstractNumId="3" w15:restartNumberingAfterBreak="0">
+  <w:abstractNum w:abstractNumId="2" w15:restartNumberingAfterBreak="0">
     <w:nsid w:val="FFFFFF7E"/>
     <w:multiLevelType w:val="singleLevel"/>
-    <w:tmpl w:val="12A2539C"/>
+    <w:tmpl w:val="77D23530"/>
     <w:lvl w:ilvl="0">
       <w:start w:val="1"/>
       <w:numFmt w:val="decimal"/>
@@ -680,10 +502,10 @@
       </w:pPr>
     </w:lvl>
   </w:abstractNum>
-  <w:abstractNum w:abstractNumId="4" w15:restartNumberingAfterBreak="0">
+  <w:abstractNum w:abstractNumId="3" w15:restartNumberingAfterBreak="0">
     <w:nsid w:val="FFFFFF7F"/>
     <w:multiLevelType w:val="singleLevel"/>
-    <w:tmpl w:val="16CABA7E"/>
+    <w:tmpl w:val="F4D8956C"/>
     <w:lvl w:ilvl="0">
       <w:start w:val="1"/>
       <w:numFmt w:val="decimal"/>
@@ -697,10 +519,10 @@
       </w:pPr>
     </w:lvl>
   </w:abstractNum>
-  <w:abstractNum w:abstractNumId="5" w15:restartNumberingAfterBreak="0">
+  <w:abstractNum w:abstractNumId="4" w15:restartNumberingAfterBreak="0">
     <w:nsid w:val="FFFFFF80"/>
     <w:multiLevelType w:val="singleLevel"/>
-    <w:tmpl w:val="4A0E6C46"/>
+    <w:tmpl w:val="972E3B0A"/>
     <w:lvl w:ilvl="0">
       <w:start w:val="1"/>
       <w:numFmt w:val="bullet"/>
@@ -717,10 +539,10 @@
       </w:rPr>
     </w:lvl>
   </w:abstractNum>
-  <w:abstractNum w:abstractNumId="6" w15:restartNumberingAfterBreak="0">
+  <w:abstractNum w:abstractNumId="5" w15:restartNumberingAfterBreak="0">
     <w:nsid w:val="FFFFFF81"/>
     <w:multiLevelType w:val="singleLevel"/>
-    <w:tmpl w:val="14D6D6C4"/>
+    <w:tmpl w:val="4CB2AD08"/>
     <w:lvl w:ilvl="0">
       <w:start w:val="1"/>
       <w:numFmt w:val="bullet"/>
@@ -737,10 +559,10 @@
       </w:rPr>
     </w:lvl>
   </w:abstractNum>
-  <w:abstractNum w:abstractNumId="7" w15:restartNumberingAfterBreak="0">
+  <w:abstractNum w:abstractNumId="6" w15:restartNumberingAfterBreak="0">
     <w:nsid w:val="FFFFFF82"/>
     <w:multiLevelType w:val="singleLevel"/>
-    <w:tmpl w:val="957C4860"/>
+    <w:tmpl w:val="E77E5978"/>
     <w:lvl w:ilvl="0">
       <w:start w:val="1"/>
       <w:numFmt w:val="bullet"/>
@@ -757,10 +579,10 @@
       </w:rPr>
     </w:lvl>
   </w:abstractNum>
-  <w:abstractNum w:abstractNumId="8" w15:restartNumberingAfterBreak="0">
+  <w:abstractNum w:abstractNumId="7" w15:restartNumberingAfterBreak="0">
     <w:nsid w:val="FFFFFF83"/>
     <w:multiLevelType w:val="singleLevel"/>
-    <w:tmpl w:val="4E522F58"/>
+    <w:tmpl w:val="781C27E0"/>
     <w:lvl w:ilvl="0">
       <w:start w:val="1"/>
       <w:numFmt w:val="bullet"/>
@@ -777,10 +599,10 @@
       </w:rPr>
     </w:lvl>
   </w:abstractNum>
-  <w:abstractNum w:abstractNumId="9" w15:restartNumberingAfterBreak="0">
+  <w:abstractNum w:abstractNumId="8" w15:restartNumberingAfterBreak="0">
     <w:nsid w:val="FFFFFF88"/>
     <w:multiLevelType w:val="singleLevel"/>
-    <w:tmpl w:val="987E8A38"/>
+    <w:tmpl w:val="4D2AAA70"/>
     <w:lvl w:ilvl="0">
       <w:start w:val="1"/>
       <w:numFmt w:val="decimal"/>
@@ -794,10 +616,10 @@
       </w:pPr>
     </w:lvl>
   </w:abstractNum>
-  <w:abstractNum w:abstractNumId="10" w15:restartNumberingAfterBreak="0">
+  <w:abstractNum w:abstractNumId="9" w15:restartNumberingAfterBreak="0">
     <w:nsid w:val="FFFFFF89"/>
     <w:multiLevelType w:val="singleLevel"/>
-    <w:tmpl w:val="2E1EAE4C"/>
+    <w:tmpl w:val="25B6439A"/>
     <w:lvl w:ilvl="0">
       <w:start w:val="1"/>
       <w:numFmt w:val="bullet"/>
@@ -814,99 +636,10 @@
       </w:rPr>
     </w:lvl>
   </w:abstractNum>
-  <w:abstractNum w:abstractNumId="11" w15:restartNumberingAfterBreak="0">
-    <w:nsid w:val="0E284BD9"/>
-    <w:multiLevelType w:val="hybridMultilevel"/>
-    <w:tmpl w:val="345E6B24"/>
-    <w:lvl w:ilvl="0" w:tplc="432A26C8">
-      <w:start w:val="1"/>
-      <w:numFmt w:val="decimal"/>
-      <w:lvlText w:val="Table %1."/>
-      <w:lvlJc w:val="right"/>
-      <w:pPr>
-        <w:ind w:left="720" w:hanging="360"/>
-      </w:pPr>
-      <w:rPr>
-        <w:rFonts w:hint="default"/>
-      </w:rPr>
-    </w:lvl>
-    <w:lvl w:ilvl="1" w:tplc="04090019" w:tentative="1">
-      <w:start w:val="1"/>
-      <w:numFmt w:val="lowerLetter"/>
-      <w:lvlText w:val="%2."/>
-      <w:lvlJc w:val="left"/>
-      <w:pPr>
-        <w:ind w:left="1440" w:hanging="360"/>
-      </w:pPr>
-    </w:lvl>
-    <w:lvl w:ilvl="2" w:tplc="0409001B" w:tentative="1">
-      <w:start w:val="1"/>
-      <w:numFmt w:val="lowerRoman"/>
-      <w:lvlText w:val="%3."/>
-      <w:lvlJc w:val="right"/>
-      <w:pPr>
-        <w:ind w:left="2160" w:hanging="180"/>
-      </w:pPr>
-    </w:lvl>
-    <w:lvl w:ilvl="3" w:tplc="0409000F" w:tentative="1">
-      <w:start w:val="1"/>
-      <w:numFmt w:val="decimal"/>
-      <w:lvlText w:val="%4."/>
-      <w:lvlJc w:val="left"/>
-      <w:pPr>
-        <w:ind w:left="2880" w:hanging="360"/>
-      </w:pPr>
-    </w:lvl>
-    <w:lvl w:ilvl="4" w:tplc="04090019" w:tentative="1">
-      <w:start w:val="1"/>
-      <w:numFmt w:val="lowerLetter"/>
-      <w:lvlText w:val="%5."/>
-      <w:lvlJc w:val="left"/>
-      <w:pPr>
-        <w:ind w:left="3600" w:hanging="360"/>
-      </w:pPr>
-    </w:lvl>
-    <w:lvl w:ilvl="5" w:tplc="0409001B" w:tentative="1">
-      <w:start w:val="1"/>
-      <w:numFmt w:val="lowerRoman"/>
-      <w:lvlText w:val="%6."/>
-      <w:lvlJc w:val="right"/>
-      <w:pPr>
-        <w:ind w:left="4320" w:hanging="180"/>
-      </w:pPr>
-    </w:lvl>
-    <w:lvl w:ilvl="6" w:tplc="0409000F" w:tentative="1">
-      <w:start w:val="1"/>
-      <w:numFmt w:val="decimal"/>
-      <w:lvlText w:val="%7."/>
-      <w:lvlJc w:val="left"/>
-      <w:pPr>
-        <w:ind w:left="5040" w:hanging="360"/>
-      </w:pPr>
-    </w:lvl>
-    <w:lvl w:ilvl="7" w:tplc="04090019" w:tentative="1">
-      <w:start w:val="1"/>
-      <w:numFmt w:val="lowerLetter"/>
-      <w:lvlText w:val="%8."/>
-      <w:lvlJc w:val="left"/>
-      <w:pPr>
-        <w:ind w:left="5760" w:hanging="360"/>
-      </w:pPr>
-    </w:lvl>
-    <w:lvl w:ilvl="8" w:tplc="0409001B" w:tentative="1">
-      <w:start w:val="1"/>
-      <w:numFmt w:val="lowerRoman"/>
-      <w:lvlText w:val="%9."/>
-      <w:lvlJc w:val="right"/>
-      <w:pPr>
-        <w:ind w:left="6480" w:hanging="180"/>
-      </w:pPr>
-    </w:lvl>
-  </w:abstractNum>
-  <w:abstractNum w:abstractNumId="12" w15:restartNumberingAfterBreak="0">
-    <w:nsid w:val="5A515D6D"/>
+  <w:abstractNum w:abstractNumId="10" w15:restartNumberingAfterBreak="0">
+    <w:nsid w:val="170CD2DE"/>
     <w:multiLevelType w:val="multilevel"/>
-    <w:tmpl w:val="FE12B700"/>
+    <w:tmpl w:val="7242E076"/>
     <w:lvl w:ilvl="0">
       <w:numFmt w:val="bullet"/>
       <w:lvlText w:val=" "/>
@@ -985,54 +718,167 @@
       </w:pPr>
     </w:lvl>
     <w:lvl w:ilvl="7">
-      <w:numFmt w:val="decimal"/>
-      <w:lvlText w:val=""/>
-      <w:lvlJc w:val="left"/>
+      <w:numFmt w:val="bullet"/>
+      <w:lvlText w:val=" "/>
+      <w:lvlJc w:val="left"/>
+      <w:pPr>
+        <w:tabs>
+          <w:tab w:val="num" w:pos="5040"/>
+        </w:tabs>
+        <w:ind w:left="5520" w:hanging="480"/>
+      </w:pPr>
     </w:lvl>
     <w:lvl w:ilvl="8">
-      <w:numFmt w:val="decimal"/>
-      <w:lvlText w:val=""/>
-      <w:lvlJc w:val="left"/>
+      <w:numFmt w:val="bullet"/>
+      <w:lvlText w:val=" "/>
+      <w:lvlJc w:val="left"/>
+      <w:pPr>
+        <w:tabs>
+          <w:tab w:val="num" w:pos="5760"/>
+        </w:tabs>
+        <w:ind w:left="6240" w:hanging="480"/>
+      </w:pPr>
+    </w:lvl>
+  </w:abstractNum>
+  <w:abstractNum w:abstractNumId="11" w15:restartNumberingAfterBreak="0">
+    <w:nsid w:val="2C1AE401"/>
+    <w:multiLevelType w:val="multilevel"/>
+    <w:tmpl w:val="BDAE3F3C"/>
+    <w:lvl w:ilvl="0">
+      <w:numFmt w:val="bullet"/>
+      <w:lvlText w:val=" "/>
+      <w:lvlJc w:val="left"/>
+      <w:pPr>
+        <w:tabs>
+          <w:tab w:val="num" w:pos="0"/>
+        </w:tabs>
+        <w:ind w:left="480" w:hanging="480"/>
+      </w:pPr>
+    </w:lvl>
+    <w:lvl w:ilvl="1">
+      <w:numFmt w:val="bullet"/>
+      <w:lvlText w:val=" "/>
+      <w:lvlJc w:val="left"/>
+      <w:pPr>
+        <w:tabs>
+          <w:tab w:val="num" w:pos="720"/>
+        </w:tabs>
+        <w:ind w:left="1200" w:hanging="480"/>
+      </w:pPr>
+    </w:lvl>
+    <w:lvl w:ilvl="2">
+      <w:numFmt w:val="bullet"/>
+      <w:lvlText w:val=" "/>
+      <w:lvlJc w:val="left"/>
+      <w:pPr>
+        <w:tabs>
+          <w:tab w:val="num" w:pos="1440"/>
+        </w:tabs>
+        <w:ind w:left="1920" w:hanging="480"/>
+      </w:pPr>
+    </w:lvl>
+    <w:lvl w:ilvl="3">
+      <w:numFmt w:val="bullet"/>
+      <w:lvlText w:val=" "/>
+      <w:lvlJc w:val="left"/>
+      <w:pPr>
+        <w:tabs>
+          <w:tab w:val="num" w:pos="2160"/>
+        </w:tabs>
+        <w:ind w:left="2640" w:hanging="480"/>
+      </w:pPr>
+    </w:lvl>
+    <w:lvl w:ilvl="4">
+      <w:numFmt w:val="bullet"/>
+      <w:lvlText w:val=" "/>
+      <w:lvlJc w:val="left"/>
+      <w:pPr>
+        <w:tabs>
+          <w:tab w:val="num" w:pos="2880"/>
+        </w:tabs>
+        <w:ind w:left="3360" w:hanging="480"/>
+      </w:pPr>
+    </w:lvl>
+    <w:lvl w:ilvl="5">
+      <w:numFmt w:val="bullet"/>
+      <w:lvlText w:val=" "/>
+      <w:lvlJc w:val="left"/>
+      <w:pPr>
+        <w:tabs>
+          <w:tab w:val="num" w:pos="3600"/>
+        </w:tabs>
+        <w:ind w:left="4080" w:hanging="480"/>
+      </w:pPr>
+    </w:lvl>
+    <w:lvl w:ilvl="6">
+      <w:numFmt w:val="bullet"/>
+      <w:lvlText w:val=" "/>
+      <w:lvlJc w:val="left"/>
+      <w:pPr>
+        <w:tabs>
+          <w:tab w:val="num" w:pos="4320"/>
+        </w:tabs>
+        <w:ind w:left="4800" w:hanging="480"/>
+      </w:pPr>
+    </w:lvl>
+    <w:lvl w:ilvl="7">
+      <w:numFmt w:val="bullet"/>
+      <w:lvlText w:val=" "/>
+      <w:lvlJc w:val="left"/>
+      <w:pPr>
+        <w:tabs>
+          <w:tab w:val="num" w:pos="5040"/>
+        </w:tabs>
+        <w:ind w:left="5520" w:hanging="480"/>
+      </w:pPr>
+    </w:lvl>
+    <w:lvl w:ilvl="8">
+      <w:numFmt w:val="bullet"/>
+      <w:lvlText w:val=" "/>
+      <w:lvlJc w:val="left"/>
+      <w:pPr>
+        <w:tabs>
+          <w:tab w:val="num" w:pos="5760"/>
+        </w:tabs>
+        <w:ind w:left="6240" w:hanging="480"/>
+      </w:pPr>
     </w:lvl>
   </w:abstractNum>
   <w:num w:numId="1">
-    <w:abstractNumId w:val="0"/>
+    <w:abstractNumId w:val="10"/>
   </w:num>
   <w:num w:numId="2">
-    <w:abstractNumId w:val="12"/>
+    <w:abstractNumId w:val="10"/>
   </w:num>
   <w:num w:numId="3">
-    <w:abstractNumId w:val="10"/>
+    <w:abstractNumId w:val="9"/>
   </w:num>
   <w:num w:numId="4">
+    <w:abstractNumId w:val="7"/>
+  </w:num>
+  <w:num w:numId="5">
+    <w:abstractNumId w:val="6"/>
+  </w:num>
+  <w:num w:numId="6">
+    <w:abstractNumId w:val="5"/>
+  </w:num>
+  <w:num w:numId="7">
+    <w:abstractNumId w:val="4"/>
+  </w:num>
+  <w:num w:numId="8">
     <w:abstractNumId w:val="8"/>
   </w:num>
-  <w:num w:numId="5">
-    <w:abstractNumId w:val="7"/>
-  </w:num>
-  <w:num w:numId="6">
-    <w:abstractNumId w:val="6"/>
-  </w:num>
-  <w:num w:numId="7">
-    <w:abstractNumId w:val="5"/>
-  </w:num>
-  <w:num w:numId="8">
-    <w:abstractNumId w:val="9"/>
-  </w:num>
   <w:num w:numId="9">
-    <w:abstractNumId w:val="4"/>
+    <w:abstractNumId w:val="3"/>
   </w:num>
   <w:num w:numId="10">
-    <w:abstractNumId w:val="3"/>
+    <w:abstractNumId w:val="2"/>
   </w:num>
   <w:num w:numId="11">
-    <w:abstractNumId w:val="2"/>
+    <w:abstractNumId w:val="1"/>
   </w:num>
   <w:num w:numId="12">
-    <w:abstractNumId w:val="1"/>
-  </w:num>
-  <w:num w:numId="13">
-    <w:abstractNumId w:val="11"/>
+    <w:abstractNumId w:val="0"/>
   </w:num>
 </w:numbering>
 </file>
@@ -1055,22 +901,7 @@
     </w:pPrDefault>
   </w:docDefaults>
   <w:latentStyles w:defLockedState="0" w:defUIPriority="0" w:defSemiHidden="0" w:defUnhideWhenUsed="0" w:defQFormat="0" w:count="371">
-    <w:lsdException w:name="Normal" w:qFormat="1"/>
-    <w:lsdException w:name="heading 1" w:uiPriority="9" w:qFormat="1"/>
-    <w:lsdException w:name="heading 2" w:uiPriority="9" w:qFormat="1"/>
-    <w:lsdException w:name="heading 3" w:uiPriority="9" w:qFormat="1"/>
-    <w:lsdException w:name="heading 4" w:uiPriority="9" w:qFormat="1"/>
-    <w:lsdException w:name="heading 5" w:uiPriority="9" w:qFormat="1"/>
-    <w:lsdException w:name="heading 6" w:uiPriority="9" w:qFormat="1"/>
-    <w:lsdException w:name="heading 7" w:semiHidden="1" w:unhideWhenUsed="1"/>
-    <w:lsdException w:name="heading 8" w:semiHidden="1" w:unhideWhenUsed="1"/>
-    <w:lsdException w:name="heading 9" w:semiHidden="1" w:unhideWhenUsed="1"/>
     <w:lsdException w:name="index 1" w:semiHidden="1" w:unhideWhenUsed="1"/>
-    <w:lsdException w:name="index 2" w:semiHidden="1" w:unhideWhenUsed="1"/>
-    <w:lsdException w:name="index 3" w:semiHidden="1" w:unhideWhenUsed="1"/>
-    <w:lsdException w:name="index 4" w:semiHidden="1" w:unhideWhenUsed="1"/>
-    <w:lsdException w:name="index 5" w:semiHidden="1" w:unhideWhenUsed="1"/>
-    <w:lsdException w:name="index 6" w:semiHidden="1" w:unhideWhenUsed="1"/>
     <w:lsdException w:name="index 7" w:semiHidden="1" w:unhideWhenUsed="1"/>
     <w:lsdException w:name="index 8" w:semiHidden="1" w:unhideWhenUsed="1"/>
     <w:lsdException w:name="index 9" w:semiHidden="1" w:unhideWhenUsed="1"/>
@@ -1084,12 +915,12 @@
     <w:lsdException w:name="toc 8" w:semiHidden="1" w:unhideWhenUsed="1"/>
     <w:lsdException w:name="toc 9" w:semiHidden="1" w:unhideWhenUsed="1"/>
     <w:lsdException w:name="Normal Indent" w:semiHidden="1" w:unhideWhenUsed="1"/>
-    <w:lsdException w:name="footnote text" w:semiHidden="1" w:uiPriority="9" w:unhideWhenUsed="1" w:qFormat="1"/>
+    <w:lsdException w:name="footnote text" w:semiHidden="1" w:unhideWhenUsed="1"/>
     <w:lsdException w:name="annotation text" w:semiHidden="1" w:unhideWhenUsed="1"/>
     <w:lsdException w:name="header" w:semiHidden="1" w:unhideWhenUsed="1"/>
-    <w:lsdException w:name="footer" w:semiHidden="1" w:uiPriority="99" w:unhideWhenUsed="1"/>
+    <w:lsdException w:name="footer" w:semiHidden="1" w:unhideWhenUsed="1"/>
     <w:lsdException w:name="index heading" w:semiHidden="1" w:unhideWhenUsed="1"/>
-    <w:lsdException w:name="caption" w:semiHidden="1" w:unhideWhenUsed="1" w:qFormat="1"/>
+    <w:lsdException w:name="caption" w:semiHidden="1" w:unhideWhenUsed="1"/>
     <w:lsdException w:name="table of figures" w:semiHidden="1" w:unhideWhenUsed="1"/>
     <w:lsdException w:name="envelope address" w:semiHidden="1" w:unhideWhenUsed="1"/>
     <w:lsdException w:name="envelope return" w:semiHidden="1" w:unhideWhenUsed="1"/>
@@ -1104,21 +935,21 @@
     <w:lsdException w:name="toa heading" w:semiHidden="1" w:unhideWhenUsed="1"/>
     <w:lsdException w:name="List" w:semiHidden="1" w:unhideWhenUsed="1"/>
     <w:lsdException w:name="List Bullet" w:semiHidden="1" w:unhideWhenUsed="1"/>
+    <w:lsdException w:name="List Number" w:semiHidden="1" w:unhideWhenUsed="1"/>
     <w:lsdException w:name="List 2" w:semiHidden="1" w:unhideWhenUsed="1"/>
     <w:lsdException w:name="List 3" w:semiHidden="1" w:unhideWhenUsed="1"/>
+    <w:lsdException w:name="List 4" w:semiHidden="1" w:unhideWhenUsed="1"/>
+    <w:lsdException w:name="List 5" w:semiHidden="1" w:unhideWhenUsed="1"/>
     <w:lsdException w:name="List Bullet 2" w:semiHidden="1" w:unhideWhenUsed="1"/>
     <w:lsdException w:name="List Bullet 3" w:semiHidden="1" w:unhideWhenUsed="1"/>
     <w:lsdException w:name="List Bullet 4" w:semiHidden="1" w:unhideWhenUsed="1"/>
     <w:lsdException w:name="List Bullet 5" w:semiHidden="1" w:unhideWhenUsed="1"/>
-    <w:lsdException w:name="List Number 2" w:semiHidden="1" w:unhideWhenUsed="1"/>
     <w:lsdException w:name="List Number 3" w:semiHidden="1" w:unhideWhenUsed="1"/>
     <w:lsdException w:name="List Number 4" w:semiHidden="1" w:unhideWhenUsed="1"/>
-    <w:lsdException w:name="List Number 5" w:semiHidden="1" w:unhideWhenUsed="1"/>
-    <w:lsdException w:name="Title" w:qFormat="1"/>
     <w:lsdException w:name="Closing" w:semiHidden="1" w:unhideWhenUsed="1"/>
     <w:lsdException w:name="Signature" w:semiHidden="1" w:unhideWhenUsed="1"/>
     <w:lsdException w:name="Default Paragraph Font" w:semiHidden="1" w:unhideWhenUsed="1"/>
-    <w:lsdException w:name="Body Text" w:semiHidden="1" w:unhideWhenUsed="1" w:qFormat="1"/>
+    <w:lsdException w:name="Body Text" w:semiHidden="1" w:unhideWhenUsed="1"/>
     <w:lsdException w:name="Body Text Indent" w:semiHidden="1" w:unhideWhenUsed="1"/>
     <w:lsdException w:name="List Continue" w:semiHidden="1" w:unhideWhenUsed="1"/>
     <w:lsdException w:name="List Continue 2" w:semiHidden="1" w:unhideWhenUsed="1"/>
@@ -1126,17 +957,14 @@
     <w:lsdException w:name="List Continue 4" w:semiHidden="1" w:unhideWhenUsed="1"/>
     <w:lsdException w:name="List Continue 5" w:semiHidden="1" w:unhideWhenUsed="1"/>
     <w:lsdException w:name="Message Header" w:semiHidden="1" w:unhideWhenUsed="1"/>
-    <w:lsdException w:name="Subtitle" w:qFormat="1"/>
-    <w:lsdException w:name="Date" w:qFormat="1"/>
+    <w:lsdException w:name="Salutation" w:semiHidden="1" w:unhideWhenUsed="1"/>
+    <w:lsdException w:name="Date" w:semiHidden="1" w:unhideWhenUsed="1"/>
+    <w:lsdException w:name="Body Text First Indent" w:semiHidden="1" w:unhideWhenUsed="1"/>
     <w:lsdException w:name="Body Text First Indent 2" w:semiHidden="1" w:unhideWhenUsed="1"/>
     <w:lsdException w:name="Note Heading" w:semiHidden="1" w:unhideWhenUsed="1"/>
     <w:lsdException w:name="Body Text 2" w:semiHidden="1" w:unhideWhenUsed="1"/>
     <w:lsdException w:name="Body Text 3" w:semiHidden="1" w:unhideWhenUsed="1"/>
     <w:lsdException w:name="Body Text Indent 2" w:semiHidden="1" w:unhideWhenUsed="1"/>
-    <w:lsdException w:name="Body Text Indent 3" w:semiHidden="1" w:unhideWhenUsed="1"/>
-    <w:lsdException w:name="Block Text" w:semiHidden="1" w:uiPriority="9" w:unhideWhenUsed="1" w:qFormat="1"/>
-    <w:lsdException w:name="Hyperlink" w:semiHidden="1" w:unhideWhenUsed="1"/>
-    <w:lsdException w:name="FollowedHyperlink" w:semiHidden="1" w:unhideWhenUsed="1"/>
     <w:lsdException w:name="Document Map" w:semiHidden="1" w:unhideWhenUsed="1"/>
     <w:lsdException w:name="Plain Text" w:semiHidden="1" w:unhideWhenUsed="1"/>
     <w:lsdException w:name="E-mail Signature" w:semiHidden="1" w:unhideWhenUsed="1"/>
@@ -1203,15 +1031,14 @@
     <w:lsdException w:name="Table Web 3" w:semiHidden="1" w:unhideWhenUsed="1"/>
     <w:lsdException w:name="Balloon Text" w:semiHidden="1" w:unhideWhenUsed="1"/>
     <w:lsdException w:name="Table Theme" w:semiHidden="1" w:unhideWhenUsed="1"/>
+    <w:lsdException w:name="Placeholder Text" w:semiHidden="1"/>
+    <w:lsdException w:name="Light Shading"/>
+    <w:lsdException w:name="Light List"/>
+    <w:lsdException w:name="Light Grid"/>
+    <w:lsdException w:name="Medium Shading 1"/>
+    <w:lsdException w:name="Medium Shading 2"/>
     <w:lsdException w:name="Medium List 1"/>
     <w:lsdException w:name="Medium List 2"/>
-    <w:lsdException w:name="Medium Grid 1"/>
-    <w:lsdException w:name="Medium Grid 2"/>
-    <w:lsdException w:name="Medium Grid 3"/>
-    <w:lsdException w:name="Dark List"/>
-    <w:lsdException w:name="Colorful Shading"/>
-    <w:lsdException w:name="Colorful List"/>
-    <w:lsdException w:name="Colorful Grid"/>
     <w:lsdException w:name="Light Shading Accent 1"/>
     <w:lsdException w:name="Light List Accent 1"/>
     <w:lsdException w:name="Light Grid Accent 1"/>
@@ -1297,17 +1124,8 @@
     <w:lsdException w:name="Colorful Shading Accent 6"/>
     <w:lsdException w:name="Colorful List Accent 6"/>
     <w:lsdException w:name="Colorful Grid Accent 6"/>
-    <w:lsdException w:name="Bibliography" w:semiHidden="1" w:unhideWhenUsed="1" w:qFormat="1"/>
-    <w:lsdException w:name="TOC Heading" w:semiHidden="1" w:uiPriority="39" w:unhideWhenUsed="1" w:qFormat="1"/>
-    <w:lsdException w:name="Plain Table 1" w:uiPriority="41"/>
-    <w:lsdException w:name="Plain Table 2" w:uiPriority="42"/>
-    <w:lsdException w:name="Plain Table 3" w:uiPriority="43"/>
-    <w:lsdException w:name="Plain Table 4" w:uiPriority="44"/>
-    <w:lsdException w:name="Plain Table 5" w:uiPriority="45"/>
-    <w:lsdException w:name="Grid Table Light" w:uiPriority="40"/>
-    <w:lsdException w:name="Grid Table 1 Light" w:uiPriority="46"/>
-    <w:lsdException w:name="Grid Table 2" w:uiPriority="47"/>
-    <w:lsdException w:name="Grid Table 3" w:uiPriority="48"/>
+    <w:lsdException w:name="Bibliography" w:semiHidden="1" w:unhideWhenUsed="1"/>
+    <w:lsdException w:name="TOC Heading" w:semiHidden="1" w:unhideWhenUsed="1"/>
     <w:lsdException w:name="Grid Table 4" w:uiPriority="49"/>
     <w:lsdException w:name="Grid Table 5 Dark" w:uiPriority="50"/>
     <w:lsdException w:name="Grid Table 6 Colorful" w:uiPriority="51"/>
@@ -1407,7 +1225,6 @@
   <w:style w:type="paragraph" w:default="1" w:styleId="Normal">
     <w:name w:val="Normal"/>
     <w:qFormat/>
-    <w:rsid w:val="00C318DD"/>
   </w:style>
   <w:style w:type="paragraph" w:styleId="Heading1">
     <w:name w:val="heading 1"/>
@@ -1415,7 +1232,6 @@
     <w:next w:val="BodyText"/>
     <w:uiPriority w:val="9"/>
     <w:qFormat/>
-    <w:rsid w:val="00C318DD"/>
     <w:pPr>
       <w:keepNext/>
       <w:keepLines/>
@@ -1438,12 +1254,33 @@
     <w:uiPriority w:val="9"/>
     <w:unhideWhenUsed/>
     <w:qFormat/>
-    <w:rsid w:val="00C318DD"/>
     <w:pPr>
       <w:keepNext/>
       <w:keepLines/>
       <w:spacing w:before="200" w:after="0"/>
       <w:outlineLvl w:val="1"/>
+    </w:pPr>
+    <w:rPr>
+      <w:rFonts w:asciiTheme="majorHAnsi" w:eastAsiaTheme="majorEastAsia" w:hAnsiTheme="majorHAnsi" w:cstheme="majorBidi"/>
+      <w:b/>
+      <w:bCs/>
+      <w:color w:val="000000" w:themeColor="accent1"/>
+      <w:sz w:val="32"/>
+      <w:szCs w:val="32"/>
+    </w:rPr>
+  </w:style>
+  <w:style w:type="paragraph" w:styleId="Heading3">
+    <w:name w:val="heading 3"/>
+    <w:basedOn w:val="Normal"/>
+    <w:next w:val="BodyText"/>
+    <w:uiPriority w:val="9"/>
+    <w:unhideWhenUsed/>
+    <w:qFormat/>
+    <w:pPr>
+      <w:keepNext/>
+      <w:keepLines/>
+      <w:spacing w:before="200" w:after="0"/>
+      <w:outlineLvl w:val="2"/>
     </w:pPr>
     <w:rPr>
       <w:rFonts w:asciiTheme="majorHAnsi" w:eastAsiaTheme="majorEastAsia" w:hAnsiTheme="majorHAnsi" w:cstheme="majorBidi"/>
@@ -1454,27 +1291,6 @@
       <w:szCs w:val="28"/>
     </w:rPr>
   </w:style>
-  <w:style w:type="paragraph" w:styleId="Heading3">
-    <w:name w:val="heading 3"/>
-    <w:basedOn w:val="Normal"/>
-    <w:next w:val="BodyText"/>
-    <w:uiPriority w:val="9"/>
-    <w:unhideWhenUsed/>
-    <w:qFormat/>
-    <w:rsid w:val="00C318DD"/>
-    <w:pPr>
-      <w:keepNext/>
-      <w:keepLines/>
-      <w:spacing w:before="200" w:after="0"/>
-      <w:outlineLvl w:val="2"/>
-    </w:pPr>
-    <w:rPr>
-      <w:rFonts w:asciiTheme="majorHAnsi" w:eastAsiaTheme="majorEastAsia" w:hAnsiTheme="majorHAnsi" w:cstheme="majorBidi"/>
-      <w:b/>
-      <w:bCs/>
-      <w:color w:val="000000" w:themeColor="accent1"/>
-    </w:rPr>
-  </w:style>
   <w:style w:type="paragraph" w:styleId="Heading4">
     <w:name w:val="heading 4"/>
     <w:basedOn w:val="Normal"/>
@@ -1482,7 +1298,6 @@
     <w:uiPriority w:val="9"/>
     <w:unhideWhenUsed/>
     <w:qFormat/>
-    <w:rsid w:val="00C318DD"/>
     <w:pPr>
       <w:keepNext/>
       <w:keepLines/>
@@ -1503,7 +1318,7 @@
     <w:uiPriority w:val="9"/>
     <w:unhideWhenUsed/>
     <w:qFormat/>
-    <w:rsid w:val="00C318DD"/>
+    <w:rsid w:val="00067FAA"/>
     <w:pPr>
       <w:keepNext/>
       <w:keepLines/>
@@ -1512,7 +1327,6 @@
     </w:pPr>
     <w:rPr>
       <w:rFonts w:asciiTheme="majorHAnsi" w:eastAsiaTheme="majorEastAsia" w:hAnsiTheme="majorHAnsi" w:cstheme="majorBidi"/>
-      <w:i/>
       <w:iCs/>
       <w:color w:val="000000" w:themeColor="accent1"/>
     </w:rPr>
@@ -1524,12 +1338,65 @@
     <w:uiPriority w:val="9"/>
     <w:unhideWhenUsed/>
     <w:qFormat/>
-    <w:rsid w:val="00C318DD"/>
     <w:pPr>
       <w:keepNext/>
       <w:keepLines/>
       <w:spacing w:before="200" w:after="0"/>
       <w:outlineLvl w:val="5"/>
+    </w:pPr>
+    <w:rPr>
+      <w:rFonts w:asciiTheme="majorHAnsi" w:eastAsiaTheme="majorEastAsia" w:hAnsiTheme="majorHAnsi" w:cstheme="majorBidi"/>
+      <w:color w:val="000000" w:themeColor="accent1"/>
+    </w:rPr>
+  </w:style>
+  <w:style w:type="paragraph" w:styleId="Heading7">
+    <w:name w:val="heading 7"/>
+    <w:basedOn w:val="Normal"/>
+    <w:next w:val="BodyText"/>
+    <w:uiPriority w:val="9"/>
+    <w:unhideWhenUsed/>
+    <w:qFormat/>
+    <w:pPr>
+      <w:keepNext/>
+      <w:keepLines/>
+      <w:spacing w:before="200" w:after="0"/>
+      <w:outlineLvl w:val="6"/>
+    </w:pPr>
+    <w:rPr>
+      <w:rFonts w:asciiTheme="majorHAnsi" w:eastAsiaTheme="majorEastAsia" w:hAnsiTheme="majorHAnsi" w:cstheme="majorBidi"/>
+      <w:color w:val="000000" w:themeColor="accent1"/>
+    </w:rPr>
+  </w:style>
+  <w:style w:type="paragraph" w:styleId="Heading8">
+    <w:name w:val="heading 8"/>
+    <w:basedOn w:val="Normal"/>
+    <w:next w:val="BodyText"/>
+    <w:uiPriority w:val="9"/>
+    <w:unhideWhenUsed/>
+    <w:qFormat/>
+    <w:pPr>
+      <w:keepNext/>
+      <w:keepLines/>
+      <w:spacing w:before="200" w:after="0"/>
+      <w:outlineLvl w:val="7"/>
+    </w:pPr>
+    <w:rPr>
+      <w:rFonts w:asciiTheme="majorHAnsi" w:eastAsiaTheme="majorEastAsia" w:hAnsiTheme="majorHAnsi" w:cstheme="majorBidi"/>
+      <w:color w:val="000000" w:themeColor="accent1"/>
+    </w:rPr>
+  </w:style>
+  <w:style w:type="paragraph" w:styleId="Heading9">
+    <w:name w:val="heading 9"/>
+    <w:basedOn w:val="Normal"/>
+    <w:next w:val="BodyText"/>
+    <w:uiPriority w:val="9"/>
+    <w:unhideWhenUsed/>
+    <w:qFormat/>
+    <w:pPr>
+      <w:keepNext/>
+      <w:keepLines/>
+      <w:spacing w:before="200" w:after="0"/>
+      <w:outlineLvl w:val="8"/>
     </w:pPr>
     <w:rPr>
       <w:rFonts w:asciiTheme="majorHAnsi" w:eastAsiaTheme="majorEastAsia" w:hAnsiTheme="majorHAnsi" w:cstheme="majorBidi"/>
@@ -1568,7 +1435,6 @@
     <w:basedOn w:val="Normal"/>
     <w:link w:val="BodyTextChar"/>
     <w:qFormat/>
-    <w:rsid w:val="00E744ED"/>
     <w:pPr>
       <w:spacing w:before="180" w:after="180"/>
     </w:pPr>
@@ -1578,13 +1444,12 @@
     <w:basedOn w:val="BodyText"/>
     <w:next w:val="BodyText"/>
     <w:qFormat/>
-    <w:rsid w:val="00C318DD"/>
   </w:style>
   <w:style w:type="paragraph" w:customStyle="1" w:styleId="Compact">
     <w:name w:val="Compact"/>
     <w:basedOn w:val="BodyText"/>
     <w:qFormat/>
-    <w:rsid w:val="00552678"/>
+    <w:rsid w:val="00067FAA"/>
     <w:pPr>
       <w:spacing w:before="36" w:after="36" w:line="240" w:lineRule="auto"/>
     </w:pPr>
@@ -1594,7 +1459,6 @@
     <w:basedOn w:val="Normal"/>
     <w:next w:val="BodyText"/>
     <w:qFormat/>
-    <w:rsid w:val="00C318DD"/>
     <w:pPr>
       <w:keepNext/>
       <w:keepLines/>
@@ -1606,8 +1470,8 @@
       <w:b/>
       <w:bCs/>
       <w:color w:val="000000" w:themeColor="accent1" w:themeShade="B5"/>
-      <w:sz w:val="40"/>
-      <w:szCs w:val="40"/>
+      <w:sz w:val="36"/>
+      <w:szCs w:val="36"/>
     </w:rPr>
   </w:style>
   <w:style w:type="paragraph" w:styleId="Subtitle">
@@ -1615,7 +1479,6 @@
     <w:basedOn w:val="Title"/>
     <w:next w:val="BodyText"/>
     <w:qFormat/>
-    <w:rsid w:val="00C318DD"/>
     <w:pPr>
       <w:spacing w:before="240"/>
     </w:pPr>
@@ -1627,9 +1490,7 @@
   <w:style w:type="paragraph" w:customStyle="1" w:styleId="Author">
     <w:name w:val="Author"/>
     <w:next w:val="BodyText"/>
-    <w:link w:val="AuthorChar"/>
-    <w:qFormat/>
-    <w:rsid w:val="00C318DD"/>
+    <w:qFormat/>
     <w:pPr>
       <w:keepNext/>
       <w:keepLines/>
@@ -1640,7 +1501,7 @@
     <w:name w:val="Date"/>
     <w:next w:val="BodyText"/>
     <w:qFormat/>
-    <w:rsid w:val="00C318DD"/>
+    <w:rsid w:val="00067FAA"/>
     <w:pPr>
       <w:keepNext/>
       <w:keepLines/>
@@ -1655,7 +1516,6 @@
     <w:basedOn w:val="Normal"/>
     <w:next w:val="BodyText"/>
     <w:qFormat/>
-    <w:rsid w:val="00C318DD"/>
     <w:pPr>
       <w:keepNext/>
       <w:keepLines/>
@@ -1670,7 +1530,7 @@
     <w:name w:val="Bibliography"/>
     <w:basedOn w:val="Normal"/>
     <w:qFormat/>
-    <w:rsid w:val="00C318DD"/>
+    <w:rsid w:val="00067FAA"/>
     <w:pPr>
       <w:ind w:left="720" w:hanging="720"/>
     </w:pPr>
@@ -1682,7 +1542,6 @@
     <w:uiPriority w:val="9"/>
     <w:unhideWhenUsed/>
     <w:qFormat/>
-    <w:rsid w:val="00C318DD"/>
     <w:pPr>
       <w:spacing w:before="100" w:after="100"/>
     </w:pPr>
@@ -1699,7 +1558,21 @@
     <w:uiPriority w:val="9"/>
     <w:unhideWhenUsed/>
     <w:qFormat/>
-    <w:rsid w:val="00C318DD"/>
+  </w:style>
+  <w:style w:type="table" w:customStyle="1" w:styleId="Table">
+    <w:name w:val="Table"/>
+    <w:semiHidden/>
+    <w:unhideWhenUsed/>
+    <w:qFormat/>
+    <w:tblPr>
+      <w:tblInd w:w="0" w:type="dxa"/>
+      <w:tblCellMar>
+        <w:top w:w="0" w:type="dxa"/>
+        <w:left w:w="108" w:type="dxa"/>
+        <w:bottom w:w="0" w:type="dxa"/>
+        <w:right w:w="108" w:type="dxa"/>
+      </w:tblCellMar>
+    </w:tblPr>
   </w:style>
   <w:style w:type="paragraph" w:customStyle="1" w:styleId="DefinitionTerm">
     <w:name w:val="Definition Term"/>
@@ -1722,7 +1595,6 @@
     <w:name w:val="caption"/>
     <w:basedOn w:val="Normal"/>
     <w:link w:val="CaptionChar"/>
-    <w:qFormat/>
     <w:pPr>
       <w:spacing w:after="120"/>
     </w:pPr>
@@ -1734,9 +1606,10 @@
     <w:name w:val="Table Caption"/>
     <w:basedOn w:val="Caption"/>
     <w:qFormat/>
-    <w:rsid w:val="003A734B"/>
+    <w:rsid w:val="00067FAA"/>
     <w:pPr>
       <w:keepNext/>
+      <w:spacing w:before="480"/>
     </w:pPr>
     <w:rPr>
       <w:i w:val="0"/>
@@ -1746,7 +1619,7 @@
     <w:name w:val="Image Caption"/>
     <w:basedOn w:val="Caption"/>
     <w:qFormat/>
-    <w:rsid w:val="008F2B1E"/>
+    <w:rsid w:val="00067FAA"/>
     <w:pPr>
       <w:spacing w:after="480"/>
     </w:pPr>
@@ -1758,8 +1631,8 @@
     <w:name w:val="Figure"/>
     <w:basedOn w:val="Normal"/>
   </w:style>
-  <w:style w:type="paragraph" w:customStyle="1" w:styleId="FigurewithCaption">
-    <w:name w:val="Figure with Caption"/>
+  <w:style w:type="paragraph" w:customStyle="1" w:styleId="CaptionedFigure">
+    <w:name w:val="Captioned Figure"/>
     <w:basedOn w:val="Figure"/>
     <w:pPr>
       <w:keepNext/>
@@ -1774,10 +1647,9 @@
     <w:name w:val="Verbatim Char"/>
     <w:basedOn w:val="CaptionChar"/>
     <w:link w:val="SourceCode"/>
-    <w:rsid w:val="00093788"/>
-    <w:rPr>
-      <w:rFonts w:ascii="Lucida Console" w:hAnsi="Lucida Console"/>
-      <w:shd w:val="clear" w:color="auto" w:fill="F8F8F8"/>
+    <w:rPr>
+      <w:rFonts w:ascii="Consolas" w:hAnsi="Consolas"/>
+      <w:sz w:val="22"/>
     </w:rPr>
   </w:style>
   <w:style w:type="character" w:styleId="FootnoteReference">
@@ -1801,7 +1673,6 @@
     <w:uiPriority w:val="39"/>
     <w:unhideWhenUsed/>
     <w:qFormat/>
-    <w:rsid w:val="00C318DD"/>
     <w:pPr>
       <w:spacing w:before="240" w:line="259" w:lineRule="auto"/>
       <w:outlineLvl w:val="9"/>
@@ -1817,14 +1688,10 @@
     <w:basedOn w:val="Normal"/>
     <w:link w:val="VerbatimChar"/>
     <w:qFormat/>
-    <w:rsid w:val="00093788"/>
     <w:pPr>
       <w:shd w:val="clear" w:color="auto" w:fill="F8F8F8"/>
       <w:wordWrap w:val="0"/>
     </w:pPr>
-    <w:rPr>
-      <w:rFonts w:ascii="Lucida Console" w:hAnsi="Lucida Console"/>
-    </w:rPr>
   </w:style>
   <w:style w:type="character" w:customStyle="1" w:styleId="KeywordTok">
     <w:name w:val="KeywordTok"/>
@@ -2145,131 +2012,19 @@
       <w:rFonts w:ascii="Consolas" w:hAnsi="Consolas"/>
       <w:sz w:val="22"/>
       <w:shd w:val="clear" w:color="auto" w:fill="F8F8F8"/>
-    </w:rPr>
-  </w:style>
-  <w:style w:type="paragraph" w:customStyle="1" w:styleId="Affiliation">
-    <w:name w:val="Affiliation"/>
-    <w:basedOn w:val="Author"/>
-    <w:link w:val="AffiliationChar"/>
-    <w:rsid w:val="009E5DEF"/>
-    <w:rPr>
-      <w:i/>
-    </w:rPr>
-  </w:style>
-  <w:style w:type="character" w:customStyle="1" w:styleId="AuthorChar">
-    <w:name w:val="Author Char"/>
-    <w:basedOn w:val="DefaultParagraphFont"/>
-    <w:link w:val="Author"/>
-    <w:rsid w:val="009E5DEF"/>
-  </w:style>
-  <w:style w:type="character" w:customStyle="1" w:styleId="AffiliationChar">
-    <w:name w:val="Affiliation Char"/>
-    <w:basedOn w:val="AuthorChar"/>
-    <w:link w:val="Affiliation"/>
-    <w:rsid w:val="009E5DEF"/>
-    <w:rPr>
-      <w:i/>
-    </w:rPr>
-  </w:style>
-  <w:style w:type="paragraph" w:styleId="BalloonText">
-    <w:name w:val="Balloon Text"/>
-    <w:basedOn w:val="Normal"/>
-    <w:link w:val="BalloonTextChar"/>
-    <w:rsid w:val="00E744ED"/>
-    <w:pPr>
-      <w:spacing w:after="0" w:line="240" w:lineRule="auto"/>
-    </w:pPr>
-    <w:rPr>
-      <w:rFonts w:ascii="Tahoma" w:hAnsi="Tahoma" w:cs="Tahoma"/>
-      <w:sz w:val="16"/>
-      <w:szCs w:val="16"/>
     </w:rPr>
   </w:style>
   <w:style w:type="character" w:customStyle="1" w:styleId="BodyTextChar">
     <w:name w:val="Body Text Char"/>
     <w:basedOn w:val="DefaultParagraphFont"/>
     <w:link w:val="BodyText"/>
-    <w:rsid w:val="00E744ED"/>
-  </w:style>
-  <w:style w:type="character" w:customStyle="1" w:styleId="BalloonTextChar">
-    <w:name w:val="Balloon Text Char"/>
-    <w:basedOn w:val="DefaultParagraphFont"/>
-    <w:link w:val="BalloonText"/>
-    <w:rsid w:val="00E744ED"/>
-    <w:rPr>
-      <w:rFonts w:ascii="Tahoma" w:hAnsi="Tahoma" w:cs="Tahoma"/>
-      <w:sz w:val="16"/>
-      <w:szCs w:val="16"/>
-    </w:rPr>
-  </w:style>
-  <w:style w:type="table" w:styleId="TableGrid">
-    <w:name w:val="Table Grid"/>
-    <w:basedOn w:val="TableNormal"/>
-    <w:rsid w:val="0084066C"/>
-    <w:pPr>
-      <w:spacing w:after="0" w:line="240" w:lineRule="auto"/>
-    </w:pPr>
-    <w:tblPr>
-      <w:tblBorders>
-        <w:top w:val="single" w:sz="4" w:space="0" w:color="auto"/>
-        <w:left w:val="single" w:sz="4" w:space="0" w:color="auto"/>
-        <w:bottom w:val="single" w:sz="4" w:space="0" w:color="auto"/>
-        <w:right w:val="single" w:sz="4" w:space="0" w:color="auto"/>
-        <w:insideH w:val="single" w:sz="4" w:space="0" w:color="auto"/>
-        <w:insideV w:val="single" w:sz="4" w:space="0" w:color="auto"/>
-      </w:tblBorders>
-    </w:tblPr>
-  </w:style>
-  <w:style w:type="paragraph" w:styleId="Header">
-    <w:name w:val="header"/>
-    <w:basedOn w:val="Normal"/>
-    <w:link w:val="HeaderChar"/>
-    <w:rsid w:val="00750D2C"/>
-    <w:pPr>
-      <w:tabs>
-        <w:tab w:val="center" w:pos="4680"/>
-        <w:tab w:val="right" w:pos="9360"/>
-      </w:tabs>
-      <w:spacing w:after="0" w:line="240" w:lineRule="auto"/>
-    </w:pPr>
-  </w:style>
-  <w:style w:type="character" w:customStyle="1" w:styleId="HeaderChar">
-    <w:name w:val="Header Char"/>
-    <w:basedOn w:val="DefaultParagraphFont"/>
-    <w:link w:val="Header"/>
-    <w:rsid w:val="00750D2C"/>
-  </w:style>
-  <w:style w:type="paragraph" w:styleId="Footer">
-    <w:name w:val="footer"/>
-    <w:basedOn w:val="Normal"/>
-    <w:link w:val="FooterChar"/>
-    <w:uiPriority w:val="99"/>
-    <w:rsid w:val="00750D2C"/>
-    <w:pPr>
-      <w:tabs>
-        <w:tab w:val="center" w:pos="4680"/>
-        <w:tab w:val="right" w:pos="9360"/>
-      </w:tabs>
-      <w:spacing w:after="0" w:line="240" w:lineRule="auto"/>
-    </w:pPr>
-  </w:style>
-  <w:style w:type="character" w:customStyle="1" w:styleId="FooterChar">
-    <w:name w:val="Footer Char"/>
-    <w:basedOn w:val="DefaultParagraphFont"/>
-    <w:link w:val="Footer"/>
-    <w:uiPriority w:val="99"/>
-    <w:rsid w:val="00750D2C"/>
-  </w:style>
-  <w:style w:type="character" w:styleId="LineNumber">
-    <w:name w:val="line number"/>
-    <w:basedOn w:val="DefaultParagraphFont"/>
-    <w:rsid w:val="00750D2C"/>
+    <w:rsid w:val="00067FAA"/>
   </w:style>
 </w:styles>
 </file>
 
 <file path=word/theme/theme1.xml><?xml version="1.0" encoding="utf-8"?>
-<a:theme xmlns:a="http://schemas.openxmlformats.org/drawingml/2006/main" name="Office Theme">
+<a:theme xmlns:a="http://schemas.openxmlformats.org/drawingml/2006/main" name="Feathered">
   <a:themeElements>
     <a:clrScheme name="Black">
       <a:dk1>
@@ -2321,209 +2076,132 @@
         <a:cs typeface=""/>
       </a:minorFont>
     </a:fontScheme>
-    <a:fmtScheme name="Office">
+    <a:fmtScheme name="Feathered">
       <a:fillStyleLst>
         <a:solidFill>
           <a:schemeClr val="phClr"/>
+        </a:solidFill>
+        <a:solidFill>
+          <a:schemeClr val="phClr">
+            <a:tint val="67000"/>
+            <a:satMod val="105000"/>
+          </a:schemeClr>
         </a:solidFill>
         <a:gradFill rotWithShape="1">
           <a:gsLst>
             <a:gs pos="0">
               <a:schemeClr val="phClr">
-                <a:tint val="50000"/>
-                <a:satMod val="300000"/>
+                <a:tint val="94000"/>
+                <a:satMod val="103000"/>
+                <a:lumMod val="102000"/>
               </a:schemeClr>
             </a:gs>
-            <a:gs pos="35000">
+            <a:gs pos="50000">
               <a:schemeClr val="phClr">
-                <a:tint val="37000"/>
-                <a:satMod val="300000"/>
+                <a:shade val="100000"/>
+                <a:satMod val="110000"/>
+                <a:lumMod val="100000"/>
               </a:schemeClr>
             </a:gs>
             <a:gs pos="100000">
               <a:schemeClr val="phClr">
-                <a:tint val="15000"/>
-                <a:satMod val="350000"/>
+                <a:shade val="70000"/>
+                <a:satMod val="120000"/>
+                <a:lumMod val="99000"/>
               </a:schemeClr>
             </a:gs>
           </a:gsLst>
-          <a:lin ang="16200000" scaled="1"/>
-        </a:gradFill>
-        <a:gradFill rotWithShape="1">
-          <a:gsLst>
-            <a:gs pos="0">
-              <a:schemeClr val="phClr">
-                <a:tint val="100000"/>
-                <a:shade val="100000"/>
-                <a:satMod val="130000"/>
-              </a:schemeClr>
-            </a:gs>
-            <a:gs pos="100000">
-              <a:schemeClr val="phClr">
-                <a:tint val="50000"/>
-                <a:shade val="100000"/>
-                <a:satMod val="350000"/>
-              </a:schemeClr>
-            </a:gs>
-          </a:gsLst>
-          <a:lin ang="16200000" scaled="0"/>
+          <a:path path="circle">
+            <a:fillToRect l="100000" t="100000" r="100000" b="100000"/>
+          </a:path>
         </a:gradFill>
       </a:fillStyleLst>
       <a:lnStyleLst>
         <a:ln w="9525" cap="flat" cmpd="sng" algn="ctr">
           <a:solidFill>
-            <a:schemeClr val="phClr">
-              <a:shade val="95000"/>
-              <a:satMod val="105000"/>
-            </a:schemeClr>
+            <a:schemeClr val="phClr"/>
           </a:solidFill>
           <a:prstDash val="solid"/>
         </a:ln>
-        <a:ln w="25400" cap="flat" cmpd="sng" algn="ctr">
+        <a:ln w="12700" cap="flat" cmpd="sng" algn="ctr">
           <a:solidFill>
             <a:schemeClr val="phClr"/>
           </a:solidFill>
           <a:prstDash val="solid"/>
         </a:ln>
-        <a:ln w="38100" cap="flat" cmpd="sng" algn="ctr">
+        <a:ln w="19050" cap="flat" cmpd="sng" algn="ctr">
           <a:solidFill>
-            <a:schemeClr val="phClr"/>
+            <a:schemeClr val="phClr">
+              <a:tint val="50000"/>
+              <a:shade val="83000"/>
+            </a:schemeClr>
           </a:solidFill>
           <a:prstDash val="solid"/>
         </a:ln>
       </a:lnStyleLst>
       <a:effectStyleLst>
         <a:effectStyle>
+          <a:effectLst/>
+        </a:effectStyle>
+        <a:effectStyle>
+          <a:effectLst/>
+        </a:effectStyle>
+        <a:effectStyle>
           <a:effectLst>
-            <a:outerShdw blurRad="40000" dist="20000" dir="5400000" rotWithShape="0">
+            <a:outerShdw blurRad="57150" dist="25400" dir="5400000" algn="ctr" rotWithShape="0">
               <a:srgbClr val="000000">
-                <a:alpha val="38000"/>
+                <a:alpha val="20000"/>
               </a:srgbClr>
             </a:outerShdw>
           </a:effectLst>
-        </a:effectStyle>
-        <a:effectStyle>
-          <a:effectLst>
-            <a:outerShdw blurRad="40000" dist="23000" dir="5400000" rotWithShape="0">
-              <a:srgbClr val="000000">
-                <a:alpha val="35000"/>
-              </a:srgbClr>
-            </a:outerShdw>
-          </a:effectLst>
-        </a:effectStyle>
-        <a:effectStyle>
-          <a:effectLst>
-            <a:outerShdw blurRad="40000" dist="23000" dir="5400000" rotWithShape="0">
-              <a:srgbClr val="000000">
-                <a:alpha val="35000"/>
-              </a:srgbClr>
-            </a:outerShdw>
-          </a:effectLst>
-          <a:scene3d>
-            <a:camera prst="orthographicFront">
-              <a:rot lat="0" lon="0" rev="0"/>
-            </a:camera>
-            <a:lightRig rig="threePt" dir="t">
-              <a:rot lat="0" lon="0" rev="1200000"/>
-            </a:lightRig>
-          </a:scene3d>
-          <a:sp3d>
-            <a:bevelT w="63500" h="25400"/>
-          </a:sp3d>
         </a:effectStyle>
       </a:effectStyleLst>
       <a:bgFillStyleLst>
         <a:solidFill>
           <a:schemeClr val="phClr"/>
         </a:solidFill>
+        <a:solidFill>
+          <a:schemeClr val="phClr">
+            <a:tint val="95000"/>
+            <a:satMod val="170000"/>
+          </a:schemeClr>
+        </a:solidFill>
         <a:gradFill rotWithShape="1">
           <a:gsLst>
             <a:gs pos="0">
               <a:schemeClr val="phClr">
-                <a:tint val="40000"/>
-                <a:satMod val="350000"/>
+                <a:tint val="93000"/>
+                <a:shade val="98000"/>
+                <a:satMod val="150000"/>
+                <a:lumMod val="102000"/>
               </a:schemeClr>
             </a:gs>
-            <a:gs pos="40000">
+            <a:gs pos="50000">
               <a:schemeClr val="phClr">
-                <a:tint val="45000"/>
-                <a:shade val="99000"/>
-                <a:satMod val="350000"/>
+                <a:tint val="98000"/>
+                <a:shade val="90000"/>
+                <a:satMod val="130000"/>
+                <a:lumMod val="103000"/>
               </a:schemeClr>
             </a:gs>
             <a:gs pos="100000">
               <a:schemeClr val="phClr">
-                <a:shade val="20000"/>
-                <a:satMod val="255000"/>
+                <a:shade val="63000"/>
+                <a:satMod val="120000"/>
               </a:schemeClr>
             </a:gs>
           </a:gsLst>
-          <a:path path="circle">
-            <a:fillToRect l="50000" t="-80000" r="50000" b="180000"/>
-          </a:path>
-        </a:gradFill>
-        <a:gradFill rotWithShape="1">
-          <a:gsLst>
-            <a:gs pos="0">
-              <a:schemeClr val="phClr">
-                <a:tint val="80000"/>
-                <a:satMod val="300000"/>
-              </a:schemeClr>
-            </a:gs>
-            <a:gs pos="100000">
-              <a:schemeClr val="phClr">
-                <a:shade val="30000"/>
-                <a:satMod val="200000"/>
-              </a:schemeClr>
-            </a:gs>
-          </a:gsLst>
-          <a:path path="circle">
-            <a:fillToRect l="50000" t="50000" r="50000" b="50000"/>
-          </a:path>
+          <a:lin ang="5400000" scaled="0"/>
         </a:gradFill>
       </a:bgFillStyleLst>
     </a:fmtScheme>
   </a:themeElements>
-  <a:objectDefaults>
-    <a:spDef>
-      <a:spPr/>
-      <a:bodyPr/>
-      <a:lstStyle/>
-      <a:style>
-        <a:lnRef idx="1">
-          <a:schemeClr val="accent1"/>
-        </a:lnRef>
-        <a:fillRef idx="3">
-          <a:schemeClr val="accent1"/>
-        </a:fillRef>
-        <a:effectRef idx="2">
-          <a:schemeClr val="accent1"/>
-        </a:effectRef>
-        <a:fontRef idx="minor">
-          <a:schemeClr val="lt1"/>
-        </a:fontRef>
-      </a:style>
-    </a:spDef>
-    <a:lnDef>
-      <a:spPr/>
-      <a:bodyPr/>
-      <a:lstStyle/>
-      <a:style>
-        <a:lnRef idx="2">
-          <a:schemeClr val="accent1"/>
-        </a:lnRef>
-        <a:fillRef idx="0">
-          <a:schemeClr val="accent1"/>
-        </a:fillRef>
-        <a:effectRef idx="1">
-          <a:schemeClr val="accent1"/>
-        </a:effectRef>
-        <a:fontRef idx="minor">
-          <a:schemeClr val="tx1"/>
-        </a:fontRef>
-      </a:style>
-    </a:lnDef>
-  </a:objectDefaults>
+  <a:objectDefaults/>
   <a:extraClrSchemeLst/>
+  <a:extLst>
+    <a:ext uri="{05A4C25C-085E-4340-85A3-A5531E510DB2}">
+      <thm15:themeFamily xmlns:thm15="http://schemas.microsoft.com/office/thememl/2012/main" name="Feathered" id="{EEC9B30E-2747-4D42-BCBE-A02BDEEEA114}" vid="{AACE42CE-5C67-4514-8A89-3472F564E146}"/>
+    </a:ext>
+  </a:extLst>
 </a:theme>
 </file>
</xml_diff>

<commit_message>
Draft new first paragraph of results section
</commit_message>
<xml_diff>
--- a/analysis/paper/template.docx
+++ b/analysis/paper/template.docx
@@ -44,39 +44,37 @@
       <w:r>
         <w:t>Heading 2</w:t>
       </w:r>
-      <w:bookmarkStart w:id="2" w:name="_GoBack"/>
       <w:bookmarkEnd w:id="1"/>
+    </w:p>
+    <w:p>
+      <w:pPr>
+        <w:pStyle w:val="Heading3"/>
+      </w:pPr>
+      <w:bookmarkStart w:id="2" w:name="heading-3"/>
+      <w:r>
+        <w:t>Heading 3</w:t>
+      </w:r>
       <w:bookmarkEnd w:id="2"/>
     </w:p>
     <w:p>
       <w:pPr>
-        <w:pStyle w:val="Heading3"/>
-      </w:pPr>
-      <w:bookmarkStart w:id="3" w:name="heading-3"/>
-      <w:r>
-        <w:t>Heading 3</w:t>
+        <w:pStyle w:val="Heading4"/>
+      </w:pPr>
+      <w:bookmarkStart w:id="3" w:name="heading-4"/>
+      <w:r>
+        <w:t>Heading 4</w:t>
       </w:r>
       <w:bookmarkEnd w:id="3"/>
     </w:p>
     <w:p>
       <w:pPr>
-        <w:pStyle w:val="Heading4"/>
-      </w:pPr>
-      <w:bookmarkStart w:id="4" w:name="heading-4"/>
-      <w:r>
-        <w:t>Heading 4</w:t>
+        <w:pStyle w:val="Heading5"/>
+      </w:pPr>
+      <w:bookmarkStart w:id="4" w:name="heading-5"/>
+      <w:r>
+        <w:t>Heading 5</w:t>
       </w:r>
       <w:bookmarkEnd w:id="4"/>
-    </w:p>
-    <w:p>
-      <w:pPr>
-        <w:pStyle w:val="Heading5"/>
-      </w:pPr>
-      <w:bookmarkStart w:id="5" w:name="heading-5"/>
-      <w:r>
-        <w:t>Heading 5</w:t>
-      </w:r>
-      <w:bookmarkEnd w:id="5"/>
     </w:p>
     <w:p>
       <w:pPr>
@@ -92,10 +90,7 @@
         <w:t>inline</w:t>
       </w:r>
       <w:r>
-        <w:t xml:space="preserve"> code. Below there is a table with a caption (Table 1</w:t>
-      </w:r>
-      <w:r>
-        <w:t>) and a figure with a caption (Figure 1).</w:t>
+        <w:t xml:space="preserve"> code. Below there is a table with a caption (Table 1) and a figure with a caption (Figure 1).</w:t>
       </w:r>
     </w:p>
     <w:p>
@@ -154,9 +149,9 @@
         <w:tblCaption w:val="Table 1 - A table with caption."/>
       </w:tblPr>
       <w:tblGrid>
-        <w:gridCol w:w="1223"/>
-        <w:gridCol w:w="1223"/>
-        <w:gridCol w:w="1223"/>
+        <w:gridCol w:w="1056"/>
+        <w:gridCol w:w="1056"/>
+        <w:gridCol w:w="1056"/>
       </w:tblGrid>
       <w:tr>
         <w:tc>
@@ -245,6 +240,8 @@
             <w:r>
               <w:t>2</w:t>
             </w:r>
+            <w:bookmarkStart w:id="5" w:name="_GoBack"/>
+            <w:bookmarkEnd w:id="5"/>
           </w:p>
         </w:tc>
         <w:tc>
@@ -1039,6 +1036,13 @@
     <w:lsdException w:name="Medium Shading 2"/>
     <w:lsdException w:name="Medium List 1"/>
     <w:lsdException w:name="Medium List 2"/>
+    <w:lsdException w:name="Medium Grid 1"/>
+    <w:lsdException w:name="Medium Grid 2"/>
+    <w:lsdException w:name="Medium Grid 3"/>
+    <w:lsdException w:name="Dark List"/>
+    <w:lsdException w:name="Colorful Shading"/>
+    <w:lsdException w:name="Colorful List"/>
+    <w:lsdException w:name="Colorful Grid"/>
     <w:lsdException w:name="Light Shading Accent 1"/>
     <w:lsdException w:name="Light List Accent 1"/>
     <w:lsdException w:name="Light Grid Accent 1"/>
@@ -1449,10 +1453,13 @@
     <w:name w:val="Compact"/>
     <w:basedOn w:val="BodyText"/>
     <w:qFormat/>
-    <w:rsid w:val="00067FAA"/>
+    <w:rsid w:val="002619E3"/>
     <w:pPr>
       <w:spacing w:before="36" w:after="36" w:line="240" w:lineRule="auto"/>
     </w:pPr>
+    <w:rPr>
+      <w:sz w:val="20"/>
+    </w:rPr>
   </w:style>
   <w:style w:type="paragraph" w:styleId="Title">
     <w:name w:val="Title"/>

</xml_diff>

<commit_message>
Revise abstrat, complete draft
</commit_message>
<xml_diff>
--- a/analysis/paper/template.docx
+++ b/analysis/paper/template.docx
@@ -190,7 +190,15 @@
               <w:rPr>
                 <w:b/>
               </w:rPr>
-              <w:t>Column 2</w:t>
+              <w:t>C</w:t>
+            </w:r>
+            <w:bookmarkStart w:id="5" w:name="_GoBack"/>
+            <w:bookmarkEnd w:id="5"/>
+            <w:r>
+              <w:rPr>
+                <w:b/>
+              </w:rPr>
+              <w:t>olumn 2</w:t>
             </w:r>
           </w:p>
         </w:tc>
@@ -240,8 +248,6 @@
             <w:r>
               <w:t>2</w:t>
             </w:r>
-            <w:bookmarkStart w:id="5" w:name="_GoBack"/>
-            <w:bookmarkEnd w:id="5"/>
           </w:p>
         </w:tc>
         <w:tc>
@@ -1258,6 +1264,7 @@
     <w:uiPriority w:val="9"/>
     <w:unhideWhenUsed/>
     <w:qFormat/>
+    <w:rsid w:val="009C3006"/>
     <w:pPr>
       <w:keepNext/>
       <w:keepLines/>
@@ -1269,7 +1276,7 @@
       <w:b/>
       <w:bCs/>
       <w:color w:val="000000" w:themeColor="accent1"/>
-      <w:sz w:val="32"/>
+      <w:sz w:val="28"/>
       <w:szCs w:val="32"/>
     </w:rPr>
   </w:style>
@@ -1280,6 +1287,7 @@
     <w:uiPriority w:val="9"/>
     <w:unhideWhenUsed/>
     <w:qFormat/>
+    <w:rsid w:val="009C3006"/>
     <w:pPr>
       <w:keepNext/>
       <w:keepLines/>
@@ -1291,7 +1299,6 @@
       <w:b/>
       <w:bCs/>
       <w:color w:val="000000" w:themeColor="accent1"/>
-      <w:sz w:val="28"/>
       <w:szCs w:val="28"/>
     </w:rPr>
   </w:style>
@@ -1302,6 +1309,7 @@
     <w:uiPriority w:val="9"/>
     <w:unhideWhenUsed/>
     <w:qFormat/>
+    <w:rsid w:val="009C3006"/>
     <w:pPr>
       <w:keepNext/>
       <w:keepLines/>
@@ -1310,7 +1318,6 @@
     </w:pPr>
     <w:rPr>
       <w:rFonts w:asciiTheme="majorHAnsi" w:eastAsiaTheme="majorEastAsia" w:hAnsiTheme="majorHAnsi" w:cstheme="majorBidi"/>
-      <w:b/>
       <w:bCs/>
       <w:color w:val="000000" w:themeColor="accent1"/>
     </w:rPr>
@@ -1322,7 +1329,7 @@
     <w:uiPriority w:val="9"/>
     <w:unhideWhenUsed/>
     <w:qFormat/>
-    <w:rsid w:val="00067FAA"/>
+    <w:rsid w:val="009C3006"/>
     <w:pPr>
       <w:keepNext/>
       <w:keepLines/>
@@ -1331,6 +1338,7 @@
     </w:pPr>
     <w:rPr>
       <w:rFonts w:asciiTheme="majorHAnsi" w:eastAsiaTheme="majorEastAsia" w:hAnsiTheme="majorHAnsi" w:cstheme="majorBidi"/>
+      <w:i/>
       <w:iCs/>
       <w:color w:val="000000" w:themeColor="accent1"/>
     </w:rPr>
@@ -1453,9 +1461,9 @@
     <w:name w:val="Compact"/>
     <w:basedOn w:val="BodyText"/>
     <w:qFormat/>
-    <w:rsid w:val="002619E3"/>
-    <w:pPr>
-      <w:spacing w:before="36" w:after="36" w:line="240" w:lineRule="auto"/>
+    <w:rsid w:val="00D11045"/>
+    <w:pPr>
+      <w:spacing w:before="10" w:after="10" w:line="240" w:lineRule="auto"/>
     </w:pPr>
     <w:rPr>
       <w:sz w:val="20"/>

</xml_diff>

<commit_message>
Modify abstract given Greg and Keith's suggestions
</commit_message>
<xml_diff>
--- a/analysis/paper/template.docx
+++ b/analysis/paper/template.docx
@@ -7,7 +7,12 @@
         <w:pStyle w:val="Title"/>
       </w:pPr>
       <w:r>
-        <w:t>Manuscript title</w:t>
+        <w:t>Manuscri</w:t>
+      </w:r>
+      <w:bookmarkStart w:id="0" w:name="_GoBack"/>
+      <w:bookmarkEnd w:id="0"/>
+      <w:r>
+        <w:t>pt title</w:t>
       </w:r>
     </w:p>
     <w:p>
@@ -30,51 +35,51 @@
       <w:pPr>
         <w:pStyle w:val="Heading1"/>
       </w:pPr>
-      <w:bookmarkStart w:id="0" w:name="heading-1"/>
+      <w:bookmarkStart w:id="1" w:name="heading-1"/>
       <w:r>
         <w:t>Heading 1</w:t>
-      </w:r>
-      <w:bookmarkEnd w:id="0"/>
-    </w:p>
-    <w:p>
-      <w:pPr>
-        <w:pStyle w:val="Heading2"/>
-      </w:pPr>
-      <w:bookmarkStart w:id="1" w:name="heading-2"/>
-      <w:r>
-        <w:t>Heading 2</w:t>
       </w:r>
       <w:bookmarkEnd w:id="1"/>
     </w:p>
     <w:p>
       <w:pPr>
-        <w:pStyle w:val="Heading3"/>
-      </w:pPr>
-      <w:bookmarkStart w:id="2" w:name="heading-3"/>
-      <w:r>
-        <w:t>Heading 3</w:t>
+        <w:pStyle w:val="Heading2"/>
+      </w:pPr>
+      <w:bookmarkStart w:id="2" w:name="heading-2"/>
+      <w:r>
+        <w:t>Heading 2</w:t>
       </w:r>
       <w:bookmarkEnd w:id="2"/>
     </w:p>
     <w:p>
       <w:pPr>
-        <w:pStyle w:val="Heading4"/>
-      </w:pPr>
-      <w:bookmarkStart w:id="3" w:name="heading-4"/>
-      <w:r>
-        <w:t>Heading 4</w:t>
+        <w:pStyle w:val="Heading3"/>
+      </w:pPr>
+      <w:bookmarkStart w:id="3" w:name="heading-3"/>
+      <w:r>
+        <w:t>Heading 3</w:t>
       </w:r>
       <w:bookmarkEnd w:id="3"/>
     </w:p>
     <w:p>
       <w:pPr>
+        <w:pStyle w:val="Heading4"/>
+      </w:pPr>
+      <w:bookmarkStart w:id="4" w:name="heading-4"/>
+      <w:r>
+        <w:t>Heading 4</w:t>
+      </w:r>
+      <w:bookmarkEnd w:id="4"/>
+    </w:p>
+    <w:p>
+      <w:pPr>
         <w:pStyle w:val="Heading5"/>
       </w:pPr>
-      <w:bookmarkStart w:id="4" w:name="heading-5"/>
+      <w:bookmarkStart w:id="5" w:name="heading-5"/>
       <w:r>
         <w:t>Heading 5</w:t>
       </w:r>
-      <w:bookmarkEnd w:id="4"/>
+      <w:bookmarkEnd w:id="5"/>
     </w:p>
     <w:p>
       <w:pPr>
@@ -190,15 +195,7 @@
               <w:rPr>
                 <w:b/>
               </w:rPr>
-              <w:t>C</w:t>
-            </w:r>
-            <w:bookmarkStart w:id="5" w:name="_GoBack"/>
-            <w:bookmarkEnd w:id="5"/>
-            <w:r>
-              <w:rPr>
-                <w:b/>
-              </w:rPr>
-              <w:t>olumn 2</w:t>
+              <w:t>Column 2</w:t>
             </w:r>
           </w:p>
         </w:tc>
@@ -400,9 +397,12 @@
       <w:bookmarkEnd w:id="8"/>
     </w:p>
     <w:sectPr>
+      <w:footerReference w:type="default" r:id="rId9"/>
       <w:pgSz w:w="12240" w:h="15840"/>
       <w:pgMar w:top="1440" w:right="1440" w:bottom="1440" w:left="1440" w:header="720" w:footer="720" w:gutter="0"/>
+      <w:lnNumType w:countBy="1" w:restart="continuous"/>
       <w:cols w:space="720"/>
+      <w:docGrid w:linePitch="326"/>
     </w:sectPr>
   </w:body>
 </w:document>
@@ -431,6 +431,59 @@
     </w:p>
   </w:endnote>
 </w:endnotes>
+</file>
+
+<file path=word/footer1.xml><?xml version="1.0" encoding="utf-8"?>
+<w:ftr xmlns:wpc="http://schemas.microsoft.com/office/word/2010/wordprocessingCanvas" xmlns:cx="http://schemas.microsoft.com/office/drawing/2014/chartex" xmlns:cx1="http://schemas.microsoft.com/office/drawing/2015/9/8/chartex" xmlns:mc="http://schemas.openxmlformats.org/markup-compatibility/2006" xmlns:o="urn:schemas-microsoft-com:office:office" xmlns:r="http://schemas.openxmlformats.org/officeDocument/2006/relationships" xmlns:m="http://schemas.openxmlformats.org/officeDocument/2006/math" xmlns:v="urn:schemas-microsoft-com:vml" xmlns:wp14="http://schemas.microsoft.com/office/word/2010/wordprocessingDrawing" xmlns:wp="http://schemas.openxmlformats.org/drawingml/2006/wordprocessingDrawing" xmlns:w10="urn:schemas-microsoft-com:office:word" xmlns:w="http://schemas.openxmlformats.org/wordprocessingml/2006/main" xmlns:w14="http://schemas.microsoft.com/office/word/2010/wordml" xmlns:w15="http://schemas.microsoft.com/office/word/2012/wordml" xmlns:w16se="http://schemas.microsoft.com/office/word/2015/wordml/symex" xmlns:wpg="http://schemas.microsoft.com/office/word/2010/wordprocessingGroup" xmlns:wpi="http://schemas.microsoft.com/office/word/2010/wordprocessingInk" xmlns:wne="http://schemas.microsoft.com/office/word/2006/wordml" xmlns:wps="http://schemas.microsoft.com/office/word/2010/wordprocessingShape" mc:Ignorable="w14 w15 w16se wp14">
+  <w:sdt>
+    <w:sdtPr>
+      <w:id w:val="34868129"/>
+      <w:docPartObj>
+        <w:docPartGallery w:val="Page Numbers (Bottom of Page)"/>
+        <w:docPartUnique/>
+      </w:docPartObj>
+    </w:sdtPr>
+    <w:sdtEndPr>
+      <w:rPr>
+        <w:noProof/>
+      </w:rPr>
+    </w:sdtEndPr>
+    <w:sdtContent>
+      <w:p>
+        <w:pPr>
+          <w:pStyle w:val="Footer"/>
+          <w:jc w:val="right"/>
+        </w:pPr>
+        <w:r>
+          <w:fldChar w:fldCharType="begin"/>
+        </w:r>
+        <w:r>
+          <w:instrText xml:space="preserve"> PAGE   \* MERGEFORMAT </w:instrText>
+        </w:r>
+        <w:r>
+          <w:fldChar w:fldCharType="separate"/>
+        </w:r>
+        <w:r>
+          <w:rPr>
+            <w:noProof/>
+          </w:rPr>
+          <w:t>2</w:t>
+        </w:r>
+        <w:r>
+          <w:rPr>
+            <w:noProof/>
+          </w:rPr>
+          <w:fldChar w:fldCharType="end"/>
+        </w:r>
+      </w:p>
+    </w:sdtContent>
+  </w:sdt>
+  <w:p>
+    <w:pPr>
+      <w:pStyle w:val="Footer"/>
+    </w:pPr>
+  </w:p>
+</w:ftr>
 </file>
 
 <file path=word/footnotes.xml><?xml version="1.0" encoding="utf-8"?>
@@ -921,7 +974,7 @@
     <w:lsdException w:name="footnote text" w:semiHidden="1" w:unhideWhenUsed="1"/>
     <w:lsdException w:name="annotation text" w:semiHidden="1" w:unhideWhenUsed="1"/>
     <w:lsdException w:name="header" w:semiHidden="1" w:unhideWhenUsed="1"/>
-    <w:lsdException w:name="footer" w:semiHidden="1" w:unhideWhenUsed="1"/>
+    <w:lsdException w:name="footer" w:semiHidden="1" w:uiPriority="99" w:unhideWhenUsed="1"/>
     <w:lsdException w:name="index heading" w:semiHidden="1" w:unhideWhenUsed="1"/>
     <w:lsdException w:name="caption" w:semiHidden="1" w:unhideWhenUsed="1"/>
     <w:lsdException w:name="table of figures" w:semiHidden="1" w:unhideWhenUsed="1"/>
@@ -2035,6 +2088,55 @@
     <w:link w:val="BodyText"/>
     <w:rsid w:val="00067FAA"/>
   </w:style>
+  <w:style w:type="paragraph" w:styleId="Header">
+    <w:name w:val="header"/>
+    <w:basedOn w:val="Normal"/>
+    <w:link w:val="HeaderChar"/>
+    <w:unhideWhenUsed/>
+    <w:rsid w:val="00E63332"/>
+    <w:pPr>
+      <w:tabs>
+        <w:tab w:val="center" w:pos="4680"/>
+        <w:tab w:val="right" w:pos="9360"/>
+      </w:tabs>
+      <w:spacing w:after="0" w:line="240" w:lineRule="auto"/>
+    </w:pPr>
+  </w:style>
+  <w:style w:type="character" w:customStyle="1" w:styleId="HeaderChar">
+    <w:name w:val="Header Char"/>
+    <w:basedOn w:val="DefaultParagraphFont"/>
+    <w:link w:val="Header"/>
+    <w:rsid w:val="00E63332"/>
+  </w:style>
+  <w:style w:type="paragraph" w:styleId="Footer">
+    <w:name w:val="footer"/>
+    <w:basedOn w:val="Normal"/>
+    <w:link w:val="FooterChar"/>
+    <w:uiPriority w:val="99"/>
+    <w:unhideWhenUsed/>
+    <w:rsid w:val="00E63332"/>
+    <w:pPr>
+      <w:tabs>
+        <w:tab w:val="center" w:pos="4680"/>
+        <w:tab w:val="right" w:pos="9360"/>
+      </w:tabs>
+      <w:spacing w:after="0" w:line="240" w:lineRule="auto"/>
+    </w:pPr>
+  </w:style>
+  <w:style w:type="character" w:customStyle="1" w:styleId="FooterChar">
+    <w:name w:val="Footer Char"/>
+    <w:basedOn w:val="DefaultParagraphFont"/>
+    <w:link w:val="Footer"/>
+    <w:uiPriority w:val="99"/>
+    <w:rsid w:val="00E63332"/>
+  </w:style>
+  <w:style w:type="character" w:styleId="LineNumber">
+    <w:name w:val="line number"/>
+    <w:basedOn w:val="DefaultParagraphFont"/>
+    <w:semiHidden/>
+    <w:unhideWhenUsed/>
+    <w:rsid w:val="00E63332"/>
+  </w:style>
 </w:styles>
 </file>
 

</xml_diff>

<commit_message>
Split the case study table into tables on the core functions
</commit_message>
<xml_diff>
--- a/analysis/paper/template.docx
+++ b/analysis/paper/template.docx
@@ -7,12 +7,7 @@
         <w:pStyle w:val="Title"/>
       </w:pPr>
       <w:r>
-        <w:t>Manuscri</w:t>
-      </w:r>
-      <w:bookmarkStart w:id="0" w:name="_GoBack"/>
-      <w:bookmarkEnd w:id="0"/>
-      <w:r>
-        <w:t>pt title</w:t>
+        <w:t>Manuscript title</w:t>
       </w:r>
     </w:p>
     <w:p>
@@ -35,51 +30,51 @@
       <w:pPr>
         <w:pStyle w:val="Heading1"/>
       </w:pPr>
-      <w:bookmarkStart w:id="1" w:name="heading-1"/>
+      <w:bookmarkStart w:id="0" w:name="heading-1"/>
       <w:r>
         <w:t>Heading 1</w:t>
+      </w:r>
+      <w:bookmarkEnd w:id="0"/>
+    </w:p>
+    <w:p>
+      <w:pPr>
+        <w:pStyle w:val="Heading2"/>
+      </w:pPr>
+      <w:bookmarkStart w:id="1" w:name="heading-2"/>
+      <w:r>
+        <w:t>Heading 2</w:t>
       </w:r>
       <w:bookmarkEnd w:id="1"/>
     </w:p>
     <w:p>
       <w:pPr>
-        <w:pStyle w:val="Heading2"/>
-      </w:pPr>
-      <w:bookmarkStart w:id="2" w:name="heading-2"/>
-      <w:r>
-        <w:t>Heading 2</w:t>
+        <w:pStyle w:val="Heading3"/>
+      </w:pPr>
+      <w:bookmarkStart w:id="2" w:name="heading-3"/>
+      <w:r>
+        <w:t>Heading 3</w:t>
       </w:r>
       <w:bookmarkEnd w:id="2"/>
     </w:p>
     <w:p>
       <w:pPr>
-        <w:pStyle w:val="Heading3"/>
-      </w:pPr>
-      <w:bookmarkStart w:id="3" w:name="heading-3"/>
-      <w:r>
-        <w:t>Heading 3</w:t>
+        <w:pStyle w:val="Heading4"/>
+      </w:pPr>
+      <w:bookmarkStart w:id="3" w:name="heading-4"/>
+      <w:r>
+        <w:t>Heading 4</w:t>
       </w:r>
       <w:bookmarkEnd w:id="3"/>
     </w:p>
     <w:p>
       <w:pPr>
-        <w:pStyle w:val="Heading4"/>
-      </w:pPr>
-      <w:bookmarkStart w:id="4" w:name="heading-4"/>
-      <w:r>
-        <w:t>Heading 4</w:t>
+        <w:pStyle w:val="Heading5"/>
+      </w:pPr>
+      <w:bookmarkStart w:id="4" w:name="heading-5"/>
+      <w:r>
+        <w:t>Heading 5</w:t>
       </w:r>
       <w:bookmarkEnd w:id="4"/>
-    </w:p>
-    <w:p>
-      <w:pPr>
-        <w:pStyle w:val="Heading5"/>
-      </w:pPr>
-      <w:bookmarkStart w:id="5" w:name="heading-5"/>
-      <w:r>
-        <w:t>Heading 5</w:t>
-      </w:r>
-      <w:bookmarkEnd w:id="5"/>
     </w:p>
     <w:p>
       <w:pPr>
@@ -195,7 +190,15 @@
               <w:rPr>
                 <w:b/>
               </w:rPr>
-              <w:t>Column 2</w:t>
+              <w:t>Col</w:t>
+            </w:r>
+            <w:bookmarkStart w:id="5" w:name="_GoBack"/>
+            <w:bookmarkEnd w:id="5"/>
+            <w:r>
+              <w:rPr>
+                <w:b/>
+              </w:rPr>
+              <w:t>umn 2</w:t>
             </w:r>
           </w:p>
         </w:tc>
@@ -1514,9 +1517,9 @@
     <w:name w:val="Compact"/>
     <w:basedOn w:val="BodyText"/>
     <w:qFormat/>
-    <w:rsid w:val="00D11045"/>
-    <w:pPr>
-      <w:spacing w:before="10" w:after="10" w:line="240" w:lineRule="auto"/>
+    <w:rsid w:val="00CC7665"/>
+    <w:pPr>
+      <w:spacing w:before="10" w:after="10" w:line="360" w:lineRule="auto"/>
     </w:pPr>
     <w:rPr>
       <w:sz w:val="20"/>
@@ -1629,7 +1632,6 @@
   </w:style>
   <w:style w:type="table" w:customStyle="1" w:styleId="Table">
     <w:name w:val="Table"/>
-    <w:semiHidden/>
     <w:unhideWhenUsed/>
     <w:qFormat/>
     <w:tblPr>

</xml_diff>